<commit_message>
Make grammar non-ambiguous again!
</commit_message>
<xml_diff>
--- a/Report2.docx
+++ b/Report2.docx
@@ -2183,6 +2183,32 @@
               </w:rPr>
               <w:t>&gt;</w:t>
             </w:r>
+            <w:r>
+              <w:rPr>
+                <w:color w:val="FF0000"/>
+              </w:rPr>
+              <w:t xml:space="preserve"> </w:t>
+            </w:r>
+            <w:r>
+              <w:rPr>
+                <w:color w:val="FF0000"/>
+              </w:rPr>
+              <w:t>&lt;</w:t>
+            </w:r>
+            <w:proofErr w:type="spellStart"/>
+            <w:r>
+              <w:rPr>
+                <w:color w:val="FF0000"/>
+              </w:rPr>
+              <w:t>CondRec</w:t>
+            </w:r>
+            <w:proofErr w:type="spellEnd"/>
+            <w:r>
+              <w:rPr>
+                <w:color w:val="FF0000"/>
+              </w:rPr>
+              <w:t>&gt;</w:t>
+            </w:r>
           </w:p>
           <w:p>
             <w:pPr>
@@ -2591,16 +2617,6 @@
       <w:r>
         <w:t>Applying factorization:</w:t>
       </w:r>
-    </w:p>
-    <w:p>
-      <w:pPr>
-        <w:pStyle w:val="10"/>
-      </w:pPr>
-    </w:p>
-    <w:p>
-      <w:pPr>
-        <w:pStyle w:val="10"/>
-      </w:pPr>
     </w:p>
     <w:tbl>
       <w:tblPr>
@@ -3393,7 +3409,6 @@
               <w:rPr>
                 <w:color w:val="auto"/>
               </w:rPr>
-              <w:lastRenderedPageBreak/>
               <w:t>&lt;</w:t>
             </w:r>
             <w:proofErr w:type="spellStart"/>
@@ -3518,6 +3533,7 @@
               <w:rPr>
                 <w:color w:val="auto"/>
               </w:rPr>
+              <w:lastRenderedPageBreak/>
               <w:tab/>
               <w:t>-&gt; -</w:t>
             </w:r>
@@ -3578,19 +3594,7 @@
                 <w:color w:val="FF0000"/>
               </w:rPr>
               <w:tab/>
-              <w:t>-&gt;</w:t>
-            </w:r>
-            <w:r>
-              <w:rPr>
-                <w:color w:val="FF0000"/>
-              </w:rPr>
-              <w:t xml:space="preserve"> </w:t>
-            </w:r>
-            <w:r>
-              <w:rPr>
-                <w:color w:val="FF0000"/>
-              </w:rPr>
-              <w:t>IF (&lt;Cond&gt;) THEN [</w:t>
+              <w:t>-&gt; IF (&lt;Cond&gt;) THEN [</w:t>
             </w:r>
             <w:proofErr w:type="spellStart"/>
             <w:r>
@@ -3604,13 +3608,7 @@
               <w:rPr>
                 <w:color w:val="FF0000"/>
               </w:rPr>
-              <w:t>] &lt;Code&gt;</w:t>
-            </w:r>
-            <w:r>
-              <w:rPr>
-                <w:color w:val="FF0000"/>
-              </w:rPr>
-              <w:t xml:space="preserve"> &lt;</w:t>
+              <w:t>] &lt;Code&gt; &lt;</w:t>
             </w:r>
             <w:proofErr w:type="spellStart"/>
             <w:r>
@@ -3703,12 +3701,12 @@
             <w:pPr>
               <w:pStyle w:val="Rules"/>
               <w:rPr>
-                <w:color w:val="auto"/>
-              </w:rPr>
-            </w:pPr>
-            <w:r>
-              <w:rPr>
-                <w:color w:val="auto"/>
+                <w:color w:val="FF0000"/>
+              </w:rPr>
+            </w:pPr>
+            <w:r>
+              <w:rPr>
+                <w:color w:val="FF0000"/>
               </w:rPr>
               <w:t>&lt;Cond&gt;</w:t>
             </w:r>
@@ -3717,73 +3715,131 @@
             <w:pPr>
               <w:pStyle w:val="Rules"/>
               <w:rPr>
-                <w:color w:val="auto"/>
-              </w:rPr>
-            </w:pPr>
-            <w:r>
-              <w:rPr>
-                <w:color w:val="auto"/>
-              </w:rPr>
-              <w:tab/>
-              <w:t>-&gt; .NOT. &lt;</w:t>
-            </w:r>
-            <w:proofErr w:type="spellStart"/>
-            <w:r>
-              <w:rPr>
-                <w:color w:val="auto"/>
+                <w:color w:val="FF0000"/>
+              </w:rPr>
+            </w:pPr>
+            <w:r>
+              <w:rPr>
+                <w:color w:val="FF0000"/>
+              </w:rPr>
+              <w:tab/>
+              <w:t>-&gt; &lt;</w:t>
+            </w:r>
+            <w:proofErr w:type="spellStart"/>
+            <w:r>
+              <w:rPr>
+                <w:color w:val="FF0000"/>
+              </w:rPr>
+              <w:t>CondPrefix</w:t>
+            </w:r>
+            <w:proofErr w:type="spellEnd"/>
+            <w:r>
+              <w:rPr>
+                <w:color w:val="FF0000"/>
+              </w:rPr>
+              <w:t xml:space="preserve">&gt; </w:t>
+            </w:r>
+            <w:r>
+              <w:rPr>
+                <w:color w:val="FF0000"/>
+              </w:rPr>
+              <w:t>&lt;</w:t>
+            </w:r>
+            <w:proofErr w:type="spellStart"/>
+            <w:r>
+              <w:rPr>
+                <w:color w:val="FF0000"/>
               </w:rPr>
               <w:t>SimpleCond</w:t>
             </w:r>
             <w:proofErr w:type="spellEnd"/>
             <w:r>
               <w:rPr>
-                <w:color w:val="auto"/>
+                <w:color w:val="FF0000"/>
               </w:rPr>
               <w:t>&gt; &lt;</w:t>
             </w:r>
             <w:proofErr w:type="spellStart"/>
             <w:r>
               <w:rPr>
-                <w:color w:val="auto"/>
+                <w:color w:val="FF0000"/>
               </w:rPr>
               <w:t>CondRec</w:t>
             </w:r>
             <w:proofErr w:type="spellEnd"/>
             <w:r>
               <w:rPr>
-                <w:color w:val="auto"/>
-              </w:rPr>
-              <w:t>&gt;</w:t>
-            </w:r>
-          </w:p>
-          <w:p>
-            <w:pPr>
-              <w:pStyle w:val="Rules"/>
-              <w:rPr>
-                <w:color w:val="auto"/>
-              </w:rPr>
-            </w:pPr>
-            <w:r>
-              <w:rPr>
-                <w:color w:val="auto"/>
-              </w:rPr>
-              <w:tab/>
-              <w:t>-&gt; &lt;</w:t>
-            </w:r>
-            <w:proofErr w:type="spellStart"/>
-            <w:r>
-              <w:rPr>
-                <w:color w:val="auto"/>
-              </w:rPr>
-              <w:t>SimpleCond</w:t>
-            </w:r>
-            <w:proofErr w:type="spellEnd"/>
-            <w:r>
-              <w:rPr>
-                <w:color w:val="auto"/>
-              </w:rPr>
-              <w:t>&gt;</w:t>
-            </w:r>
+                <w:color w:val="FF0000"/>
+              </w:rPr>
+              <w:t>&gt;</w:t>
+            </w:r>
+          </w:p>
+          <w:p>
+            <w:pPr>
+              <w:pStyle w:val="Rules"/>
+              <w:rPr>
+                <w:color w:val="FF0000"/>
+              </w:rPr>
+            </w:pPr>
+            <w:r>
+              <w:rPr>
+                <w:color w:val="FF0000"/>
+              </w:rPr>
+              <w:t>&lt;</w:t>
+            </w:r>
+            <w:proofErr w:type="spellStart"/>
+            <w:r>
+              <w:rPr>
+                <w:color w:val="FF0000"/>
+              </w:rPr>
+              <w:t>CondPrefix</w:t>
+            </w:r>
+            <w:proofErr w:type="spellEnd"/>
+            <w:r>
+              <w:rPr>
+                <w:color w:val="FF0000"/>
+              </w:rPr>
+              <w:t>&gt;</w:t>
+            </w:r>
+          </w:p>
+          <w:p>
+            <w:pPr>
+              <w:pStyle w:val="Rules"/>
+              <w:rPr>
+                <w:color w:val="FF0000"/>
+              </w:rPr>
+            </w:pPr>
+            <w:r>
+              <w:rPr>
+                <w:color w:val="FF0000"/>
+              </w:rPr>
+              <w:tab/>
+              <w:t>-&gt; .NOT.</w:t>
+            </w:r>
+          </w:p>
+          <w:p>
+            <w:pPr>
+              <w:pStyle w:val="Rules"/>
+              <w:rPr>
+                <w:color w:val="FF0000"/>
+              </w:rPr>
+            </w:pPr>
+            <w:r>
+              <w:rPr>
+                <w:color w:val="FF0000"/>
+              </w:rPr>
+              <w:tab/>
+              <w:t xml:space="preserve">-&gt; </w:t>
+            </w:r>
+            <m:oMath>
+              <m:r>
+                <w:rPr>
+                  <w:rFonts w:ascii="Cambria Math" w:hAnsi="Cambria Math"/>
+                  <w:color w:val="FF0000"/>
+                </w:rPr>
+                <m:t>ε</m:t>
+              </m:r>
+            </m:oMath>
           </w:p>
           <w:p>
             <w:pPr>
@@ -4309,28 +4365,20 @@
               </w:rPr>
               <w:t>&gt;</w:t>
             </w:r>
-            <w:bookmarkStart w:id="0" w:name="_GoBack"/>
-            <w:bookmarkEnd w:id="0"/>
-          </w:p>
-          <w:p>
-            <w:pPr>
-              <w:pStyle w:val="Rules"/>
-              <w:rPr>
-                <w:color w:val="FF0000"/>
-              </w:rPr>
-            </w:pPr>
-            <w:r>
-              <w:rPr>
-                <w:color w:val="FF0000"/>
-              </w:rPr>
-              <w:tab/>
-              <w:t>-&gt;</w:t>
-            </w:r>
-            <w:r>
-              <w:rPr>
-                <w:color w:val="FF0000"/>
-              </w:rPr>
-              <w:t xml:space="preserve"> &lt;</w:t>
+          </w:p>
+          <w:p>
+            <w:pPr>
+              <w:pStyle w:val="Rules"/>
+              <w:rPr>
+                <w:color w:val="FF0000"/>
+              </w:rPr>
+            </w:pPr>
+            <w:r>
+              <w:rPr>
+                <w:color w:val="FF0000"/>
+              </w:rPr>
+              <w:tab/>
+              <w:t>-&gt; &lt;</w:t>
             </w:r>
             <w:proofErr w:type="spellStart"/>
             <w:r>
@@ -4443,6 +4491,2305 @@
                 <w:rPr>
                   <w:rFonts w:ascii="Cambria Math" w:hAnsi="Cambria Math"/>
                   <w:color w:val="FF0000"/>
+                </w:rPr>
+                <m:t>ε</m:t>
+              </m:r>
+            </m:oMath>
+          </w:p>
+        </w:tc>
+      </w:tr>
+    </w:tbl>
+    <w:p>
+      <w:pPr>
+        <w:pStyle w:val="10"/>
+        <w:rPr>
+          <w:lang w:val="ru-RU"/>
+        </w:rPr>
+      </w:pPr>
+    </w:p>
+    <w:p>
+      <w:pPr>
+        <w:pStyle w:val="10"/>
+      </w:pPr>
+      <w:r>
+        <w:t>Making non-ambiguous</w:t>
+      </w:r>
+    </w:p>
+    <w:tbl>
+      <w:tblPr>
+        <w:tblStyle w:val="ae"/>
+        <w:tblW w:w="0" w:type="auto"/>
+        <w:tblLook w:val="04A0" w:firstRow="1" w:lastRow="0" w:firstColumn="1" w:lastColumn="0" w:noHBand="0" w:noVBand="1"/>
+      </w:tblPr>
+      <w:tblGrid>
+        <w:gridCol w:w="9245"/>
+      </w:tblGrid>
+      <w:tr>
+        <w:tc>
+          <w:tcPr>
+            <w:tcW w:w="9245" w:type="dxa"/>
+            <w:shd w:val="clear" w:color="auto" w:fill="EEECE1" w:themeFill="background2"/>
+          </w:tcPr>
+          <w:p>
+            <w:pPr>
+              <w:pStyle w:val="Rules"/>
+              <w:rPr>
+                <w:color w:val="auto"/>
+              </w:rPr>
+            </w:pPr>
+            <w:r>
+              <w:rPr>
+                <w:color w:val="auto"/>
+              </w:rPr>
+              <w:t>&lt;Program&gt;</w:t>
+            </w:r>
+          </w:p>
+          <w:p>
+            <w:pPr>
+              <w:pStyle w:val="Rules"/>
+              <w:rPr>
+                <w:color w:val="auto"/>
+              </w:rPr>
+            </w:pPr>
+            <w:r>
+              <w:rPr>
+                <w:color w:val="auto"/>
+              </w:rPr>
+              <w:tab/>
+              <w:t>-&gt; PROGRAM [</w:t>
+            </w:r>
+            <w:proofErr w:type="spellStart"/>
+            <w:r>
+              <w:rPr>
+                <w:color w:val="auto"/>
+              </w:rPr>
+              <w:t>ProgName</w:t>
+            </w:r>
+            <w:proofErr w:type="spellEnd"/>
+            <w:r>
+              <w:rPr>
+                <w:color w:val="auto"/>
+              </w:rPr>
+              <w:t>] [</w:t>
+            </w:r>
+            <w:proofErr w:type="spellStart"/>
+            <w:r>
+              <w:rPr>
+                <w:color w:val="auto"/>
+              </w:rPr>
+              <w:t>EndLine</w:t>
+            </w:r>
+            <w:proofErr w:type="spellEnd"/>
+            <w:r>
+              <w:rPr>
+                <w:color w:val="auto"/>
+              </w:rPr>
+              <w:t>] &lt;</w:t>
+            </w:r>
+            <w:proofErr w:type="spellStart"/>
+            <w:r>
+              <w:rPr>
+                <w:color w:val="auto"/>
+              </w:rPr>
+              <w:t>Vars</w:t>
+            </w:r>
+            <w:proofErr w:type="spellEnd"/>
+            <w:r>
+              <w:rPr>
+                <w:color w:val="auto"/>
+              </w:rPr>
+              <w:t>&gt; &lt;Code&gt; END</w:t>
+            </w:r>
+          </w:p>
+          <w:p>
+            <w:pPr>
+              <w:pStyle w:val="Rules"/>
+              <w:rPr>
+                <w:color w:val="auto"/>
+              </w:rPr>
+            </w:pPr>
+            <w:r>
+              <w:rPr>
+                <w:color w:val="auto"/>
+              </w:rPr>
+              <w:tab/>
+              <w:t>&lt;</w:t>
+            </w:r>
+            <w:proofErr w:type="spellStart"/>
+            <w:r>
+              <w:rPr>
+                <w:color w:val="auto"/>
+              </w:rPr>
+              <w:t>Vars</w:t>
+            </w:r>
+            <w:proofErr w:type="spellEnd"/>
+            <w:r>
+              <w:rPr>
+                <w:color w:val="auto"/>
+              </w:rPr>
+              <w:t>&gt;</w:t>
+            </w:r>
+          </w:p>
+          <w:p>
+            <w:pPr>
+              <w:pStyle w:val="Rules"/>
+              <w:rPr>
+                <w:color w:val="auto"/>
+              </w:rPr>
+            </w:pPr>
+            <w:r>
+              <w:rPr>
+                <w:color w:val="auto"/>
+              </w:rPr>
+              <w:tab/>
+              <w:t>-&gt; INTEGER &lt;</w:t>
+            </w:r>
+            <w:proofErr w:type="spellStart"/>
+            <w:r>
+              <w:rPr>
+                <w:color w:val="auto"/>
+              </w:rPr>
+              <w:t>VarList</w:t>
+            </w:r>
+            <w:proofErr w:type="spellEnd"/>
+            <w:r>
+              <w:rPr>
+                <w:color w:val="auto"/>
+              </w:rPr>
+              <w:t>&gt; [</w:t>
+            </w:r>
+            <w:proofErr w:type="spellStart"/>
+            <w:r>
+              <w:rPr>
+                <w:color w:val="auto"/>
+              </w:rPr>
+              <w:t>EndLine</w:t>
+            </w:r>
+            <w:proofErr w:type="spellEnd"/>
+            <w:r>
+              <w:rPr>
+                <w:color w:val="auto"/>
+              </w:rPr>
+              <w:t>]</w:t>
+            </w:r>
+          </w:p>
+          <w:p>
+            <w:pPr>
+              <w:pStyle w:val="Rules"/>
+              <w:rPr>
+                <w:color w:val="auto"/>
+              </w:rPr>
+            </w:pPr>
+            <w:r>
+              <w:rPr>
+                <w:color w:val="auto"/>
+              </w:rPr>
+              <w:tab/>
+              <w:t xml:space="preserve">-&gt; </w:t>
+            </w:r>
+            <m:oMath>
+              <m:r>
+                <w:rPr>
+                  <w:rFonts w:ascii="Cambria Math" w:hAnsi="Cambria Math"/>
+                  <w:color w:val="auto"/>
+                </w:rPr>
+                <m:t>ε</m:t>
+              </m:r>
+            </m:oMath>
+          </w:p>
+          <w:p>
+            <w:pPr>
+              <w:pStyle w:val="Rules"/>
+              <w:rPr>
+                <w:color w:val="auto"/>
+              </w:rPr>
+            </w:pPr>
+            <w:r>
+              <w:rPr>
+                <w:color w:val="auto"/>
+              </w:rPr>
+              <w:t>&lt;</w:t>
+            </w:r>
+            <w:proofErr w:type="spellStart"/>
+            <w:r>
+              <w:rPr>
+                <w:color w:val="auto"/>
+              </w:rPr>
+              <w:t>VarList</w:t>
+            </w:r>
+            <w:proofErr w:type="spellEnd"/>
+            <w:r>
+              <w:rPr>
+                <w:color w:val="auto"/>
+              </w:rPr>
+              <w:t>&gt;</w:t>
+            </w:r>
+          </w:p>
+          <w:p>
+            <w:pPr>
+              <w:pStyle w:val="Rules"/>
+              <w:rPr>
+                <w:color w:val="auto"/>
+              </w:rPr>
+            </w:pPr>
+            <w:r>
+              <w:rPr>
+                <w:color w:val="auto"/>
+              </w:rPr>
+              <w:tab/>
+              <w:t>-&gt; [</w:t>
+            </w:r>
+            <w:proofErr w:type="spellStart"/>
+            <w:r>
+              <w:rPr>
+                <w:color w:val="auto"/>
+              </w:rPr>
+              <w:t>VarName</w:t>
+            </w:r>
+            <w:proofErr w:type="spellEnd"/>
+            <w:r>
+              <w:rPr>
+                <w:color w:val="auto"/>
+              </w:rPr>
+              <w:t>], &lt;</w:t>
+            </w:r>
+            <w:proofErr w:type="spellStart"/>
+            <w:r>
+              <w:rPr>
+                <w:color w:val="auto"/>
+              </w:rPr>
+              <w:t>FactVarList</w:t>
+            </w:r>
+            <w:proofErr w:type="spellEnd"/>
+            <w:r>
+              <w:rPr>
+                <w:color w:val="auto"/>
+              </w:rPr>
+              <w:t>&gt;</w:t>
+            </w:r>
+          </w:p>
+          <w:p>
+            <w:pPr>
+              <w:pStyle w:val="Rules"/>
+              <w:rPr>
+                <w:color w:val="auto"/>
+              </w:rPr>
+            </w:pPr>
+            <w:r>
+              <w:rPr>
+                <w:color w:val="auto"/>
+              </w:rPr>
+              <w:t>&lt;</w:t>
+            </w:r>
+            <w:proofErr w:type="spellStart"/>
+            <w:r>
+              <w:rPr>
+                <w:color w:val="auto"/>
+              </w:rPr>
+              <w:t>FactVarList</w:t>
+            </w:r>
+            <w:proofErr w:type="spellEnd"/>
+            <w:r>
+              <w:rPr>
+                <w:color w:val="auto"/>
+              </w:rPr>
+              <w:t>&gt;</w:t>
+            </w:r>
+          </w:p>
+          <w:p>
+            <w:pPr>
+              <w:pStyle w:val="Rules"/>
+              <w:rPr>
+                <w:color w:val="auto"/>
+              </w:rPr>
+            </w:pPr>
+            <w:r>
+              <w:rPr>
+                <w:color w:val="auto"/>
+              </w:rPr>
+              <w:tab/>
+              <w:t>-&gt; &lt;</w:t>
+            </w:r>
+            <w:proofErr w:type="spellStart"/>
+            <w:r>
+              <w:rPr>
+                <w:color w:val="auto"/>
+              </w:rPr>
+              <w:t>VarList</w:t>
+            </w:r>
+            <w:proofErr w:type="spellEnd"/>
+            <w:r>
+              <w:rPr>
+                <w:color w:val="auto"/>
+              </w:rPr>
+              <w:t>&gt;</w:t>
+            </w:r>
+          </w:p>
+          <w:p>
+            <w:pPr>
+              <w:pStyle w:val="Rules"/>
+              <w:rPr>
+                <w:color w:val="auto"/>
+              </w:rPr>
+            </w:pPr>
+            <w:r>
+              <w:rPr>
+                <w:color w:val="auto"/>
+              </w:rPr>
+              <w:tab/>
+              <w:t xml:space="preserve">-&gt; </w:t>
+            </w:r>
+            <m:oMath>
+              <m:r>
+                <w:rPr>
+                  <w:rFonts w:ascii="Cambria Math" w:hAnsi="Cambria Math"/>
+                  <w:color w:val="auto"/>
+                </w:rPr>
+                <m:t>ε</m:t>
+              </m:r>
+            </m:oMath>
+          </w:p>
+          <w:p>
+            <w:pPr>
+              <w:pStyle w:val="Rules"/>
+              <w:rPr>
+                <w:color w:val="auto"/>
+              </w:rPr>
+            </w:pPr>
+            <w:r>
+              <w:rPr>
+                <w:color w:val="auto"/>
+              </w:rPr>
+              <w:t>&lt;Code&gt;</w:t>
+            </w:r>
+          </w:p>
+          <w:p>
+            <w:pPr>
+              <w:pStyle w:val="Rules"/>
+              <w:rPr>
+                <w:color w:val="auto"/>
+              </w:rPr>
+            </w:pPr>
+            <w:r>
+              <w:rPr>
+                <w:color w:val="auto"/>
+              </w:rPr>
+              <w:tab/>
+              <w:t>-&gt; &lt;Instruction&gt; [</w:t>
+            </w:r>
+            <w:proofErr w:type="spellStart"/>
+            <w:r>
+              <w:rPr>
+                <w:color w:val="auto"/>
+              </w:rPr>
+              <w:t>EndLine</w:t>
+            </w:r>
+            <w:proofErr w:type="spellEnd"/>
+            <w:r>
+              <w:rPr>
+                <w:color w:val="auto"/>
+              </w:rPr>
+              <w:t>] &lt;Code&gt;</w:t>
+            </w:r>
+          </w:p>
+          <w:p>
+            <w:pPr>
+              <w:pStyle w:val="Rules"/>
+              <w:rPr>
+                <w:color w:val="auto"/>
+              </w:rPr>
+            </w:pPr>
+            <w:r>
+              <w:rPr>
+                <w:color w:val="auto"/>
+              </w:rPr>
+              <w:lastRenderedPageBreak/>
+              <w:tab/>
+              <w:t xml:space="preserve">-&gt; </w:t>
+            </w:r>
+            <m:oMath>
+              <m:r>
+                <w:rPr>
+                  <w:rFonts w:ascii="Cambria Math" w:hAnsi="Cambria Math"/>
+                  <w:color w:val="auto"/>
+                </w:rPr>
+                <m:t>ε</m:t>
+              </m:r>
+            </m:oMath>
+          </w:p>
+          <w:p>
+            <w:pPr>
+              <w:pStyle w:val="Rules"/>
+              <w:rPr>
+                <w:color w:val="auto"/>
+              </w:rPr>
+            </w:pPr>
+            <w:r>
+              <w:rPr>
+                <w:color w:val="auto"/>
+              </w:rPr>
+              <w:t>&lt;Instruction&gt;</w:t>
+            </w:r>
+          </w:p>
+          <w:p>
+            <w:pPr>
+              <w:pStyle w:val="Rules"/>
+              <w:rPr>
+                <w:color w:val="auto"/>
+              </w:rPr>
+            </w:pPr>
+            <w:r>
+              <w:rPr>
+                <w:color w:val="auto"/>
+              </w:rPr>
+              <w:tab/>
+              <w:t>-&gt; &lt;Assign&gt;</w:t>
+            </w:r>
+          </w:p>
+          <w:p>
+            <w:pPr>
+              <w:pStyle w:val="Rules"/>
+              <w:rPr>
+                <w:color w:val="auto"/>
+              </w:rPr>
+            </w:pPr>
+            <w:r>
+              <w:rPr>
+                <w:color w:val="auto"/>
+              </w:rPr>
+              <w:tab/>
+              <w:t>-&gt; &lt;If&gt;</w:t>
+            </w:r>
+          </w:p>
+          <w:p>
+            <w:pPr>
+              <w:pStyle w:val="Rules"/>
+              <w:rPr>
+                <w:color w:val="auto"/>
+              </w:rPr>
+            </w:pPr>
+            <w:r>
+              <w:rPr>
+                <w:color w:val="auto"/>
+              </w:rPr>
+              <w:tab/>
+              <w:t>-&gt; &lt;</w:t>
+            </w:r>
+            <w:proofErr w:type="spellStart"/>
+            <w:r>
+              <w:rPr>
+                <w:color w:val="auto"/>
+              </w:rPr>
+              <w:t>Do</w:t>
+            </w:r>
+            <w:proofErr w:type="spellEnd"/>
+            <w:r>
+              <w:rPr>
+                <w:color w:val="auto"/>
+              </w:rPr>
+              <w:t>&gt;</w:t>
+            </w:r>
+          </w:p>
+          <w:p>
+            <w:pPr>
+              <w:pStyle w:val="Rules"/>
+              <w:rPr>
+                <w:color w:val="auto"/>
+              </w:rPr>
+            </w:pPr>
+            <w:r>
+              <w:rPr>
+                <w:color w:val="auto"/>
+              </w:rPr>
+              <w:tab/>
+              <w:t>-&gt; &lt;Print&gt;</w:t>
+            </w:r>
+          </w:p>
+          <w:p>
+            <w:pPr>
+              <w:pStyle w:val="Rules"/>
+              <w:rPr>
+                <w:color w:val="auto"/>
+              </w:rPr>
+            </w:pPr>
+            <w:r>
+              <w:rPr>
+                <w:color w:val="auto"/>
+              </w:rPr>
+              <w:tab/>
+              <w:t>-&gt; &lt;Read&gt;</w:t>
+            </w:r>
+          </w:p>
+          <w:p>
+            <w:pPr>
+              <w:pStyle w:val="Rules"/>
+              <w:rPr>
+                <w:color w:val="auto"/>
+              </w:rPr>
+            </w:pPr>
+            <w:r>
+              <w:rPr>
+                <w:color w:val="auto"/>
+              </w:rPr>
+              <w:t>&lt;Assign&gt;</w:t>
+            </w:r>
+          </w:p>
+          <w:p>
+            <w:pPr>
+              <w:pStyle w:val="Rules"/>
+              <w:rPr>
+                <w:color w:val="auto"/>
+              </w:rPr>
+            </w:pPr>
+            <w:r>
+              <w:rPr>
+                <w:color w:val="auto"/>
+              </w:rPr>
+              <w:tab/>
+              <w:t>-&gt; [</w:t>
+            </w:r>
+            <w:proofErr w:type="spellStart"/>
+            <w:r>
+              <w:rPr>
+                <w:color w:val="auto"/>
+              </w:rPr>
+              <w:t>VarName</w:t>
+            </w:r>
+            <w:proofErr w:type="spellEnd"/>
+            <w:r>
+              <w:rPr>
+                <w:color w:val="auto"/>
+              </w:rPr>
+              <w:t>] = &lt;</w:t>
+            </w:r>
+            <w:proofErr w:type="spellStart"/>
+            <w:r>
+              <w:rPr>
+                <w:color w:val="auto"/>
+              </w:rPr>
+              <w:t>ExprArith</w:t>
+            </w:r>
+            <w:proofErr w:type="spellEnd"/>
+            <w:r>
+              <w:rPr>
+                <w:color w:val="auto"/>
+              </w:rPr>
+              <w:t>&gt;</w:t>
+            </w:r>
+          </w:p>
+          <w:p>
+            <w:pPr>
+              <w:pStyle w:val="Rules"/>
+              <w:rPr>
+                <w:color w:val="FF0000"/>
+              </w:rPr>
+            </w:pPr>
+            <w:r>
+              <w:rPr>
+                <w:color w:val="FF0000"/>
+              </w:rPr>
+              <w:t>&lt;</w:t>
+            </w:r>
+            <w:proofErr w:type="spellStart"/>
+            <w:r>
+              <w:rPr>
+                <w:color w:val="FF0000"/>
+              </w:rPr>
+              <w:t>ExprArith</w:t>
+            </w:r>
+            <w:proofErr w:type="spellEnd"/>
+            <w:r>
+              <w:rPr>
+                <w:color w:val="FF0000"/>
+              </w:rPr>
+              <w:t>&gt;</w:t>
+            </w:r>
+          </w:p>
+          <w:p>
+            <w:pPr>
+              <w:pStyle w:val="Rules"/>
+              <w:rPr>
+                <w:color w:val="FF0000"/>
+              </w:rPr>
+            </w:pPr>
+            <w:r>
+              <w:rPr>
+                <w:color w:val="FF0000"/>
+              </w:rPr>
+              <w:tab/>
+              <w:t>-&gt; &lt;</w:t>
+            </w:r>
+            <w:proofErr w:type="spellStart"/>
+            <w:r>
+              <w:rPr>
+                <w:color w:val="FF0000"/>
+              </w:rPr>
+              <w:t>ArithT</w:t>
+            </w:r>
+            <w:proofErr w:type="spellEnd"/>
+            <w:r>
+              <w:rPr>
+                <w:color w:val="FF0000"/>
+              </w:rPr>
+              <w:t xml:space="preserve">&gt; </w:t>
+            </w:r>
+            <w:r>
+              <w:rPr>
+                <w:color w:val="FF0000"/>
+              </w:rPr>
+              <w:t>&lt;</w:t>
+            </w:r>
+            <w:proofErr w:type="spellStart"/>
+            <w:r>
+              <w:rPr>
+                <w:color w:val="FF0000"/>
+              </w:rPr>
+              <w:t>RecArithE</w:t>
+            </w:r>
+            <w:proofErr w:type="spellEnd"/>
+            <w:r>
+              <w:rPr>
+                <w:color w:val="FF0000"/>
+              </w:rPr>
+              <w:t>&gt;</w:t>
+            </w:r>
+          </w:p>
+          <w:p>
+            <w:pPr>
+              <w:pStyle w:val="Rules"/>
+              <w:rPr>
+                <w:color w:val="FF0000"/>
+              </w:rPr>
+            </w:pPr>
+            <w:r>
+              <w:rPr>
+                <w:color w:val="FF0000"/>
+              </w:rPr>
+              <w:t>&lt;</w:t>
+            </w:r>
+            <w:proofErr w:type="spellStart"/>
+            <w:r>
+              <w:rPr>
+                <w:color w:val="FF0000"/>
+              </w:rPr>
+              <w:t>RecArithE</w:t>
+            </w:r>
+            <w:proofErr w:type="spellEnd"/>
+            <w:r>
+              <w:rPr>
+                <w:color w:val="FF0000"/>
+              </w:rPr>
+              <w:t>&gt;</w:t>
+            </w:r>
+          </w:p>
+          <w:p>
+            <w:pPr>
+              <w:pStyle w:val="Rules"/>
+              <w:rPr>
+                <w:color w:val="FF0000"/>
+              </w:rPr>
+            </w:pPr>
+            <w:r>
+              <w:rPr>
+                <w:color w:val="FF0000"/>
+              </w:rPr>
+              <w:tab/>
+              <w:t xml:space="preserve">-&gt; + </w:t>
+            </w:r>
+            <w:r>
+              <w:rPr>
+                <w:color w:val="FF0000"/>
+              </w:rPr>
+              <w:t>&lt;</w:t>
+            </w:r>
+            <w:proofErr w:type="spellStart"/>
+            <w:r>
+              <w:rPr>
+                <w:color w:val="FF0000"/>
+              </w:rPr>
+              <w:t>ExprArith</w:t>
+            </w:r>
+            <w:proofErr w:type="spellEnd"/>
+            <w:r>
+              <w:rPr>
+                <w:color w:val="FF0000"/>
+              </w:rPr>
+              <w:t>&gt; &lt;</w:t>
+            </w:r>
+            <w:proofErr w:type="spellStart"/>
+            <w:r>
+              <w:rPr>
+                <w:color w:val="FF0000"/>
+              </w:rPr>
+              <w:t>RecArithE</w:t>
+            </w:r>
+            <w:proofErr w:type="spellEnd"/>
+            <w:r>
+              <w:rPr>
+                <w:color w:val="FF0000"/>
+              </w:rPr>
+              <w:t>&gt;</w:t>
+            </w:r>
+          </w:p>
+          <w:p>
+            <w:pPr>
+              <w:pStyle w:val="Rules"/>
+              <w:rPr>
+                <w:color w:val="FF0000"/>
+              </w:rPr>
+            </w:pPr>
+            <w:r>
+              <w:rPr>
+                <w:color w:val="FF0000"/>
+              </w:rPr>
+              <w:tab/>
+            </w:r>
+            <w:r>
+              <w:rPr>
+                <w:color w:val="FF0000"/>
+              </w:rPr>
+              <w:t>-&gt; - &lt;</w:t>
+            </w:r>
+            <w:proofErr w:type="spellStart"/>
+            <w:r>
+              <w:rPr>
+                <w:color w:val="FF0000"/>
+              </w:rPr>
+              <w:t>ExprArith</w:t>
+            </w:r>
+            <w:proofErr w:type="spellEnd"/>
+            <w:r>
+              <w:rPr>
+                <w:color w:val="FF0000"/>
+              </w:rPr>
+              <w:t>&gt; &lt;</w:t>
+            </w:r>
+            <w:proofErr w:type="spellStart"/>
+            <w:r>
+              <w:rPr>
+                <w:color w:val="FF0000"/>
+              </w:rPr>
+              <w:t>RecArithE</w:t>
+            </w:r>
+            <w:proofErr w:type="spellEnd"/>
+            <w:r>
+              <w:rPr>
+                <w:color w:val="FF0000"/>
+              </w:rPr>
+              <w:t>&gt;</w:t>
+            </w:r>
+          </w:p>
+          <w:p>
+            <w:pPr>
+              <w:pStyle w:val="Rules"/>
+              <w:rPr>
+                <w:color w:val="FF0000"/>
+              </w:rPr>
+            </w:pPr>
+            <w:r>
+              <w:rPr>
+                <w:color w:val="FF0000"/>
+              </w:rPr>
+              <w:tab/>
+              <w:t xml:space="preserve">-&gt; </w:t>
+            </w:r>
+            <m:oMath>
+              <m:r>
+                <w:rPr>
+                  <w:rFonts w:ascii="Cambria Math" w:hAnsi="Cambria Math"/>
+                  <w:color w:val="FF0000"/>
+                </w:rPr>
+                <m:t>ε</m:t>
+              </m:r>
+            </m:oMath>
+          </w:p>
+          <w:p>
+            <w:pPr>
+              <w:pStyle w:val="Rules"/>
+              <w:rPr>
+                <w:color w:val="FF0000"/>
+              </w:rPr>
+            </w:pPr>
+            <w:r>
+              <w:rPr>
+                <w:color w:val="FF0000"/>
+              </w:rPr>
+              <w:t>&lt;</w:t>
+            </w:r>
+            <w:proofErr w:type="spellStart"/>
+            <w:r>
+              <w:rPr>
+                <w:color w:val="FF0000"/>
+              </w:rPr>
+              <w:t>ArithT</w:t>
+            </w:r>
+            <w:proofErr w:type="spellEnd"/>
+            <w:r>
+              <w:rPr>
+                <w:color w:val="FF0000"/>
+              </w:rPr>
+              <w:t>&gt;</w:t>
+            </w:r>
+          </w:p>
+          <w:p>
+            <w:pPr>
+              <w:pStyle w:val="Rules"/>
+              <w:rPr>
+                <w:color w:val="FF0000"/>
+              </w:rPr>
+            </w:pPr>
+            <w:r>
+              <w:rPr>
+                <w:color w:val="FF0000"/>
+              </w:rPr>
+              <w:tab/>
+              <w:t>-&gt; &lt;</w:t>
+            </w:r>
+            <w:proofErr w:type="spellStart"/>
+            <w:r>
+              <w:rPr>
+                <w:color w:val="FF0000"/>
+              </w:rPr>
+              <w:t>ArithF</w:t>
+            </w:r>
+            <w:proofErr w:type="spellEnd"/>
+            <w:r>
+              <w:rPr>
+                <w:color w:val="FF0000"/>
+              </w:rPr>
+              <w:t xml:space="preserve">&gt; </w:t>
+            </w:r>
+            <w:r>
+              <w:rPr>
+                <w:color w:val="FF0000"/>
+              </w:rPr>
+              <w:t>&lt;</w:t>
+            </w:r>
+            <w:proofErr w:type="spellStart"/>
+            <w:r>
+              <w:rPr>
+                <w:color w:val="FF0000"/>
+              </w:rPr>
+              <w:t>RecArithT</w:t>
+            </w:r>
+            <w:proofErr w:type="spellEnd"/>
+            <w:r>
+              <w:rPr>
+                <w:color w:val="FF0000"/>
+              </w:rPr>
+              <w:t>&gt;</w:t>
+            </w:r>
+          </w:p>
+          <w:p>
+            <w:pPr>
+              <w:pStyle w:val="Rules"/>
+              <w:rPr>
+                <w:color w:val="FF0000"/>
+              </w:rPr>
+            </w:pPr>
+            <w:r>
+              <w:rPr>
+                <w:color w:val="FF0000"/>
+              </w:rPr>
+              <w:t>&lt;</w:t>
+            </w:r>
+            <w:proofErr w:type="spellStart"/>
+            <w:r>
+              <w:rPr>
+                <w:color w:val="FF0000"/>
+              </w:rPr>
+              <w:t>RecArithT</w:t>
+            </w:r>
+            <w:proofErr w:type="spellEnd"/>
+            <w:r>
+              <w:rPr>
+                <w:color w:val="FF0000"/>
+              </w:rPr>
+              <w:t>&gt;</w:t>
+            </w:r>
+          </w:p>
+          <w:p>
+            <w:pPr>
+              <w:pStyle w:val="Rules"/>
+              <w:rPr>
+                <w:color w:val="FF0000"/>
+              </w:rPr>
+            </w:pPr>
+            <w:r>
+              <w:rPr>
+                <w:color w:val="FF0000"/>
+              </w:rPr>
+              <w:tab/>
+            </w:r>
+            <w:r>
+              <w:rPr>
+                <w:color w:val="FF0000"/>
+              </w:rPr>
+              <w:t xml:space="preserve">-&gt; * </w:t>
+            </w:r>
+            <w:r>
+              <w:rPr>
+                <w:color w:val="FF0000"/>
+              </w:rPr>
+              <w:t>&lt;</w:t>
+            </w:r>
+            <w:proofErr w:type="spellStart"/>
+            <w:r>
+              <w:rPr>
+                <w:color w:val="FF0000"/>
+              </w:rPr>
+              <w:t>ArithT</w:t>
+            </w:r>
+            <w:proofErr w:type="spellEnd"/>
+            <w:r>
+              <w:rPr>
+                <w:color w:val="FF0000"/>
+              </w:rPr>
+              <w:t>&gt;</w:t>
+            </w:r>
+            <w:r>
+              <w:rPr>
+                <w:color w:val="FF0000"/>
+              </w:rPr>
+              <w:t xml:space="preserve"> </w:t>
+            </w:r>
+            <w:r>
+              <w:rPr>
+                <w:color w:val="FF0000"/>
+              </w:rPr>
+              <w:t>&lt;</w:t>
+            </w:r>
+            <w:proofErr w:type="spellStart"/>
+            <w:r>
+              <w:rPr>
+                <w:color w:val="FF0000"/>
+              </w:rPr>
+              <w:t>RecArithT</w:t>
+            </w:r>
+            <w:proofErr w:type="spellEnd"/>
+            <w:r>
+              <w:rPr>
+                <w:color w:val="FF0000"/>
+              </w:rPr>
+              <w:t>&gt;</w:t>
+            </w:r>
+          </w:p>
+          <w:p>
+            <w:pPr>
+              <w:pStyle w:val="Rules"/>
+              <w:rPr>
+                <w:color w:val="FF0000"/>
+              </w:rPr>
+            </w:pPr>
+            <w:r>
+              <w:rPr>
+                <w:color w:val="FF0000"/>
+              </w:rPr>
+              <w:tab/>
+              <w:t xml:space="preserve">-&gt; </w:t>
+            </w:r>
+            <w:r>
+              <w:rPr>
+                <w:color w:val="FF0000"/>
+              </w:rPr>
+              <w:t>/</w:t>
+            </w:r>
+            <w:r>
+              <w:rPr>
+                <w:color w:val="FF0000"/>
+              </w:rPr>
+              <w:t xml:space="preserve"> &lt;</w:t>
+            </w:r>
+            <w:proofErr w:type="spellStart"/>
+            <w:r>
+              <w:rPr>
+                <w:color w:val="FF0000"/>
+              </w:rPr>
+              <w:t>ArithT</w:t>
+            </w:r>
+            <w:proofErr w:type="spellEnd"/>
+            <w:r>
+              <w:rPr>
+                <w:color w:val="FF0000"/>
+              </w:rPr>
+              <w:t>&gt; &lt;</w:t>
+            </w:r>
+            <w:proofErr w:type="spellStart"/>
+            <w:r>
+              <w:rPr>
+                <w:color w:val="FF0000"/>
+              </w:rPr>
+              <w:t>RecArithT</w:t>
+            </w:r>
+            <w:proofErr w:type="spellEnd"/>
+            <w:r>
+              <w:rPr>
+                <w:color w:val="FF0000"/>
+              </w:rPr>
+              <w:t>&gt;</w:t>
+            </w:r>
+          </w:p>
+          <w:p>
+            <w:pPr>
+              <w:pStyle w:val="Rules"/>
+              <w:rPr>
+                <w:color w:val="FF0000"/>
+              </w:rPr>
+            </w:pPr>
+            <w:r>
+              <w:rPr>
+                <w:color w:val="FF0000"/>
+              </w:rPr>
+              <w:tab/>
+              <w:t xml:space="preserve">-&gt; </w:t>
+            </w:r>
+            <m:oMath>
+              <m:r>
+                <w:rPr>
+                  <w:rFonts w:ascii="Cambria Math" w:hAnsi="Cambria Math"/>
+                  <w:color w:val="FF0000"/>
+                </w:rPr>
+                <m:t>ε</m:t>
+              </m:r>
+            </m:oMath>
+          </w:p>
+          <w:p>
+            <w:pPr>
+              <w:pStyle w:val="Rules"/>
+              <w:rPr>
+                <w:color w:val="FF0000"/>
+              </w:rPr>
+            </w:pPr>
+            <w:r>
+              <w:rPr>
+                <w:color w:val="FF0000"/>
+              </w:rPr>
+              <w:t>&lt;</w:t>
+            </w:r>
+            <w:proofErr w:type="spellStart"/>
+            <w:r>
+              <w:rPr>
+                <w:color w:val="FF0000"/>
+              </w:rPr>
+              <w:t>ArithF</w:t>
+            </w:r>
+            <w:proofErr w:type="spellEnd"/>
+            <w:r>
+              <w:rPr>
+                <w:color w:val="FF0000"/>
+              </w:rPr>
+              <w:t>&gt;</w:t>
+            </w:r>
+          </w:p>
+          <w:p>
+            <w:pPr>
+              <w:pStyle w:val="Rules"/>
+              <w:rPr>
+                <w:color w:val="FF0000"/>
+              </w:rPr>
+            </w:pPr>
+            <w:r>
+              <w:rPr>
+                <w:color w:val="FF0000"/>
+              </w:rPr>
+              <w:tab/>
+            </w:r>
+            <w:r>
+              <w:rPr>
+                <w:color w:val="FF0000"/>
+              </w:rPr>
+              <w:t>-&gt; [</w:t>
+            </w:r>
+            <w:proofErr w:type="spellStart"/>
+            <w:r>
+              <w:rPr>
+                <w:color w:val="FF0000"/>
+              </w:rPr>
+              <w:t>VarName</w:t>
+            </w:r>
+            <w:proofErr w:type="spellEnd"/>
+            <w:r>
+              <w:rPr>
+                <w:color w:val="FF0000"/>
+              </w:rPr>
+              <w:t>]</w:t>
+            </w:r>
+          </w:p>
+          <w:p>
+            <w:pPr>
+              <w:pStyle w:val="Rules"/>
+              <w:rPr>
+                <w:color w:val="FF0000"/>
+              </w:rPr>
+            </w:pPr>
+            <w:r>
+              <w:rPr>
+                <w:color w:val="FF0000"/>
+              </w:rPr>
+              <w:tab/>
+            </w:r>
+            <w:r>
+              <w:rPr>
+                <w:color w:val="FF0000"/>
+              </w:rPr>
+              <w:t>-&gt; [Number]</w:t>
+            </w:r>
+          </w:p>
+          <w:p>
+            <w:pPr>
+              <w:pStyle w:val="Rules"/>
+              <w:rPr>
+                <w:color w:val="FF0000"/>
+              </w:rPr>
+            </w:pPr>
+            <w:r>
+              <w:rPr>
+                <w:color w:val="FF0000"/>
+              </w:rPr>
+              <w:tab/>
+            </w:r>
+            <w:r>
+              <w:rPr>
+                <w:color w:val="FF0000"/>
+              </w:rPr>
+              <w:t>-&gt; (</w:t>
+            </w:r>
+            <w:proofErr w:type="spellStart"/>
+            <w:r>
+              <w:rPr>
+                <w:color w:val="FF0000"/>
+              </w:rPr>
+              <w:t>ExprArith</w:t>
+            </w:r>
+            <w:proofErr w:type="spellEnd"/>
+            <w:r>
+              <w:rPr>
+                <w:color w:val="FF0000"/>
+              </w:rPr>
+              <w:t>)</w:t>
+            </w:r>
+          </w:p>
+          <w:p>
+            <w:pPr>
+              <w:pStyle w:val="Rules"/>
+              <w:rPr>
+                <w:color w:val="FF0000"/>
+              </w:rPr>
+            </w:pPr>
+            <w:r>
+              <w:rPr>
+                <w:color w:val="FF0000"/>
+              </w:rPr>
+              <w:tab/>
+            </w:r>
+            <w:r>
+              <w:rPr>
+                <w:color w:val="FF0000"/>
+              </w:rPr>
+              <w:t>-&gt; -&lt;</w:t>
+            </w:r>
+            <w:proofErr w:type="spellStart"/>
+            <w:r>
+              <w:rPr>
+                <w:color w:val="FF0000"/>
+              </w:rPr>
+              <w:t>ExprArith</w:t>
+            </w:r>
+            <w:proofErr w:type="spellEnd"/>
+            <w:r>
+              <w:rPr>
+                <w:color w:val="FF0000"/>
+              </w:rPr>
+              <w:t>&gt;</w:t>
+            </w:r>
+          </w:p>
+          <w:p>
+            <w:pPr>
+              <w:pStyle w:val="Rules"/>
+              <w:rPr>
+                <w:color w:val="auto"/>
+              </w:rPr>
+            </w:pPr>
+            <w:r>
+              <w:rPr>
+                <w:color w:val="auto"/>
+              </w:rPr>
+              <w:t>&lt;If&gt;</w:t>
+            </w:r>
+          </w:p>
+          <w:p>
+            <w:pPr>
+              <w:pStyle w:val="Rules"/>
+              <w:rPr>
+                <w:color w:val="auto"/>
+              </w:rPr>
+            </w:pPr>
+            <w:r>
+              <w:rPr>
+                <w:color w:val="auto"/>
+              </w:rPr>
+              <w:tab/>
+              <w:t>-&gt; IF (&lt;Cond&gt;) THEN [</w:t>
+            </w:r>
+            <w:proofErr w:type="spellStart"/>
+            <w:r>
+              <w:rPr>
+                <w:color w:val="auto"/>
+              </w:rPr>
+              <w:t>EndLine</w:t>
+            </w:r>
+            <w:proofErr w:type="spellEnd"/>
+            <w:r>
+              <w:rPr>
+                <w:color w:val="auto"/>
+              </w:rPr>
+              <w:t>] &lt;Code&gt; &lt;</w:t>
+            </w:r>
+            <w:proofErr w:type="spellStart"/>
+            <w:r>
+              <w:rPr>
+                <w:color w:val="auto"/>
+              </w:rPr>
+              <w:t>FactIf</w:t>
+            </w:r>
+            <w:proofErr w:type="spellEnd"/>
+            <w:r>
+              <w:rPr>
+                <w:color w:val="auto"/>
+              </w:rPr>
+              <w:t>&gt;</w:t>
+            </w:r>
+          </w:p>
+          <w:p>
+            <w:pPr>
+              <w:pStyle w:val="Rules"/>
+              <w:rPr>
+                <w:color w:val="auto"/>
+              </w:rPr>
+            </w:pPr>
+            <w:r>
+              <w:rPr>
+                <w:color w:val="auto"/>
+              </w:rPr>
+              <w:t>&lt;</w:t>
+            </w:r>
+            <w:proofErr w:type="spellStart"/>
+            <w:r>
+              <w:rPr>
+                <w:color w:val="auto"/>
+              </w:rPr>
+              <w:t>FactIf</w:t>
+            </w:r>
+            <w:proofErr w:type="spellEnd"/>
+            <w:r>
+              <w:rPr>
+                <w:color w:val="auto"/>
+              </w:rPr>
+              <w:t>&gt;</w:t>
+            </w:r>
+          </w:p>
+          <w:p>
+            <w:pPr>
+              <w:pStyle w:val="Rules"/>
+              <w:rPr>
+                <w:color w:val="auto"/>
+              </w:rPr>
+            </w:pPr>
+            <w:r>
+              <w:rPr>
+                <w:color w:val="auto"/>
+              </w:rPr>
+              <w:tab/>
+              <w:t>-&gt; ENDIF</w:t>
+            </w:r>
+          </w:p>
+          <w:p>
+            <w:pPr>
+              <w:pStyle w:val="Rules"/>
+              <w:rPr>
+                <w:color w:val="auto"/>
+              </w:rPr>
+            </w:pPr>
+            <w:r>
+              <w:rPr>
+                <w:color w:val="auto"/>
+              </w:rPr>
+              <w:tab/>
+              <w:t>-&gt; ELSE [</w:t>
+            </w:r>
+            <w:proofErr w:type="spellStart"/>
+            <w:r>
+              <w:rPr>
+                <w:color w:val="auto"/>
+              </w:rPr>
+              <w:t>EndLine</w:t>
+            </w:r>
+            <w:proofErr w:type="spellEnd"/>
+            <w:r>
+              <w:rPr>
+                <w:color w:val="auto"/>
+              </w:rPr>
+              <w:t>] &lt;Code&gt; ENDIF</w:t>
+            </w:r>
+          </w:p>
+          <w:p>
+            <w:pPr>
+              <w:pStyle w:val="Rules"/>
+              <w:rPr>
+                <w:color w:val="FF0000"/>
+              </w:rPr>
+            </w:pPr>
+            <w:r>
+              <w:rPr>
+                <w:color w:val="FF0000"/>
+              </w:rPr>
+              <w:t>&lt;</w:t>
+            </w:r>
+            <w:proofErr w:type="spellStart"/>
+            <w:r>
+              <w:rPr>
+                <w:color w:val="FF0000"/>
+              </w:rPr>
+              <w:t>CondPrefix</w:t>
+            </w:r>
+            <w:proofErr w:type="spellEnd"/>
+            <w:r>
+              <w:rPr>
+                <w:color w:val="FF0000"/>
+              </w:rPr>
+              <w:t>&gt;</w:t>
+            </w:r>
+            <w:bookmarkStart w:id="0" w:name="_GoBack"/>
+            <w:bookmarkEnd w:id="0"/>
+          </w:p>
+          <w:p>
+            <w:pPr>
+              <w:pStyle w:val="Rules"/>
+              <w:rPr>
+                <w:color w:val="FF0000"/>
+              </w:rPr>
+            </w:pPr>
+            <w:r>
+              <w:rPr>
+                <w:color w:val="FF0000"/>
+              </w:rPr>
+              <w:tab/>
+              <w:t>-&gt; .NOT.</w:t>
+            </w:r>
+          </w:p>
+          <w:p>
+            <w:pPr>
+              <w:pStyle w:val="Rules"/>
+              <w:rPr>
+                <w:color w:val="FF0000"/>
+              </w:rPr>
+            </w:pPr>
+            <w:r>
+              <w:rPr>
+                <w:color w:val="FF0000"/>
+              </w:rPr>
+              <w:tab/>
+              <w:t xml:space="preserve">-&gt; </w:t>
+            </w:r>
+            <m:oMath>
+              <m:r>
+                <w:rPr>
+                  <w:rFonts w:ascii="Cambria Math" w:hAnsi="Cambria Math"/>
+                  <w:color w:val="FF0000"/>
+                </w:rPr>
+                <m:t>ε</m:t>
+              </m:r>
+            </m:oMath>
+          </w:p>
+          <w:p>
+            <w:pPr>
+              <w:pStyle w:val="Rules"/>
+              <w:rPr>
+                <w:color w:val="FF0000"/>
+              </w:rPr>
+            </w:pPr>
+            <w:r>
+              <w:rPr>
+                <w:color w:val="FF0000"/>
+              </w:rPr>
+              <w:t>&lt;Cond&gt;</w:t>
+            </w:r>
+          </w:p>
+          <w:p>
+            <w:pPr>
+              <w:pStyle w:val="Rules"/>
+              <w:rPr>
+                <w:color w:val="FF0000"/>
+              </w:rPr>
+            </w:pPr>
+            <w:r>
+              <w:rPr>
+                <w:color w:val="FF0000"/>
+              </w:rPr>
+              <w:tab/>
+              <w:t>-&gt; &lt;</w:t>
+            </w:r>
+            <w:proofErr w:type="spellStart"/>
+            <w:r>
+              <w:rPr>
+                <w:color w:val="FF0000"/>
+              </w:rPr>
+              <w:t>CondPrefix</w:t>
+            </w:r>
+            <w:proofErr w:type="spellEnd"/>
+            <w:r>
+              <w:rPr>
+                <w:color w:val="FF0000"/>
+              </w:rPr>
+              <w:t xml:space="preserve">&gt; </w:t>
+            </w:r>
+            <w:r>
+              <w:rPr>
+                <w:color w:val="FF0000"/>
+              </w:rPr>
+              <w:t>&lt;</w:t>
+            </w:r>
+            <w:proofErr w:type="spellStart"/>
+            <w:r>
+              <w:rPr>
+                <w:color w:val="FF0000"/>
+              </w:rPr>
+              <w:t>CondT</w:t>
+            </w:r>
+            <w:proofErr w:type="spellEnd"/>
+            <w:r>
+              <w:rPr>
+                <w:color w:val="FF0000"/>
+              </w:rPr>
+              <w:t>&gt;</w:t>
+            </w:r>
+            <w:r>
+              <w:rPr>
+                <w:color w:val="FF0000"/>
+              </w:rPr>
+              <w:t xml:space="preserve"> &lt;</w:t>
+            </w:r>
+            <w:proofErr w:type="spellStart"/>
+            <w:r>
+              <w:rPr>
+                <w:color w:val="FF0000"/>
+              </w:rPr>
+              <w:t>CondRec</w:t>
+            </w:r>
+            <w:r>
+              <w:rPr>
+                <w:color w:val="FF0000"/>
+              </w:rPr>
+              <w:t>E</w:t>
+            </w:r>
+            <w:proofErr w:type="spellEnd"/>
+            <w:r>
+              <w:rPr>
+                <w:color w:val="FF0000"/>
+              </w:rPr>
+              <w:t>&gt;</w:t>
+            </w:r>
+          </w:p>
+          <w:p>
+            <w:pPr>
+              <w:pStyle w:val="Rules"/>
+              <w:rPr>
+                <w:color w:val="FF0000"/>
+              </w:rPr>
+            </w:pPr>
+            <w:r>
+              <w:rPr>
+                <w:color w:val="FF0000"/>
+              </w:rPr>
+              <w:t>&lt;</w:t>
+            </w:r>
+            <w:proofErr w:type="spellStart"/>
+            <w:r>
+              <w:rPr>
+                <w:color w:val="FF0000"/>
+              </w:rPr>
+              <w:t>CondRec</w:t>
+            </w:r>
+            <w:r>
+              <w:rPr>
+                <w:color w:val="FF0000"/>
+              </w:rPr>
+              <w:t>E</w:t>
+            </w:r>
+            <w:proofErr w:type="spellEnd"/>
+            <w:r>
+              <w:rPr>
+                <w:color w:val="FF0000"/>
+              </w:rPr>
+              <w:t>&gt;</w:t>
+            </w:r>
+          </w:p>
+          <w:p>
+            <w:pPr>
+              <w:pStyle w:val="Rules"/>
+              <w:rPr>
+                <w:color w:val="FF0000"/>
+              </w:rPr>
+            </w:pPr>
+            <w:r>
+              <w:rPr>
+                <w:color w:val="FF0000"/>
+              </w:rPr>
+              <w:tab/>
+              <w:t xml:space="preserve">-&gt; </w:t>
+            </w:r>
+            <w:r>
+              <w:rPr>
+                <w:color w:val="FF0000"/>
+              </w:rPr>
+              <w:t>.OR.</w:t>
+            </w:r>
+            <w:r>
+              <w:rPr>
+                <w:color w:val="FF0000"/>
+              </w:rPr>
+              <w:t xml:space="preserve"> &lt;Cond&gt; &lt;</w:t>
+            </w:r>
+            <w:proofErr w:type="spellStart"/>
+            <w:r>
+              <w:rPr>
+                <w:color w:val="FF0000"/>
+              </w:rPr>
+              <w:t>CondRec</w:t>
+            </w:r>
+            <w:r>
+              <w:rPr>
+                <w:color w:val="FF0000"/>
+              </w:rPr>
+              <w:t>E</w:t>
+            </w:r>
+            <w:proofErr w:type="spellEnd"/>
+            <w:r>
+              <w:rPr>
+                <w:color w:val="FF0000"/>
+              </w:rPr>
+              <w:t>&gt;</w:t>
+            </w:r>
+          </w:p>
+          <w:p>
+            <w:pPr>
+              <w:pStyle w:val="Rules"/>
+              <w:rPr>
+                <w:color w:val="FF0000"/>
+              </w:rPr>
+            </w:pPr>
+            <w:r>
+              <w:rPr>
+                <w:color w:val="FF0000"/>
+              </w:rPr>
+              <w:tab/>
+              <w:t xml:space="preserve">-&gt; </w:t>
+            </w:r>
+            <m:oMath>
+              <m:r>
+                <w:rPr>
+                  <w:rFonts w:ascii="Cambria Math" w:hAnsi="Cambria Math"/>
+                  <w:color w:val="FF0000"/>
+                </w:rPr>
+                <m:t>ε</m:t>
+              </m:r>
+            </m:oMath>
+          </w:p>
+          <w:p>
+            <w:pPr>
+              <w:pStyle w:val="Rules"/>
+              <w:rPr>
+                <w:color w:val="FF0000"/>
+              </w:rPr>
+            </w:pPr>
+            <w:r>
+              <w:rPr>
+                <w:color w:val="FF0000"/>
+              </w:rPr>
+              <w:t>&lt;</w:t>
+            </w:r>
+            <w:proofErr w:type="spellStart"/>
+            <w:r>
+              <w:rPr>
+                <w:color w:val="FF0000"/>
+              </w:rPr>
+              <w:t>CondT</w:t>
+            </w:r>
+            <w:proofErr w:type="spellEnd"/>
+            <w:r>
+              <w:rPr>
+                <w:color w:val="FF0000"/>
+              </w:rPr>
+              <w:t>&gt;</w:t>
+            </w:r>
+          </w:p>
+          <w:p>
+            <w:pPr>
+              <w:pStyle w:val="Rules"/>
+              <w:rPr>
+                <w:color w:val="FF0000"/>
+              </w:rPr>
+            </w:pPr>
+            <w:r>
+              <w:rPr>
+                <w:color w:val="FF0000"/>
+              </w:rPr>
+              <w:tab/>
+              <w:t>-&gt; &lt;</w:t>
+            </w:r>
+            <w:proofErr w:type="spellStart"/>
+            <w:r>
+              <w:rPr>
+                <w:color w:val="FF0000"/>
+              </w:rPr>
+              <w:t>CondPrefix</w:t>
+            </w:r>
+            <w:proofErr w:type="spellEnd"/>
+            <w:r>
+              <w:rPr>
+                <w:color w:val="FF0000"/>
+              </w:rPr>
+              <w:t>&gt; &lt;</w:t>
+            </w:r>
+            <w:proofErr w:type="spellStart"/>
+            <w:r>
+              <w:rPr>
+                <w:color w:val="FF0000"/>
+              </w:rPr>
+              <w:t>SimpleCond</w:t>
+            </w:r>
+            <w:proofErr w:type="spellEnd"/>
+            <w:r>
+              <w:rPr>
+                <w:color w:val="FF0000"/>
+              </w:rPr>
+              <w:t>&gt; &lt;</w:t>
+            </w:r>
+            <w:proofErr w:type="spellStart"/>
+            <w:r>
+              <w:rPr>
+                <w:color w:val="FF0000"/>
+              </w:rPr>
+              <w:t>CondRecT</w:t>
+            </w:r>
+            <w:proofErr w:type="spellEnd"/>
+            <w:r>
+              <w:rPr>
+                <w:color w:val="FF0000"/>
+              </w:rPr>
+              <w:t>&gt;</w:t>
+            </w:r>
+          </w:p>
+          <w:p>
+            <w:pPr>
+              <w:pStyle w:val="Rules"/>
+              <w:rPr>
+                <w:color w:val="FF0000"/>
+              </w:rPr>
+            </w:pPr>
+            <w:r>
+              <w:rPr>
+                <w:color w:val="FF0000"/>
+              </w:rPr>
+              <w:t>&lt;</w:t>
+            </w:r>
+            <w:proofErr w:type="spellStart"/>
+            <w:r>
+              <w:rPr>
+                <w:color w:val="FF0000"/>
+              </w:rPr>
+              <w:t>CondRec</w:t>
+            </w:r>
+            <w:r>
+              <w:rPr>
+                <w:color w:val="FF0000"/>
+              </w:rPr>
+              <w:t>T</w:t>
+            </w:r>
+            <w:proofErr w:type="spellEnd"/>
+            <w:r>
+              <w:rPr>
+                <w:color w:val="FF0000"/>
+              </w:rPr>
+              <w:t>&gt;</w:t>
+            </w:r>
+          </w:p>
+          <w:p>
+            <w:pPr>
+              <w:pStyle w:val="Rules"/>
+              <w:rPr>
+                <w:color w:val="FF0000"/>
+              </w:rPr>
+            </w:pPr>
+            <w:r>
+              <w:rPr>
+                <w:color w:val="FF0000"/>
+              </w:rPr>
+              <w:tab/>
+              <w:t xml:space="preserve">-&gt; </w:t>
+            </w:r>
+            <w:r>
+              <w:rPr>
+                <w:color w:val="FF0000"/>
+              </w:rPr>
+              <w:t>.AND</w:t>
+            </w:r>
+            <w:r>
+              <w:rPr>
+                <w:color w:val="FF0000"/>
+              </w:rPr>
+              <w:t>. &lt;Cond&gt; &lt;</w:t>
+            </w:r>
+            <w:proofErr w:type="spellStart"/>
+            <w:r>
+              <w:rPr>
+                <w:color w:val="FF0000"/>
+              </w:rPr>
+              <w:t>CondRec</w:t>
+            </w:r>
+            <w:r>
+              <w:rPr>
+                <w:color w:val="FF0000"/>
+              </w:rPr>
+              <w:t>T</w:t>
+            </w:r>
+            <w:proofErr w:type="spellEnd"/>
+            <w:r>
+              <w:rPr>
+                <w:color w:val="FF0000"/>
+              </w:rPr>
+              <w:t>&gt;</w:t>
+            </w:r>
+          </w:p>
+          <w:p>
+            <w:pPr>
+              <w:pStyle w:val="Rules"/>
+              <w:rPr>
+                <w:color w:val="FF0000"/>
+              </w:rPr>
+            </w:pPr>
+            <w:r>
+              <w:rPr>
+                <w:color w:val="FF0000"/>
+              </w:rPr>
+              <w:tab/>
+              <w:t xml:space="preserve">-&gt; </w:t>
+            </w:r>
+            <m:oMath>
+              <m:r>
+                <w:rPr>
+                  <w:rFonts w:ascii="Cambria Math" w:hAnsi="Cambria Math"/>
+                  <w:color w:val="FF0000"/>
+                </w:rPr>
+                <m:t>ε</m:t>
+              </m:r>
+            </m:oMath>
+          </w:p>
+          <w:p>
+            <w:pPr>
+              <w:pStyle w:val="Rules"/>
+              <w:rPr>
+                <w:color w:val="FF0000"/>
+              </w:rPr>
+            </w:pPr>
+            <w:r>
+              <w:rPr>
+                <w:color w:val="FF0000"/>
+              </w:rPr>
+              <w:t>&lt;</w:t>
+            </w:r>
+            <w:proofErr w:type="spellStart"/>
+            <w:r>
+              <w:rPr>
+                <w:color w:val="FF0000"/>
+              </w:rPr>
+              <w:t>CondF</w:t>
+            </w:r>
+            <w:proofErr w:type="spellEnd"/>
+            <w:r>
+              <w:rPr>
+                <w:color w:val="FF0000"/>
+              </w:rPr>
+              <w:t>&gt;</w:t>
+            </w:r>
+          </w:p>
+          <w:p>
+            <w:pPr>
+              <w:pStyle w:val="Rules"/>
+              <w:rPr>
+                <w:color w:val="FF0000"/>
+              </w:rPr>
+            </w:pPr>
+            <w:r>
+              <w:rPr>
+                <w:color w:val="FF0000"/>
+              </w:rPr>
+              <w:tab/>
+              <w:t>-&gt; &lt;</w:t>
+            </w:r>
+            <w:proofErr w:type="spellStart"/>
+            <w:r>
+              <w:rPr>
+                <w:color w:val="FF0000"/>
+              </w:rPr>
+              <w:t>ExprArith</w:t>
+            </w:r>
+            <w:proofErr w:type="spellEnd"/>
+            <w:r>
+              <w:rPr>
+                <w:color w:val="FF0000"/>
+              </w:rPr>
+              <w:t xml:space="preserve">&gt; </w:t>
+            </w:r>
+            <w:r>
+              <w:rPr>
+                <w:color w:val="FF0000"/>
+              </w:rPr>
+              <w:t>&lt;Comp&gt;</w:t>
+            </w:r>
+            <w:r>
+              <w:rPr>
+                <w:color w:val="FF0000"/>
+              </w:rPr>
+              <w:t xml:space="preserve"> </w:t>
+            </w:r>
+            <w:r>
+              <w:rPr>
+                <w:color w:val="FF0000"/>
+              </w:rPr>
+              <w:t>&lt;</w:t>
+            </w:r>
+            <w:proofErr w:type="spellStart"/>
+            <w:r>
+              <w:rPr>
+                <w:color w:val="FF0000"/>
+              </w:rPr>
+              <w:t>ExprArith</w:t>
+            </w:r>
+            <w:proofErr w:type="spellEnd"/>
+            <w:r>
+              <w:rPr>
+                <w:color w:val="FF0000"/>
+              </w:rPr>
+              <w:t>&gt;</w:t>
+            </w:r>
+          </w:p>
+          <w:p>
+            <w:pPr>
+              <w:pStyle w:val="Rules"/>
+              <w:rPr>
+                <w:color w:val="auto"/>
+              </w:rPr>
+            </w:pPr>
+            <w:r>
+              <w:rPr>
+                <w:color w:val="auto"/>
+              </w:rPr>
+              <w:t>&lt;Comp&gt;</w:t>
+            </w:r>
+          </w:p>
+          <w:p>
+            <w:pPr>
+              <w:pStyle w:val="Rules"/>
+              <w:rPr>
+                <w:color w:val="auto"/>
+              </w:rPr>
+            </w:pPr>
+            <w:r>
+              <w:rPr>
+                <w:color w:val="auto"/>
+              </w:rPr>
+              <w:tab/>
+              <w:t>-&gt; .EQ.</w:t>
+            </w:r>
+          </w:p>
+          <w:p>
+            <w:pPr>
+              <w:pStyle w:val="Rules"/>
+              <w:rPr>
+                <w:color w:val="auto"/>
+              </w:rPr>
+            </w:pPr>
+            <w:r>
+              <w:rPr>
+                <w:color w:val="auto"/>
+              </w:rPr>
+              <w:tab/>
+              <w:t>-&gt; .GE.</w:t>
+            </w:r>
+          </w:p>
+          <w:p>
+            <w:pPr>
+              <w:pStyle w:val="Rules"/>
+              <w:rPr>
+                <w:color w:val="auto"/>
+              </w:rPr>
+            </w:pPr>
+            <w:r>
+              <w:rPr>
+                <w:color w:val="auto"/>
+              </w:rPr>
+              <w:tab/>
+              <w:t>-&gt; .GT.</w:t>
+            </w:r>
+          </w:p>
+          <w:p>
+            <w:pPr>
+              <w:pStyle w:val="Rules"/>
+              <w:rPr>
+                <w:color w:val="auto"/>
+              </w:rPr>
+            </w:pPr>
+            <w:r>
+              <w:rPr>
+                <w:color w:val="auto"/>
+              </w:rPr>
+              <w:tab/>
+              <w:t>-&gt; .LE.</w:t>
+            </w:r>
+          </w:p>
+          <w:p>
+            <w:pPr>
+              <w:pStyle w:val="Rules"/>
+              <w:rPr>
+                <w:color w:val="auto"/>
+              </w:rPr>
+            </w:pPr>
+            <w:r>
+              <w:rPr>
+                <w:color w:val="auto"/>
+              </w:rPr>
+              <w:tab/>
+              <w:t>-&gt; .LT.</w:t>
+            </w:r>
+          </w:p>
+          <w:p>
+            <w:pPr>
+              <w:pStyle w:val="Rules"/>
+              <w:rPr>
+                <w:color w:val="auto"/>
+              </w:rPr>
+            </w:pPr>
+            <w:r>
+              <w:rPr>
+                <w:color w:val="auto"/>
+              </w:rPr>
+              <w:tab/>
+              <w:t>-&gt; .NE.</w:t>
+            </w:r>
+          </w:p>
+          <w:p>
+            <w:pPr>
+              <w:pStyle w:val="Rules"/>
+              <w:rPr>
+                <w:color w:val="auto"/>
+              </w:rPr>
+            </w:pPr>
+            <w:r>
+              <w:rPr>
+                <w:color w:val="auto"/>
+              </w:rPr>
+              <w:t>&lt;</w:t>
+            </w:r>
+            <w:proofErr w:type="spellStart"/>
+            <w:r>
+              <w:rPr>
+                <w:color w:val="auto"/>
+              </w:rPr>
+              <w:t>Do</w:t>
+            </w:r>
+            <w:proofErr w:type="spellEnd"/>
+            <w:r>
+              <w:rPr>
+                <w:color w:val="auto"/>
+              </w:rPr>
+              <w:t>&gt;</w:t>
+            </w:r>
+          </w:p>
+          <w:p>
+            <w:pPr>
+              <w:pStyle w:val="Rules"/>
+              <w:rPr>
+                <w:color w:val="auto"/>
+              </w:rPr>
+            </w:pPr>
+            <w:r>
+              <w:rPr>
+                <w:color w:val="auto"/>
+              </w:rPr>
+              <w:tab/>
+              <w:t>-&gt; DO [</w:t>
+            </w:r>
+            <w:proofErr w:type="spellStart"/>
+            <w:r>
+              <w:rPr>
+                <w:color w:val="auto"/>
+              </w:rPr>
+              <w:t>VarName</w:t>
+            </w:r>
+            <w:proofErr w:type="spellEnd"/>
+            <w:r>
+              <w:rPr>
+                <w:color w:val="auto"/>
+              </w:rPr>
+              <w:t>] = [Number], [Number] [</w:t>
+            </w:r>
+            <w:proofErr w:type="spellStart"/>
+            <w:r>
+              <w:rPr>
+                <w:color w:val="auto"/>
+              </w:rPr>
+              <w:t>EndLine</w:t>
+            </w:r>
+            <w:proofErr w:type="spellEnd"/>
+            <w:r>
+              <w:rPr>
+                <w:color w:val="auto"/>
+              </w:rPr>
+              <w:t xml:space="preserve">] &lt;Code&gt; </w:t>
+            </w:r>
+            <w:r>
+              <w:rPr>
+                <w:color w:val="auto"/>
+              </w:rPr>
+              <w:tab/>
+              <w:t>ENDDO</w:t>
+            </w:r>
+          </w:p>
+          <w:p>
+            <w:pPr>
+              <w:pStyle w:val="Rules"/>
+              <w:rPr>
+                <w:color w:val="auto"/>
+              </w:rPr>
+            </w:pPr>
+            <w:r>
+              <w:rPr>
+                <w:color w:val="auto"/>
+              </w:rPr>
+              <w:t>&lt;Print&gt;</w:t>
+            </w:r>
+          </w:p>
+          <w:p>
+            <w:pPr>
+              <w:pStyle w:val="Rules"/>
+              <w:rPr>
+                <w:color w:val="auto"/>
+              </w:rPr>
+            </w:pPr>
+            <w:r>
+              <w:rPr>
+                <w:color w:val="auto"/>
+              </w:rPr>
+              <w:lastRenderedPageBreak/>
+              <w:tab/>
+              <w:t>-&gt; PRINT*, &lt;</w:t>
+            </w:r>
+            <w:proofErr w:type="spellStart"/>
+            <w:r>
+              <w:rPr>
+                <w:color w:val="auto"/>
+              </w:rPr>
+              <w:t>ExpList</w:t>
+            </w:r>
+            <w:proofErr w:type="spellEnd"/>
+            <w:r>
+              <w:rPr>
+                <w:color w:val="auto"/>
+              </w:rPr>
+              <w:t>&gt;</w:t>
+            </w:r>
+          </w:p>
+          <w:p>
+            <w:pPr>
+              <w:pStyle w:val="Rules"/>
+              <w:rPr>
+                <w:color w:val="auto"/>
+              </w:rPr>
+            </w:pPr>
+            <w:r>
+              <w:rPr>
+                <w:color w:val="auto"/>
+              </w:rPr>
+              <w:t>&lt;Read&gt;</w:t>
+            </w:r>
+          </w:p>
+          <w:p>
+            <w:pPr>
+              <w:pStyle w:val="Rules"/>
+              <w:rPr>
+                <w:color w:val="auto"/>
+              </w:rPr>
+            </w:pPr>
+            <w:r>
+              <w:rPr>
+                <w:color w:val="auto"/>
+              </w:rPr>
+              <w:tab/>
+              <w:t>-&gt; READ*, &lt;</w:t>
+            </w:r>
+            <w:proofErr w:type="spellStart"/>
+            <w:r>
+              <w:rPr>
+                <w:color w:val="auto"/>
+              </w:rPr>
+              <w:t>VarList</w:t>
+            </w:r>
+            <w:proofErr w:type="spellEnd"/>
+            <w:r>
+              <w:rPr>
+                <w:color w:val="auto"/>
+              </w:rPr>
+              <w:t>&gt;</w:t>
+            </w:r>
+          </w:p>
+          <w:p>
+            <w:pPr>
+              <w:pStyle w:val="Rules"/>
+              <w:rPr>
+                <w:color w:val="auto"/>
+              </w:rPr>
+            </w:pPr>
+            <w:r>
+              <w:rPr>
+                <w:color w:val="auto"/>
+              </w:rPr>
+              <w:t>&lt;</w:t>
+            </w:r>
+            <w:proofErr w:type="spellStart"/>
+            <w:r>
+              <w:rPr>
+                <w:color w:val="auto"/>
+              </w:rPr>
+              <w:t>ExpList</w:t>
+            </w:r>
+            <w:proofErr w:type="spellEnd"/>
+            <w:r>
+              <w:rPr>
+                <w:color w:val="auto"/>
+              </w:rPr>
+              <w:t>&gt;</w:t>
+            </w:r>
+          </w:p>
+          <w:p>
+            <w:pPr>
+              <w:pStyle w:val="Rules"/>
+              <w:rPr>
+                <w:color w:val="auto"/>
+              </w:rPr>
+            </w:pPr>
+            <w:r>
+              <w:rPr>
+                <w:color w:val="auto"/>
+              </w:rPr>
+              <w:tab/>
+              <w:t>-&gt; &lt;</w:t>
+            </w:r>
+            <w:proofErr w:type="spellStart"/>
+            <w:r>
+              <w:rPr>
+                <w:color w:val="auto"/>
+              </w:rPr>
+              <w:t>ExprArith</w:t>
+            </w:r>
+            <w:proofErr w:type="spellEnd"/>
+            <w:r>
+              <w:rPr>
+                <w:color w:val="auto"/>
+              </w:rPr>
+              <w:t>&gt;, &lt;</w:t>
+            </w:r>
+            <w:proofErr w:type="spellStart"/>
+            <w:r>
+              <w:rPr>
+                <w:color w:val="auto"/>
+              </w:rPr>
+              <w:t>FactExprArith</w:t>
+            </w:r>
+            <w:proofErr w:type="spellEnd"/>
+            <w:r>
+              <w:rPr>
+                <w:color w:val="auto"/>
+              </w:rPr>
+              <w:t>&gt;</w:t>
+            </w:r>
+          </w:p>
+          <w:p>
+            <w:pPr>
+              <w:pStyle w:val="Rules"/>
+              <w:rPr>
+                <w:color w:val="auto"/>
+              </w:rPr>
+            </w:pPr>
+            <w:r>
+              <w:rPr>
+                <w:color w:val="auto"/>
+              </w:rPr>
+              <w:t>&lt;</w:t>
+            </w:r>
+            <w:proofErr w:type="spellStart"/>
+            <w:r>
+              <w:rPr>
+                <w:color w:val="auto"/>
+              </w:rPr>
+              <w:t>FactExprArith</w:t>
+            </w:r>
+            <w:proofErr w:type="spellEnd"/>
+            <w:r>
+              <w:rPr>
+                <w:color w:val="auto"/>
+              </w:rPr>
+              <w:t>&gt;</w:t>
+            </w:r>
+          </w:p>
+          <w:p>
+            <w:pPr>
+              <w:pStyle w:val="Rules"/>
+              <w:rPr>
+                <w:color w:val="auto"/>
+              </w:rPr>
+            </w:pPr>
+            <w:r>
+              <w:rPr>
+                <w:color w:val="auto"/>
+              </w:rPr>
+              <w:tab/>
+              <w:t>-&gt; &lt;</w:t>
+            </w:r>
+            <w:proofErr w:type="spellStart"/>
+            <w:r>
+              <w:rPr>
+                <w:color w:val="auto"/>
+              </w:rPr>
+              <w:t>ExpList</w:t>
+            </w:r>
+            <w:proofErr w:type="spellEnd"/>
+            <w:r>
+              <w:rPr>
+                <w:color w:val="auto"/>
+              </w:rPr>
+              <w:t>&gt;</w:t>
+            </w:r>
+          </w:p>
+          <w:p>
+            <w:pPr>
+              <w:pStyle w:val="Rules"/>
+              <w:rPr>
+                <w:color w:val="auto"/>
+              </w:rPr>
+            </w:pPr>
+            <w:r>
+              <w:rPr>
+                <w:color w:val="auto"/>
+              </w:rPr>
+              <w:tab/>
+              <w:t xml:space="preserve">-&gt; </w:t>
+            </w:r>
+            <m:oMath>
+              <m:r>
+                <w:rPr>
+                  <w:rFonts w:ascii="Cambria Math" w:hAnsi="Cambria Math"/>
+                  <w:color w:val="auto"/>
                 </w:rPr>
                 <m:t>ε</m:t>
               </m:r>
@@ -4469,6 +6816,230 @@
 <file path=word/numbering.xml><?xml version="1.0" encoding="utf-8"?>
 <w:numbering xmlns:wpc="http://schemas.microsoft.com/office/word/2010/wordprocessingCanvas" xmlns:mc="http://schemas.openxmlformats.org/markup-compatibility/2006" xmlns:o="urn:schemas-microsoft-com:office:office" xmlns:r="http://schemas.openxmlformats.org/officeDocument/2006/relationships" xmlns:m="http://schemas.openxmlformats.org/officeDocument/2006/math" xmlns:v="urn:schemas-microsoft-com:vml" xmlns:wp14="http://schemas.microsoft.com/office/word/2010/wordprocessingDrawing" xmlns:wp="http://schemas.openxmlformats.org/drawingml/2006/wordprocessingDrawing" xmlns:w10="urn:schemas-microsoft-com:office:word" xmlns:w="http://schemas.openxmlformats.org/wordprocessingml/2006/main" xmlns:w14="http://schemas.microsoft.com/office/word/2010/wordml" xmlns:wpg="http://schemas.microsoft.com/office/word/2010/wordprocessingGroup" xmlns:wpi="http://schemas.microsoft.com/office/word/2010/wordprocessingInk" xmlns:wne="http://schemas.microsoft.com/office/word/2006/wordml" xmlns:wps="http://schemas.microsoft.com/office/word/2010/wordprocessingShape" mc:Ignorable="w14 wp14">
   <w:abstractNum w:abstractNumId="0">
+    <w:nsid w:val="135C7758"/>
+    <w:multiLevelType w:val="hybridMultilevel"/>
+    <w:tmpl w:val="1A662500"/>
+    <w:lvl w:ilvl="0" w:tplc="354AE97E">
+      <w:numFmt w:val="bullet"/>
+      <w:lvlText w:val=""/>
+      <w:lvlJc w:val="left"/>
+      <w:pPr>
+        <w:ind w:left="1080" w:hanging="360"/>
+      </w:pPr>
+      <w:rPr>
+        <w:rFonts w:ascii="Wingdings" w:eastAsia="Arial" w:hAnsi="Wingdings" w:cs="Arial" w:hint="default"/>
+      </w:rPr>
+    </w:lvl>
+    <w:lvl w:ilvl="1" w:tplc="04190003" w:tentative="1">
+      <w:start w:val="1"/>
+      <w:numFmt w:val="bullet"/>
+      <w:lvlText w:val="o"/>
+      <w:lvlJc w:val="left"/>
+      <w:pPr>
+        <w:ind w:left="1800" w:hanging="360"/>
+      </w:pPr>
+      <w:rPr>
+        <w:rFonts w:ascii="Courier New" w:hAnsi="Courier New" w:cs="Courier New" w:hint="default"/>
+      </w:rPr>
+    </w:lvl>
+    <w:lvl w:ilvl="2" w:tplc="04190005" w:tentative="1">
+      <w:start w:val="1"/>
+      <w:numFmt w:val="bullet"/>
+      <w:lvlText w:val=""/>
+      <w:lvlJc w:val="left"/>
+      <w:pPr>
+        <w:ind w:left="2520" w:hanging="360"/>
+      </w:pPr>
+      <w:rPr>
+        <w:rFonts w:ascii="Wingdings" w:hAnsi="Wingdings" w:hint="default"/>
+      </w:rPr>
+    </w:lvl>
+    <w:lvl w:ilvl="3" w:tplc="04190001" w:tentative="1">
+      <w:start w:val="1"/>
+      <w:numFmt w:val="bullet"/>
+      <w:lvlText w:val=""/>
+      <w:lvlJc w:val="left"/>
+      <w:pPr>
+        <w:ind w:left="3240" w:hanging="360"/>
+      </w:pPr>
+      <w:rPr>
+        <w:rFonts w:ascii="Symbol" w:hAnsi="Symbol" w:hint="default"/>
+      </w:rPr>
+    </w:lvl>
+    <w:lvl w:ilvl="4" w:tplc="04190003" w:tentative="1">
+      <w:start w:val="1"/>
+      <w:numFmt w:val="bullet"/>
+      <w:lvlText w:val="o"/>
+      <w:lvlJc w:val="left"/>
+      <w:pPr>
+        <w:ind w:left="3960" w:hanging="360"/>
+      </w:pPr>
+      <w:rPr>
+        <w:rFonts w:ascii="Courier New" w:hAnsi="Courier New" w:cs="Courier New" w:hint="default"/>
+      </w:rPr>
+    </w:lvl>
+    <w:lvl w:ilvl="5" w:tplc="04190005" w:tentative="1">
+      <w:start w:val="1"/>
+      <w:numFmt w:val="bullet"/>
+      <w:lvlText w:val=""/>
+      <w:lvlJc w:val="left"/>
+      <w:pPr>
+        <w:ind w:left="4680" w:hanging="360"/>
+      </w:pPr>
+      <w:rPr>
+        <w:rFonts w:ascii="Wingdings" w:hAnsi="Wingdings" w:hint="default"/>
+      </w:rPr>
+    </w:lvl>
+    <w:lvl w:ilvl="6" w:tplc="04190001" w:tentative="1">
+      <w:start w:val="1"/>
+      <w:numFmt w:val="bullet"/>
+      <w:lvlText w:val=""/>
+      <w:lvlJc w:val="left"/>
+      <w:pPr>
+        <w:ind w:left="5400" w:hanging="360"/>
+      </w:pPr>
+      <w:rPr>
+        <w:rFonts w:ascii="Symbol" w:hAnsi="Symbol" w:hint="default"/>
+      </w:rPr>
+    </w:lvl>
+    <w:lvl w:ilvl="7" w:tplc="04190003" w:tentative="1">
+      <w:start w:val="1"/>
+      <w:numFmt w:val="bullet"/>
+      <w:lvlText w:val="o"/>
+      <w:lvlJc w:val="left"/>
+      <w:pPr>
+        <w:ind w:left="6120" w:hanging="360"/>
+      </w:pPr>
+      <w:rPr>
+        <w:rFonts w:ascii="Courier New" w:hAnsi="Courier New" w:cs="Courier New" w:hint="default"/>
+      </w:rPr>
+    </w:lvl>
+    <w:lvl w:ilvl="8" w:tplc="04190005" w:tentative="1">
+      <w:start w:val="1"/>
+      <w:numFmt w:val="bullet"/>
+      <w:lvlText w:val=""/>
+      <w:lvlJc w:val="left"/>
+      <w:pPr>
+        <w:ind w:left="6840" w:hanging="360"/>
+      </w:pPr>
+      <w:rPr>
+        <w:rFonts w:ascii="Wingdings" w:hAnsi="Wingdings" w:hint="default"/>
+      </w:rPr>
+    </w:lvl>
+  </w:abstractNum>
+  <w:abstractNum w:abstractNumId="1">
+    <w:nsid w:val="1FA94AFD"/>
+    <w:multiLevelType w:val="hybridMultilevel"/>
+    <w:tmpl w:val="9450475C"/>
+    <w:lvl w:ilvl="0" w:tplc="06125BF8">
+      <w:numFmt w:val="bullet"/>
+      <w:lvlText w:val=""/>
+      <w:lvlJc w:val="left"/>
+      <w:pPr>
+        <w:ind w:left="1080" w:hanging="360"/>
+      </w:pPr>
+      <w:rPr>
+        <w:rFonts w:ascii="Wingdings" w:eastAsia="Arial" w:hAnsi="Wingdings" w:cs="Arial" w:hint="default"/>
+      </w:rPr>
+    </w:lvl>
+    <w:lvl w:ilvl="1" w:tplc="04190003" w:tentative="1">
+      <w:start w:val="1"/>
+      <w:numFmt w:val="bullet"/>
+      <w:lvlText w:val="o"/>
+      <w:lvlJc w:val="left"/>
+      <w:pPr>
+        <w:ind w:left="1800" w:hanging="360"/>
+      </w:pPr>
+      <w:rPr>
+        <w:rFonts w:ascii="Courier New" w:hAnsi="Courier New" w:cs="Courier New" w:hint="default"/>
+      </w:rPr>
+    </w:lvl>
+    <w:lvl w:ilvl="2" w:tplc="04190005" w:tentative="1">
+      <w:start w:val="1"/>
+      <w:numFmt w:val="bullet"/>
+      <w:lvlText w:val=""/>
+      <w:lvlJc w:val="left"/>
+      <w:pPr>
+        <w:ind w:left="2520" w:hanging="360"/>
+      </w:pPr>
+      <w:rPr>
+        <w:rFonts w:ascii="Wingdings" w:hAnsi="Wingdings" w:hint="default"/>
+      </w:rPr>
+    </w:lvl>
+    <w:lvl w:ilvl="3" w:tplc="04190001" w:tentative="1">
+      <w:start w:val="1"/>
+      <w:numFmt w:val="bullet"/>
+      <w:lvlText w:val=""/>
+      <w:lvlJc w:val="left"/>
+      <w:pPr>
+        <w:ind w:left="3240" w:hanging="360"/>
+      </w:pPr>
+      <w:rPr>
+        <w:rFonts w:ascii="Symbol" w:hAnsi="Symbol" w:hint="default"/>
+      </w:rPr>
+    </w:lvl>
+    <w:lvl w:ilvl="4" w:tplc="04190003" w:tentative="1">
+      <w:start w:val="1"/>
+      <w:numFmt w:val="bullet"/>
+      <w:lvlText w:val="o"/>
+      <w:lvlJc w:val="left"/>
+      <w:pPr>
+        <w:ind w:left="3960" w:hanging="360"/>
+      </w:pPr>
+      <w:rPr>
+        <w:rFonts w:ascii="Courier New" w:hAnsi="Courier New" w:cs="Courier New" w:hint="default"/>
+      </w:rPr>
+    </w:lvl>
+    <w:lvl w:ilvl="5" w:tplc="04190005" w:tentative="1">
+      <w:start w:val="1"/>
+      <w:numFmt w:val="bullet"/>
+      <w:lvlText w:val=""/>
+      <w:lvlJc w:val="left"/>
+      <w:pPr>
+        <w:ind w:left="4680" w:hanging="360"/>
+      </w:pPr>
+      <w:rPr>
+        <w:rFonts w:ascii="Wingdings" w:hAnsi="Wingdings" w:hint="default"/>
+      </w:rPr>
+    </w:lvl>
+    <w:lvl w:ilvl="6" w:tplc="04190001" w:tentative="1">
+      <w:start w:val="1"/>
+      <w:numFmt w:val="bullet"/>
+      <w:lvlText w:val=""/>
+      <w:lvlJc w:val="left"/>
+      <w:pPr>
+        <w:ind w:left="5400" w:hanging="360"/>
+      </w:pPr>
+      <w:rPr>
+        <w:rFonts w:ascii="Symbol" w:hAnsi="Symbol" w:hint="default"/>
+      </w:rPr>
+    </w:lvl>
+    <w:lvl w:ilvl="7" w:tplc="04190003" w:tentative="1">
+      <w:start w:val="1"/>
+      <w:numFmt w:val="bullet"/>
+      <w:lvlText w:val="o"/>
+      <w:lvlJc w:val="left"/>
+      <w:pPr>
+        <w:ind w:left="6120" w:hanging="360"/>
+      </w:pPr>
+      <w:rPr>
+        <w:rFonts w:ascii="Courier New" w:hAnsi="Courier New" w:cs="Courier New" w:hint="default"/>
+      </w:rPr>
+    </w:lvl>
+    <w:lvl w:ilvl="8" w:tplc="04190005" w:tentative="1">
+      <w:start w:val="1"/>
+      <w:numFmt w:val="bullet"/>
+      <w:lvlText w:val=""/>
+      <w:lvlJc w:val="left"/>
+      <w:pPr>
+        <w:ind w:left="6840" w:hanging="360"/>
+      </w:pPr>
+      <w:rPr>
+        <w:rFonts w:ascii="Wingdings" w:hAnsi="Wingdings" w:hint="default"/>
+      </w:rPr>
+    </w:lvl>
+  </w:abstractNum>
+  <w:abstractNum w:abstractNumId="2">
     <w:nsid w:val="259C1B63"/>
     <w:multiLevelType w:val="hybridMultilevel"/>
     <w:tmpl w:val="AE30F9BC"/>
@@ -4580,7 +7151,343 @@
       </w:rPr>
     </w:lvl>
   </w:abstractNum>
-  <w:abstractNum w:abstractNumId="1">
+  <w:abstractNum w:abstractNumId="3">
+    <w:nsid w:val="2B174BE8"/>
+    <w:multiLevelType w:val="hybridMultilevel"/>
+    <w:tmpl w:val="9B9655E2"/>
+    <w:lvl w:ilvl="0" w:tplc="7C24F542">
+      <w:numFmt w:val="bullet"/>
+      <w:lvlText w:val=""/>
+      <w:lvlJc w:val="left"/>
+      <w:pPr>
+        <w:ind w:left="1080" w:hanging="360"/>
+      </w:pPr>
+      <w:rPr>
+        <w:rFonts w:ascii="Wingdings" w:eastAsia="Arial" w:hAnsi="Wingdings" w:cs="Arial" w:hint="default"/>
+      </w:rPr>
+    </w:lvl>
+    <w:lvl w:ilvl="1" w:tplc="04190003" w:tentative="1">
+      <w:start w:val="1"/>
+      <w:numFmt w:val="bullet"/>
+      <w:lvlText w:val="o"/>
+      <w:lvlJc w:val="left"/>
+      <w:pPr>
+        <w:ind w:left="1800" w:hanging="360"/>
+      </w:pPr>
+      <w:rPr>
+        <w:rFonts w:ascii="Courier New" w:hAnsi="Courier New" w:cs="Courier New" w:hint="default"/>
+      </w:rPr>
+    </w:lvl>
+    <w:lvl w:ilvl="2" w:tplc="04190005" w:tentative="1">
+      <w:start w:val="1"/>
+      <w:numFmt w:val="bullet"/>
+      <w:lvlText w:val=""/>
+      <w:lvlJc w:val="left"/>
+      <w:pPr>
+        <w:ind w:left="2520" w:hanging="360"/>
+      </w:pPr>
+      <w:rPr>
+        <w:rFonts w:ascii="Wingdings" w:hAnsi="Wingdings" w:hint="default"/>
+      </w:rPr>
+    </w:lvl>
+    <w:lvl w:ilvl="3" w:tplc="04190001" w:tentative="1">
+      <w:start w:val="1"/>
+      <w:numFmt w:val="bullet"/>
+      <w:lvlText w:val=""/>
+      <w:lvlJc w:val="left"/>
+      <w:pPr>
+        <w:ind w:left="3240" w:hanging="360"/>
+      </w:pPr>
+      <w:rPr>
+        <w:rFonts w:ascii="Symbol" w:hAnsi="Symbol" w:hint="default"/>
+      </w:rPr>
+    </w:lvl>
+    <w:lvl w:ilvl="4" w:tplc="04190003" w:tentative="1">
+      <w:start w:val="1"/>
+      <w:numFmt w:val="bullet"/>
+      <w:lvlText w:val="o"/>
+      <w:lvlJc w:val="left"/>
+      <w:pPr>
+        <w:ind w:left="3960" w:hanging="360"/>
+      </w:pPr>
+      <w:rPr>
+        <w:rFonts w:ascii="Courier New" w:hAnsi="Courier New" w:cs="Courier New" w:hint="default"/>
+      </w:rPr>
+    </w:lvl>
+    <w:lvl w:ilvl="5" w:tplc="04190005" w:tentative="1">
+      <w:start w:val="1"/>
+      <w:numFmt w:val="bullet"/>
+      <w:lvlText w:val=""/>
+      <w:lvlJc w:val="left"/>
+      <w:pPr>
+        <w:ind w:left="4680" w:hanging="360"/>
+      </w:pPr>
+      <w:rPr>
+        <w:rFonts w:ascii="Wingdings" w:hAnsi="Wingdings" w:hint="default"/>
+      </w:rPr>
+    </w:lvl>
+    <w:lvl w:ilvl="6" w:tplc="04190001" w:tentative="1">
+      <w:start w:val="1"/>
+      <w:numFmt w:val="bullet"/>
+      <w:lvlText w:val=""/>
+      <w:lvlJc w:val="left"/>
+      <w:pPr>
+        <w:ind w:left="5400" w:hanging="360"/>
+      </w:pPr>
+      <w:rPr>
+        <w:rFonts w:ascii="Symbol" w:hAnsi="Symbol" w:hint="default"/>
+      </w:rPr>
+    </w:lvl>
+    <w:lvl w:ilvl="7" w:tplc="04190003" w:tentative="1">
+      <w:start w:val="1"/>
+      <w:numFmt w:val="bullet"/>
+      <w:lvlText w:val="o"/>
+      <w:lvlJc w:val="left"/>
+      <w:pPr>
+        <w:ind w:left="6120" w:hanging="360"/>
+      </w:pPr>
+      <w:rPr>
+        <w:rFonts w:ascii="Courier New" w:hAnsi="Courier New" w:cs="Courier New" w:hint="default"/>
+      </w:rPr>
+    </w:lvl>
+    <w:lvl w:ilvl="8" w:tplc="04190005" w:tentative="1">
+      <w:start w:val="1"/>
+      <w:numFmt w:val="bullet"/>
+      <w:lvlText w:val=""/>
+      <w:lvlJc w:val="left"/>
+      <w:pPr>
+        <w:ind w:left="6840" w:hanging="360"/>
+      </w:pPr>
+      <w:rPr>
+        <w:rFonts w:ascii="Wingdings" w:hAnsi="Wingdings" w:hint="default"/>
+      </w:rPr>
+    </w:lvl>
+  </w:abstractNum>
+  <w:abstractNum w:abstractNumId="4">
+    <w:nsid w:val="4D2433B9"/>
+    <w:multiLevelType w:val="hybridMultilevel"/>
+    <w:tmpl w:val="75A842E2"/>
+    <w:lvl w:ilvl="0" w:tplc="A2029C1C">
+      <w:numFmt w:val="bullet"/>
+      <w:lvlText w:val=""/>
+      <w:lvlJc w:val="left"/>
+      <w:pPr>
+        <w:ind w:left="1080" w:hanging="360"/>
+      </w:pPr>
+      <w:rPr>
+        <w:rFonts w:ascii="Wingdings" w:eastAsia="Arial" w:hAnsi="Wingdings" w:cs="Arial" w:hint="default"/>
+      </w:rPr>
+    </w:lvl>
+    <w:lvl w:ilvl="1" w:tplc="04190003" w:tentative="1">
+      <w:start w:val="1"/>
+      <w:numFmt w:val="bullet"/>
+      <w:lvlText w:val="o"/>
+      <w:lvlJc w:val="left"/>
+      <w:pPr>
+        <w:ind w:left="1800" w:hanging="360"/>
+      </w:pPr>
+      <w:rPr>
+        <w:rFonts w:ascii="Courier New" w:hAnsi="Courier New" w:cs="Courier New" w:hint="default"/>
+      </w:rPr>
+    </w:lvl>
+    <w:lvl w:ilvl="2" w:tplc="04190005" w:tentative="1">
+      <w:start w:val="1"/>
+      <w:numFmt w:val="bullet"/>
+      <w:lvlText w:val=""/>
+      <w:lvlJc w:val="left"/>
+      <w:pPr>
+        <w:ind w:left="2520" w:hanging="360"/>
+      </w:pPr>
+      <w:rPr>
+        <w:rFonts w:ascii="Wingdings" w:hAnsi="Wingdings" w:hint="default"/>
+      </w:rPr>
+    </w:lvl>
+    <w:lvl w:ilvl="3" w:tplc="04190001" w:tentative="1">
+      <w:start w:val="1"/>
+      <w:numFmt w:val="bullet"/>
+      <w:lvlText w:val=""/>
+      <w:lvlJc w:val="left"/>
+      <w:pPr>
+        <w:ind w:left="3240" w:hanging="360"/>
+      </w:pPr>
+      <w:rPr>
+        <w:rFonts w:ascii="Symbol" w:hAnsi="Symbol" w:hint="default"/>
+      </w:rPr>
+    </w:lvl>
+    <w:lvl w:ilvl="4" w:tplc="04190003" w:tentative="1">
+      <w:start w:val="1"/>
+      <w:numFmt w:val="bullet"/>
+      <w:lvlText w:val="o"/>
+      <w:lvlJc w:val="left"/>
+      <w:pPr>
+        <w:ind w:left="3960" w:hanging="360"/>
+      </w:pPr>
+      <w:rPr>
+        <w:rFonts w:ascii="Courier New" w:hAnsi="Courier New" w:cs="Courier New" w:hint="default"/>
+      </w:rPr>
+    </w:lvl>
+    <w:lvl w:ilvl="5" w:tplc="04190005" w:tentative="1">
+      <w:start w:val="1"/>
+      <w:numFmt w:val="bullet"/>
+      <w:lvlText w:val=""/>
+      <w:lvlJc w:val="left"/>
+      <w:pPr>
+        <w:ind w:left="4680" w:hanging="360"/>
+      </w:pPr>
+      <w:rPr>
+        <w:rFonts w:ascii="Wingdings" w:hAnsi="Wingdings" w:hint="default"/>
+      </w:rPr>
+    </w:lvl>
+    <w:lvl w:ilvl="6" w:tplc="04190001" w:tentative="1">
+      <w:start w:val="1"/>
+      <w:numFmt w:val="bullet"/>
+      <w:lvlText w:val=""/>
+      <w:lvlJc w:val="left"/>
+      <w:pPr>
+        <w:ind w:left="5400" w:hanging="360"/>
+      </w:pPr>
+      <w:rPr>
+        <w:rFonts w:ascii="Symbol" w:hAnsi="Symbol" w:hint="default"/>
+      </w:rPr>
+    </w:lvl>
+    <w:lvl w:ilvl="7" w:tplc="04190003" w:tentative="1">
+      <w:start w:val="1"/>
+      <w:numFmt w:val="bullet"/>
+      <w:lvlText w:val="o"/>
+      <w:lvlJc w:val="left"/>
+      <w:pPr>
+        <w:ind w:left="6120" w:hanging="360"/>
+      </w:pPr>
+      <w:rPr>
+        <w:rFonts w:ascii="Courier New" w:hAnsi="Courier New" w:cs="Courier New" w:hint="default"/>
+      </w:rPr>
+    </w:lvl>
+    <w:lvl w:ilvl="8" w:tplc="04190005" w:tentative="1">
+      <w:start w:val="1"/>
+      <w:numFmt w:val="bullet"/>
+      <w:lvlText w:val=""/>
+      <w:lvlJc w:val="left"/>
+      <w:pPr>
+        <w:ind w:left="6840" w:hanging="360"/>
+      </w:pPr>
+      <w:rPr>
+        <w:rFonts w:ascii="Wingdings" w:hAnsi="Wingdings" w:hint="default"/>
+      </w:rPr>
+    </w:lvl>
+  </w:abstractNum>
+  <w:abstractNum w:abstractNumId="5">
+    <w:nsid w:val="68B81896"/>
+    <w:multiLevelType w:val="hybridMultilevel"/>
+    <w:tmpl w:val="3B4A0AA8"/>
+    <w:lvl w:ilvl="0" w:tplc="38A8D0F0">
+      <w:numFmt w:val="bullet"/>
+      <w:lvlText w:val=""/>
+      <w:lvlJc w:val="left"/>
+      <w:pPr>
+        <w:ind w:left="1080" w:hanging="360"/>
+      </w:pPr>
+      <w:rPr>
+        <w:rFonts w:ascii="Wingdings" w:eastAsia="Arial" w:hAnsi="Wingdings" w:cs="Arial" w:hint="default"/>
+      </w:rPr>
+    </w:lvl>
+    <w:lvl w:ilvl="1" w:tplc="04190003" w:tentative="1">
+      <w:start w:val="1"/>
+      <w:numFmt w:val="bullet"/>
+      <w:lvlText w:val="o"/>
+      <w:lvlJc w:val="left"/>
+      <w:pPr>
+        <w:ind w:left="1800" w:hanging="360"/>
+      </w:pPr>
+      <w:rPr>
+        <w:rFonts w:ascii="Courier New" w:hAnsi="Courier New" w:cs="Courier New" w:hint="default"/>
+      </w:rPr>
+    </w:lvl>
+    <w:lvl w:ilvl="2" w:tplc="04190005" w:tentative="1">
+      <w:start w:val="1"/>
+      <w:numFmt w:val="bullet"/>
+      <w:lvlText w:val=""/>
+      <w:lvlJc w:val="left"/>
+      <w:pPr>
+        <w:ind w:left="2520" w:hanging="360"/>
+      </w:pPr>
+      <w:rPr>
+        <w:rFonts w:ascii="Wingdings" w:hAnsi="Wingdings" w:hint="default"/>
+      </w:rPr>
+    </w:lvl>
+    <w:lvl w:ilvl="3" w:tplc="04190001" w:tentative="1">
+      <w:start w:val="1"/>
+      <w:numFmt w:val="bullet"/>
+      <w:lvlText w:val=""/>
+      <w:lvlJc w:val="left"/>
+      <w:pPr>
+        <w:ind w:left="3240" w:hanging="360"/>
+      </w:pPr>
+      <w:rPr>
+        <w:rFonts w:ascii="Symbol" w:hAnsi="Symbol" w:hint="default"/>
+      </w:rPr>
+    </w:lvl>
+    <w:lvl w:ilvl="4" w:tplc="04190003" w:tentative="1">
+      <w:start w:val="1"/>
+      <w:numFmt w:val="bullet"/>
+      <w:lvlText w:val="o"/>
+      <w:lvlJc w:val="left"/>
+      <w:pPr>
+        <w:ind w:left="3960" w:hanging="360"/>
+      </w:pPr>
+      <w:rPr>
+        <w:rFonts w:ascii="Courier New" w:hAnsi="Courier New" w:cs="Courier New" w:hint="default"/>
+      </w:rPr>
+    </w:lvl>
+    <w:lvl w:ilvl="5" w:tplc="04190005" w:tentative="1">
+      <w:start w:val="1"/>
+      <w:numFmt w:val="bullet"/>
+      <w:lvlText w:val=""/>
+      <w:lvlJc w:val="left"/>
+      <w:pPr>
+        <w:ind w:left="4680" w:hanging="360"/>
+      </w:pPr>
+      <w:rPr>
+        <w:rFonts w:ascii="Wingdings" w:hAnsi="Wingdings" w:hint="default"/>
+      </w:rPr>
+    </w:lvl>
+    <w:lvl w:ilvl="6" w:tplc="04190001" w:tentative="1">
+      <w:start w:val="1"/>
+      <w:numFmt w:val="bullet"/>
+      <w:lvlText w:val=""/>
+      <w:lvlJc w:val="left"/>
+      <w:pPr>
+        <w:ind w:left="5400" w:hanging="360"/>
+      </w:pPr>
+      <w:rPr>
+        <w:rFonts w:ascii="Symbol" w:hAnsi="Symbol" w:hint="default"/>
+      </w:rPr>
+    </w:lvl>
+    <w:lvl w:ilvl="7" w:tplc="04190003" w:tentative="1">
+      <w:start w:val="1"/>
+      <w:numFmt w:val="bullet"/>
+      <w:lvlText w:val="o"/>
+      <w:lvlJc w:val="left"/>
+      <w:pPr>
+        <w:ind w:left="6120" w:hanging="360"/>
+      </w:pPr>
+      <w:rPr>
+        <w:rFonts w:ascii="Courier New" w:hAnsi="Courier New" w:cs="Courier New" w:hint="default"/>
+      </w:rPr>
+    </w:lvl>
+    <w:lvl w:ilvl="8" w:tplc="04190005" w:tentative="1">
+      <w:start w:val="1"/>
+      <w:numFmt w:val="bullet"/>
+      <w:lvlText w:val=""/>
+      <w:lvlJc w:val="left"/>
+      <w:pPr>
+        <w:ind w:left="6840" w:hanging="360"/>
+      </w:pPr>
+      <w:rPr>
+        <w:rFonts w:ascii="Wingdings" w:hAnsi="Wingdings" w:hint="default"/>
+      </w:rPr>
+    </w:lvl>
+  </w:abstractNum>
+  <w:abstractNum w:abstractNumId="6">
     <w:nsid w:val="7AAC753D"/>
     <w:multiLevelType w:val="hybridMultilevel"/>
     <w:tmpl w:val="373A09AA"/>
@@ -4692,7 +7599,7 @@
       </w:rPr>
     </w:lvl>
   </w:abstractNum>
-  <w:abstractNum w:abstractNumId="2">
+  <w:abstractNum w:abstractNumId="7">
     <w:nsid w:val="7DC53D0A"/>
     <w:multiLevelType w:val="hybridMultilevel"/>
     <w:tmpl w:val="A6EC1FEC"/>
@@ -4805,13 +7712,28 @@
     </w:lvl>
   </w:abstractNum>
   <w:num w:numId="1">
+    <w:abstractNumId w:val="7"/>
+  </w:num>
+  <w:num w:numId="2">
+    <w:abstractNumId w:val="6"/>
+  </w:num>
+  <w:num w:numId="3">
     <w:abstractNumId w:val="2"/>
   </w:num>
-  <w:num w:numId="2">
+  <w:num w:numId="4">
+    <w:abstractNumId w:val="4"/>
+  </w:num>
+  <w:num w:numId="5">
+    <w:abstractNumId w:val="0"/>
+  </w:num>
+  <w:num w:numId="6">
     <w:abstractNumId w:val="1"/>
   </w:num>
-  <w:num w:numId="3">
-    <w:abstractNumId w:val="0"/>
+  <w:num w:numId="7">
+    <w:abstractNumId w:val="3"/>
+  </w:num>
+  <w:num w:numId="8">
+    <w:abstractNumId w:val="5"/>
   </w:num>
 </w:numbering>
 </file>

</xml_diff>

<commit_message>
Fix unary minus ambiguity
</commit_message>
<xml_diff>
--- a/Report2.docx
+++ b/Report2.docx
@@ -6977,7 +6977,7 @@
               <w:pStyle w:val="10"/>
               <w:numPr>
                 <w:ilvl w:val="0"/>
-                <w:numId w:val="12"/>
+                <w:numId w:val="18"/>
               </w:numPr>
             </w:pPr>
           </w:p>
@@ -7075,7 +7075,7 @@
               <w:pStyle w:val="10"/>
               <w:numPr>
                 <w:ilvl w:val="0"/>
-                <w:numId w:val="12"/>
+                <w:numId w:val="18"/>
               </w:numPr>
             </w:pPr>
           </w:p>
@@ -7175,7 +7175,7 @@
               <w:pStyle w:val="10"/>
               <w:numPr>
                 <w:ilvl w:val="0"/>
-                <w:numId w:val="12"/>
+                <w:numId w:val="18"/>
               </w:numPr>
             </w:pPr>
           </w:p>
@@ -7238,7 +7238,7 @@
               <w:pStyle w:val="10"/>
               <w:numPr>
                 <w:ilvl w:val="0"/>
-                <w:numId w:val="12"/>
+                <w:numId w:val="18"/>
               </w:numPr>
             </w:pPr>
           </w:p>
@@ -7351,7 +7351,7 @@
               <w:pStyle w:val="10"/>
               <w:numPr>
                 <w:ilvl w:val="0"/>
-                <w:numId w:val="12"/>
+                <w:numId w:val="18"/>
               </w:numPr>
             </w:pPr>
           </w:p>
@@ -7440,7 +7440,7 @@
               <w:pStyle w:val="10"/>
               <w:numPr>
                 <w:ilvl w:val="0"/>
-                <w:numId w:val="12"/>
+                <w:numId w:val="18"/>
               </w:numPr>
             </w:pPr>
           </w:p>
@@ -7503,7 +7503,7 @@
               <w:pStyle w:val="10"/>
               <w:numPr>
                 <w:ilvl w:val="0"/>
-                <w:numId w:val="12"/>
+                <w:numId w:val="18"/>
               </w:numPr>
             </w:pPr>
           </w:p>
@@ -7579,7 +7579,7 @@
               <w:pStyle w:val="10"/>
               <w:numPr>
                 <w:ilvl w:val="0"/>
-                <w:numId w:val="12"/>
+                <w:numId w:val="18"/>
               </w:numPr>
             </w:pPr>
           </w:p>
@@ -7642,7 +7642,7 @@
               <w:pStyle w:val="10"/>
               <w:numPr>
                 <w:ilvl w:val="0"/>
-                <w:numId w:val="12"/>
+                <w:numId w:val="18"/>
               </w:numPr>
             </w:pPr>
           </w:p>
@@ -7713,7 +7713,7 @@
               <w:pStyle w:val="10"/>
               <w:numPr>
                 <w:ilvl w:val="0"/>
-                <w:numId w:val="12"/>
+                <w:numId w:val="18"/>
               </w:numPr>
             </w:pPr>
           </w:p>
@@ -7769,7 +7769,7 @@
               <w:pStyle w:val="10"/>
               <w:numPr>
                 <w:ilvl w:val="0"/>
-                <w:numId w:val="12"/>
+                <w:numId w:val="18"/>
               </w:numPr>
             </w:pPr>
           </w:p>
@@ -7839,7 +7839,7 @@
               <w:pStyle w:val="10"/>
               <w:numPr>
                 <w:ilvl w:val="0"/>
-                <w:numId w:val="12"/>
+                <w:numId w:val="18"/>
               </w:numPr>
             </w:pPr>
           </w:p>
@@ -7894,7 +7894,7 @@
               <w:pStyle w:val="10"/>
               <w:numPr>
                 <w:ilvl w:val="0"/>
-                <w:numId w:val="12"/>
+                <w:numId w:val="18"/>
               </w:numPr>
             </w:pPr>
           </w:p>
@@ -7950,7 +7950,7 @@
               <w:pStyle w:val="10"/>
               <w:numPr>
                 <w:ilvl w:val="0"/>
-                <w:numId w:val="12"/>
+                <w:numId w:val="18"/>
               </w:numPr>
             </w:pPr>
           </w:p>
@@ -8047,7 +8047,7 @@
               <w:pStyle w:val="10"/>
               <w:numPr>
                 <w:ilvl w:val="0"/>
-                <w:numId w:val="12"/>
+                <w:numId w:val="18"/>
               </w:numPr>
             </w:pPr>
           </w:p>
@@ -8068,22 +8068,18 @@
               <w:rPr>
                 <w:color w:val="auto"/>
               </w:rPr>
-              <w:t>&lt;</w:t>
-            </w:r>
-            <w:proofErr w:type="spellStart"/>
-            <w:r>
-              <w:rPr>
-                <w:color w:val="auto"/>
-              </w:rPr>
-              <w:t>ExprArith</w:t>
-            </w:r>
-            <w:proofErr w:type="spellEnd"/>
-            <w:r>
-              <w:rPr>
-                <w:color w:val="auto"/>
-              </w:rPr>
-              <w:t>&gt;</w:t>
-            </w:r>
+              <w:t>&lt;Op1&gt;</w:t>
+            </w:r>
+          </w:p>
+          <w:p>
+            <w:pPr>
+              <w:pStyle w:val="10"/>
+              <w:ind w:left="-84"/>
+              <w:jc w:val="left"/>
+              <w:rPr>
+                <w:color w:val="auto"/>
+              </w:rPr>
+            </w:pPr>
           </w:p>
         </w:tc>
         <w:tc>
@@ -8102,35 +8098,7 @@
               <w:rPr>
                 <w:color w:val="auto"/>
               </w:rPr>
-              <w:t>&lt;</w:t>
-            </w:r>
-            <w:proofErr w:type="spellStart"/>
-            <w:r>
-              <w:rPr>
-                <w:color w:val="auto"/>
-              </w:rPr>
-              <w:t>ArithT</w:t>
-            </w:r>
-            <w:proofErr w:type="spellEnd"/>
-            <w:r>
-              <w:rPr>
-                <w:color w:val="auto"/>
-              </w:rPr>
-              <w:t>&gt; &lt;</w:t>
-            </w:r>
-            <w:proofErr w:type="spellStart"/>
-            <w:r>
-              <w:rPr>
-                <w:color w:val="auto"/>
-              </w:rPr>
-              <w:t>RecArithE</w:t>
-            </w:r>
-            <w:proofErr w:type="spellEnd"/>
-            <w:r>
-              <w:rPr>
-                <w:color w:val="auto"/>
-              </w:rPr>
-              <w:t>&gt;</w:t>
+              <w:t>+</w:t>
             </w:r>
           </w:p>
         </w:tc>
@@ -8149,7 +8117,7 @@
               <w:pStyle w:val="10"/>
               <w:numPr>
                 <w:ilvl w:val="0"/>
-                <w:numId w:val="12"/>
+                <w:numId w:val="18"/>
               </w:numPr>
             </w:pPr>
           </w:p>
@@ -8160,33 +8128,12 @@
           </w:tcPr>
           <w:p>
             <w:pPr>
-              <w:pStyle w:val="10"/>
+              <w:pStyle w:val="Rules"/>
               <w:ind w:left="-84"/>
-              <w:jc w:val="left"/>
-              <w:rPr>
-                <w:color w:val="auto"/>
-              </w:rPr>
-            </w:pPr>
-            <w:r>
-              <w:rPr>
-                <w:color w:val="auto"/>
-              </w:rPr>
-              <w:t>&lt;</w:t>
-            </w:r>
-            <w:proofErr w:type="spellStart"/>
-            <w:r>
-              <w:rPr>
-                <w:color w:val="auto"/>
-              </w:rPr>
-              <w:t>RecArithE</w:t>
-            </w:r>
-            <w:proofErr w:type="spellEnd"/>
-            <w:r>
-              <w:rPr>
-                <w:color w:val="auto"/>
-              </w:rPr>
-              <w:t>&gt;</w:t>
-            </w:r>
+              <w:rPr>
+                <w:color w:val="auto"/>
+              </w:rPr>
+            </w:pPr>
           </w:p>
         </w:tc>
         <w:tc>
@@ -8205,35 +8152,7 @@
               <w:rPr>
                 <w:color w:val="auto"/>
               </w:rPr>
-              <w:t>&lt;Op1&gt; &lt;</w:t>
-            </w:r>
-            <w:proofErr w:type="spellStart"/>
-            <w:r>
-              <w:rPr>
-                <w:color w:val="auto"/>
-              </w:rPr>
-              <w:t>ArithT</w:t>
-            </w:r>
-            <w:proofErr w:type="spellEnd"/>
-            <w:r>
-              <w:rPr>
-                <w:color w:val="auto"/>
-              </w:rPr>
-              <w:t>&gt; &lt;</w:t>
-            </w:r>
-            <w:proofErr w:type="spellStart"/>
-            <w:r>
-              <w:rPr>
-                <w:color w:val="auto"/>
-              </w:rPr>
-              <w:t>RecArithE</w:t>
-            </w:r>
-            <w:proofErr w:type="spellEnd"/>
-            <w:r>
-              <w:rPr>
-                <w:color w:val="auto"/>
-              </w:rPr>
-              <w:t>&gt;</w:t>
+              <w:t>-</w:t>
             </w:r>
           </w:p>
         </w:tc>
@@ -8252,7 +8171,335 @@
               <w:pStyle w:val="10"/>
               <w:numPr>
                 <w:ilvl w:val="0"/>
-                <w:numId w:val="12"/>
+                <w:numId w:val="18"/>
+              </w:numPr>
+            </w:pPr>
+          </w:p>
+        </w:tc>
+        <w:tc>
+          <w:tcPr>
+            <w:tcW w:w="2340" w:type="dxa"/>
+          </w:tcPr>
+          <w:p>
+            <w:pPr>
+              <w:pStyle w:val="Rules"/>
+              <w:ind w:left="-84"/>
+              <w:rPr>
+                <w:color w:val="auto"/>
+              </w:rPr>
+            </w:pPr>
+            <w:r>
+              <w:rPr>
+                <w:color w:val="auto"/>
+              </w:rPr>
+              <w:t>&lt;Op2&gt;</w:t>
+            </w:r>
+          </w:p>
+          <w:p>
+            <w:pPr>
+              <w:pStyle w:val="Rules"/>
+              <w:ind w:left="-84"/>
+              <w:rPr>
+                <w:color w:val="auto"/>
+              </w:rPr>
+            </w:pPr>
+          </w:p>
+        </w:tc>
+        <w:tc>
+          <w:tcPr>
+            <w:tcW w:w="5784" w:type="dxa"/>
+          </w:tcPr>
+          <w:p>
+            <w:pPr>
+              <w:pStyle w:val="Rules"/>
+              <w:ind w:left="-84"/>
+              <w:rPr>
+                <w:color w:val="auto"/>
+              </w:rPr>
+            </w:pPr>
+            <w:r>
+              <w:rPr>
+                <w:color w:val="auto"/>
+              </w:rPr>
+              <w:t>*</w:t>
+            </w:r>
+          </w:p>
+        </w:tc>
+      </w:tr>
+      <w:tr>
+        <w:trPr>
+          <w:trHeight w:hRule="exact" w:val="288"/>
+        </w:trPr>
+        <w:tc>
+          <w:tcPr>
+            <w:tcW w:w="1074" w:type="dxa"/>
+            <w:shd w:val="clear" w:color="auto" w:fill="D9D9D9" w:themeFill="background1" w:themeFillShade="D9"/>
+          </w:tcPr>
+          <w:p>
+            <w:pPr>
+              <w:pStyle w:val="10"/>
+              <w:numPr>
+                <w:ilvl w:val="0"/>
+                <w:numId w:val="18"/>
+              </w:numPr>
+            </w:pPr>
+          </w:p>
+        </w:tc>
+        <w:tc>
+          <w:tcPr>
+            <w:tcW w:w="2340" w:type="dxa"/>
+          </w:tcPr>
+          <w:p>
+            <w:pPr>
+              <w:pStyle w:val="Rules"/>
+              <w:ind w:left="-84"/>
+              <w:rPr>
+                <w:color w:val="auto"/>
+              </w:rPr>
+            </w:pPr>
+          </w:p>
+        </w:tc>
+        <w:tc>
+          <w:tcPr>
+            <w:tcW w:w="5784" w:type="dxa"/>
+          </w:tcPr>
+          <w:p>
+            <w:pPr>
+              <w:pStyle w:val="Rules"/>
+              <w:ind w:left="-84"/>
+              <w:rPr>
+                <w:color w:val="auto"/>
+              </w:rPr>
+            </w:pPr>
+            <w:r>
+              <w:rPr>
+                <w:color w:val="auto"/>
+              </w:rPr>
+              <w:t>/</w:t>
+            </w:r>
+          </w:p>
+        </w:tc>
+      </w:tr>
+      <w:tr>
+        <w:trPr>
+          <w:trHeight w:hRule="exact" w:val="288"/>
+        </w:trPr>
+        <w:tc>
+          <w:tcPr>
+            <w:tcW w:w="1074" w:type="dxa"/>
+            <w:shd w:val="clear" w:color="auto" w:fill="D9D9D9" w:themeFill="background1" w:themeFillShade="D9"/>
+          </w:tcPr>
+          <w:p>
+            <w:pPr>
+              <w:pStyle w:val="10"/>
+              <w:numPr>
+                <w:ilvl w:val="0"/>
+                <w:numId w:val="18"/>
+              </w:numPr>
+            </w:pPr>
+          </w:p>
+        </w:tc>
+        <w:tc>
+          <w:tcPr>
+            <w:tcW w:w="2340" w:type="dxa"/>
+          </w:tcPr>
+          <w:p>
+            <w:pPr>
+              <w:pStyle w:val="Rules"/>
+              <w:ind w:left="-84"/>
+              <w:rPr>
+                <w:color w:val="auto"/>
+              </w:rPr>
+            </w:pPr>
+            <w:r>
+              <w:rPr>
+                <w:color w:val="auto"/>
+              </w:rPr>
+              <w:t>&lt;</w:t>
+            </w:r>
+            <w:proofErr w:type="spellStart"/>
+            <w:r>
+              <w:rPr>
+                <w:color w:val="auto"/>
+              </w:rPr>
+              <w:t>ExprArith</w:t>
+            </w:r>
+            <w:proofErr w:type="spellEnd"/>
+            <w:r>
+              <w:rPr>
+                <w:color w:val="auto"/>
+              </w:rPr>
+              <w:t>&gt;</w:t>
+            </w:r>
+          </w:p>
+        </w:tc>
+        <w:tc>
+          <w:tcPr>
+            <w:tcW w:w="5784" w:type="dxa"/>
+          </w:tcPr>
+          <w:p>
+            <w:pPr>
+              <w:pStyle w:val="Rules"/>
+              <w:ind w:left="-84"/>
+              <w:rPr>
+                <w:color w:val="auto"/>
+              </w:rPr>
+            </w:pPr>
+            <w:r>
+              <w:rPr>
+                <w:color w:val="auto"/>
+              </w:rPr>
+              <w:t>&lt;</w:t>
+            </w:r>
+            <w:proofErr w:type="spellStart"/>
+            <w:r>
+              <w:rPr>
+                <w:color w:val="auto"/>
+              </w:rPr>
+              <w:t>ArithT</w:t>
+            </w:r>
+            <w:proofErr w:type="spellEnd"/>
+            <w:r>
+              <w:rPr>
+                <w:color w:val="auto"/>
+              </w:rPr>
+              <w:t>&gt; &lt;</w:t>
+            </w:r>
+            <w:proofErr w:type="spellStart"/>
+            <w:r>
+              <w:rPr>
+                <w:color w:val="auto"/>
+              </w:rPr>
+              <w:t>RecArithE</w:t>
+            </w:r>
+            <w:proofErr w:type="spellEnd"/>
+            <w:r>
+              <w:rPr>
+                <w:color w:val="auto"/>
+              </w:rPr>
+              <w:t>&gt;</w:t>
+            </w:r>
+          </w:p>
+        </w:tc>
+      </w:tr>
+      <w:tr>
+        <w:trPr>
+          <w:trHeight w:hRule="exact" w:val="288"/>
+        </w:trPr>
+        <w:tc>
+          <w:tcPr>
+            <w:tcW w:w="1074" w:type="dxa"/>
+            <w:shd w:val="clear" w:color="auto" w:fill="D9D9D9" w:themeFill="background1" w:themeFillShade="D9"/>
+          </w:tcPr>
+          <w:p>
+            <w:pPr>
+              <w:pStyle w:val="10"/>
+              <w:numPr>
+                <w:ilvl w:val="0"/>
+                <w:numId w:val="18"/>
+              </w:numPr>
+            </w:pPr>
+          </w:p>
+        </w:tc>
+        <w:tc>
+          <w:tcPr>
+            <w:tcW w:w="2340" w:type="dxa"/>
+          </w:tcPr>
+          <w:p>
+            <w:pPr>
+              <w:pStyle w:val="10"/>
+              <w:ind w:left="-84"/>
+              <w:jc w:val="left"/>
+              <w:rPr>
+                <w:color w:val="auto"/>
+              </w:rPr>
+            </w:pPr>
+            <w:r>
+              <w:rPr>
+                <w:color w:val="auto"/>
+              </w:rPr>
+              <w:t>&lt;</w:t>
+            </w:r>
+            <w:proofErr w:type="spellStart"/>
+            <w:r>
+              <w:rPr>
+                <w:color w:val="auto"/>
+              </w:rPr>
+              <w:t>RecArithE</w:t>
+            </w:r>
+            <w:proofErr w:type="spellEnd"/>
+            <w:r>
+              <w:rPr>
+                <w:color w:val="auto"/>
+              </w:rPr>
+              <w:t>&gt;</w:t>
+            </w:r>
+          </w:p>
+        </w:tc>
+        <w:tc>
+          <w:tcPr>
+            <w:tcW w:w="5784" w:type="dxa"/>
+          </w:tcPr>
+          <w:p>
+            <w:pPr>
+              <w:pStyle w:val="Rules"/>
+              <w:ind w:left="-84"/>
+              <w:rPr>
+                <w:color w:val="auto"/>
+              </w:rPr>
+            </w:pPr>
+            <w:r>
+              <w:rPr>
+                <w:color w:val="auto"/>
+              </w:rPr>
+              <w:t>&lt;Op1&gt; &lt;</w:t>
+            </w:r>
+            <w:proofErr w:type="spellStart"/>
+            <w:r>
+              <w:rPr>
+                <w:color w:val="auto"/>
+              </w:rPr>
+              <w:t>ArithT</w:t>
+            </w:r>
+            <w:proofErr w:type="spellEnd"/>
+            <w:r>
+              <w:rPr>
+                <w:color w:val="auto"/>
+              </w:rPr>
+              <w:t>&gt; &lt;</w:t>
+            </w:r>
+            <w:proofErr w:type="spellStart"/>
+            <w:r>
+              <w:rPr>
+                <w:color w:val="auto"/>
+              </w:rPr>
+              <w:t>RecArithE</w:t>
+            </w:r>
+            <w:proofErr w:type="spellEnd"/>
+            <w:r>
+              <w:rPr>
+                <w:color w:val="auto"/>
+              </w:rPr>
+              <w:t>&gt;</w:t>
+            </w:r>
+          </w:p>
+        </w:tc>
+      </w:tr>
+      <w:tr>
+        <w:trPr>
+          <w:trHeight w:hRule="exact" w:val="288"/>
+        </w:trPr>
+        <w:tc>
+          <w:tcPr>
+            <w:tcW w:w="1074" w:type="dxa"/>
+            <w:shd w:val="clear" w:color="auto" w:fill="D9D9D9" w:themeFill="background1" w:themeFillShade="D9"/>
+          </w:tcPr>
+          <w:p>
+            <w:pPr>
+              <w:pStyle w:val="10"/>
+              <w:numPr>
+                <w:ilvl w:val="0"/>
+                <w:numId w:val="18"/>
               </w:numPr>
             </w:pPr>
           </w:p>
@@ -8315,7 +8562,7 @@
               <w:pStyle w:val="10"/>
               <w:numPr>
                 <w:ilvl w:val="0"/>
-                <w:numId w:val="12"/>
+                <w:numId w:val="18"/>
               </w:numPr>
             </w:pPr>
           </w:p>
@@ -8336,14 +8583,27 @@
               <w:rPr>
                 <w:color w:val="auto"/>
               </w:rPr>
-              <w:t>&lt;Op1&gt;</w:t>
-            </w:r>
-          </w:p>
-          <w:p>
-            <w:pPr>
-              <w:pStyle w:val="10"/>
+              <w:t>&lt;</w:t>
+            </w:r>
+            <w:proofErr w:type="spellStart"/>
+            <w:r>
+              <w:rPr>
+                <w:color w:val="auto"/>
+              </w:rPr>
+              <w:t>ArithT</w:t>
+            </w:r>
+            <w:proofErr w:type="spellEnd"/>
+            <w:r>
+              <w:rPr>
+                <w:color w:val="auto"/>
+              </w:rPr>
+              <w:t>&gt;</w:t>
+            </w:r>
+          </w:p>
+          <w:p>
+            <w:pPr>
+              <w:pStyle w:val="Rules"/>
               <w:ind w:left="-84"/>
-              <w:jc w:val="left"/>
               <w:rPr>
                 <w:color w:val="auto"/>
               </w:rPr>
@@ -8366,8 +8626,45 @@
               <w:rPr>
                 <w:color w:val="auto"/>
               </w:rPr>
-              <w:t>+</w:t>
-            </w:r>
+              <w:t>&lt;</w:t>
+            </w:r>
+            <w:proofErr w:type="spellStart"/>
+            <w:r>
+              <w:rPr>
+                <w:color w:val="auto"/>
+              </w:rPr>
+              <w:t>ArithF</w:t>
+            </w:r>
+            <w:proofErr w:type="spellEnd"/>
+            <w:r>
+              <w:rPr>
+                <w:color w:val="auto"/>
+              </w:rPr>
+              <w:t>&gt; &lt;</w:t>
+            </w:r>
+            <w:proofErr w:type="spellStart"/>
+            <w:r>
+              <w:rPr>
+                <w:color w:val="auto"/>
+              </w:rPr>
+              <w:t>RecArithT</w:t>
+            </w:r>
+            <w:proofErr w:type="spellEnd"/>
+            <w:r>
+              <w:rPr>
+                <w:color w:val="auto"/>
+              </w:rPr>
+              <w:t>&gt;</w:t>
+            </w:r>
+          </w:p>
+          <w:p>
+            <w:pPr>
+              <w:pStyle w:val="Rules"/>
+              <w:ind w:left="-84"/>
+              <w:rPr>
+                <w:color w:val="auto"/>
+              </w:rPr>
+            </w:pPr>
           </w:p>
         </w:tc>
       </w:tr>
@@ -8385,7 +8682,7 @@
               <w:pStyle w:val="10"/>
               <w:numPr>
                 <w:ilvl w:val="0"/>
-                <w:numId w:val="12"/>
+                <w:numId w:val="18"/>
               </w:numPr>
             </w:pPr>
           </w:p>
@@ -8402,6 +8699,26 @@
                 <w:color w:val="auto"/>
               </w:rPr>
             </w:pPr>
+            <w:r>
+              <w:rPr>
+                <w:color w:val="auto"/>
+              </w:rPr>
+              <w:t>&lt;</w:t>
+            </w:r>
+            <w:proofErr w:type="spellStart"/>
+            <w:r>
+              <w:rPr>
+                <w:color w:val="auto"/>
+              </w:rPr>
+              <w:t>RecArithT</w:t>
+            </w:r>
+            <w:proofErr w:type="spellEnd"/>
+            <w:r>
+              <w:rPr>
+                <w:color w:val="auto"/>
+              </w:rPr>
+              <w:t>&gt;</w:t>
+            </w:r>
           </w:p>
         </w:tc>
         <w:tc>
@@ -8420,8 +8737,45 @@
               <w:rPr>
                 <w:color w:val="auto"/>
               </w:rPr>
-              <w:t>-</w:t>
-            </w:r>
+              <w:t>&lt;Op2&gt; &lt;</w:t>
+            </w:r>
+            <w:proofErr w:type="spellStart"/>
+            <w:r>
+              <w:rPr>
+                <w:color w:val="auto"/>
+              </w:rPr>
+              <w:t>ArithF</w:t>
+            </w:r>
+            <w:proofErr w:type="spellEnd"/>
+            <w:r>
+              <w:rPr>
+                <w:color w:val="auto"/>
+              </w:rPr>
+              <w:t>&gt; &lt;</w:t>
+            </w:r>
+            <w:proofErr w:type="spellStart"/>
+            <w:r>
+              <w:rPr>
+                <w:color w:val="auto"/>
+              </w:rPr>
+              <w:t>RecArithT</w:t>
+            </w:r>
+            <w:proofErr w:type="spellEnd"/>
+            <w:r>
+              <w:rPr>
+                <w:color w:val="auto"/>
+              </w:rPr>
+              <w:t>&gt;</w:t>
+            </w:r>
+          </w:p>
+          <w:p>
+            <w:pPr>
+              <w:pStyle w:val="Rules"/>
+              <w:ind w:left="-84"/>
+              <w:rPr>
+                <w:color w:val="auto"/>
+              </w:rPr>
+            </w:pPr>
           </w:p>
         </w:tc>
       </w:tr>
@@ -8439,238 +8793,7 @@
               <w:pStyle w:val="10"/>
               <w:numPr>
                 <w:ilvl w:val="0"/>
-                <w:numId w:val="12"/>
-              </w:numPr>
-            </w:pPr>
-          </w:p>
-        </w:tc>
-        <w:tc>
-          <w:tcPr>
-            <w:tcW w:w="2340" w:type="dxa"/>
-          </w:tcPr>
-          <w:p>
-            <w:pPr>
-              <w:pStyle w:val="Rules"/>
-              <w:ind w:left="-84"/>
-              <w:rPr>
-                <w:color w:val="auto"/>
-              </w:rPr>
-            </w:pPr>
-            <w:r>
-              <w:rPr>
-                <w:color w:val="auto"/>
-              </w:rPr>
-              <w:t>&lt;</w:t>
-            </w:r>
-            <w:proofErr w:type="spellStart"/>
-            <w:r>
-              <w:rPr>
-                <w:color w:val="auto"/>
-              </w:rPr>
-              <w:t>ArithT</w:t>
-            </w:r>
-            <w:proofErr w:type="spellEnd"/>
-            <w:r>
-              <w:rPr>
-                <w:color w:val="auto"/>
-              </w:rPr>
-              <w:t>&gt;</w:t>
-            </w:r>
-          </w:p>
-          <w:p>
-            <w:pPr>
-              <w:pStyle w:val="Rules"/>
-              <w:ind w:left="-84"/>
-              <w:rPr>
-                <w:color w:val="auto"/>
-              </w:rPr>
-            </w:pPr>
-          </w:p>
-        </w:tc>
-        <w:tc>
-          <w:tcPr>
-            <w:tcW w:w="5784" w:type="dxa"/>
-          </w:tcPr>
-          <w:p>
-            <w:pPr>
-              <w:pStyle w:val="Rules"/>
-              <w:ind w:left="-84"/>
-              <w:rPr>
-                <w:color w:val="auto"/>
-              </w:rPr>
-            </w:pPr>
-            <w:r>
-              <w:rPr>
-                <w:color w:val="auto"/>
-              </w:rPr>
-              <w:t>&lt;</w:t>
-            </w:r>
-            <w:proofErr w:type="spellStart"/>
-            <w:r>
-              <w:rPr>
-                <w:color w:val="auto"/>
-              </w:rPr>
-              <w:t>ArithF</w:t>
-            </w:r>
-            <w:proofErr w:type="spellEnd"/>
-            <w:r>
-              <w:rPr>
-                <w:color w:val="auto"/>
-              </w:rPr>
-              <w:t>&gt; &lt;</w:t>
-            </w:r>
-            <w:proofErr w:type="spellStart"/>
-            <w:r>
-              <w:rPr>
-                <w:color w:val="auto"/>
-              </w:rPr>
-              <w:t>RecArithT</w:t>
-            </w:r>
-            <w:proofErr w:type="spellEnd"/>
-            <w:r>
-              <w:rPr>
-                <w:color w:val="auto"/>
-              </w:rPr>
-              <w:t>&gt;</w:t>
-            </w:r>
-          </w:p>
-          <w:p>
-            <w:pPr>
-              <w:pStyle w:val="Rules"/>
-              <w:ind w:left="-84"/>
-              <w:rPr>
-                <w:color w:val="auto"/>
-              </w:rPr>
-            </w:pPr>
-          </w:p>
-        </w:tc>
-      </w:tr>
-      <w:tr>
-        <w:trPr>
-          <w:trHeight w:hRule="exact" w:val="288"/>
-        </w:trPr>
-        <w:tc>
-          <w:tcPr>
-            <w:tcW w:w="1074" w:type="dxa"/>
-            <w:shd w:val="clear" w:color="auto" w:fill="D9D9D9" w:themeFill="background1" w:themeFillShade="D9"/>
-          </w:tcPr>
-          <w:p>
-            <w:pPr>
-              <w:pStyle w:val="10"/>
-              <w:numPr>
-                <w:ilvl w:val="0"/>
-                <w:numId w:val="12"/>
-              </w:numPr>
-            </w:pPr>
-          </w:p>
-        </w:tc>
-        <w:tc>
-          <w:tcPr>
-            <w:tcW w:w="2340" w:type="dxa"/>
-          </w:tcPr>
-          <w:p>
-            <w:pPr>
-              <w:pStyle w:val="Rules"/>
-              <w:ind w:left="-84"/>
-              <w:rPr>
-                <w:color w:val="auto"/>
-              </w:rPr>
-            </w:pPr>
-            <w:r>
-              <w:rPr>
-                <w:color w:val="auto"/>
-              </w:rPr>
-              <w:t>&lt;</w:t>
-            </w:r>
-            <w:proofErr w:type="spellStart"/>
-            <w:r>
-              <w:rPr>
-                <w:color w:val="auto"/>
-              </w:rPr>
-              <w:t>RecArithT</w:t>
-            </w:r>
-            <w:proofErr w:type="spellEnd"/>
-            <w:r>
-              <w:rPr>
-                <w:color w:val="auto"/>
-              </w:rPr>
-              <w:t>&gt;</w:t>
-            </w:r>
-          </w:p>
-        </w:tc>
-        <w:tc>
-          <w:tcPr>
-            <w:tcW w:w="5784" w:type="dxa"/>
-          </w:tcPr>
-          <w:p>
-            <w:pPr>
-              <w:pStyle w:val="Rules"/>
-              <w:ind w:left="-84"/>
-              <w:rPr>
-                <w:color w:val="auto"/>
-              </w:rPr>
-            </w:pPr>
-            <w:r>
-              <w:rPr>
-                <w:color w:val="auto"/>
-              </w:rPr>
-              <w:t>&lt;Op2&gt; &lt;</w:t>
-            </w:r>
-            <w:proofErr w:type="spellStart"/>
-            <w:r>
-              <w:rPr>
-                <w:color w:val="auto"/>
-              </w:rPr>
-              <w:t>ArithF</w:t>
-            </w:r>
-            <w:proofErr w:type="spellEnd"/>
-            <w:r>
-              <w:rPr>
-                <w:color w:val="auto"/>
-              </w:rPr>
-              <w:t>&gt; &lt;</w:t>
-            </w:r>
-            <w:proofErr w:type="spellStart"/>
-            <w:r>
-              <w:rPr>
-                <w:color w:val="auto"/>
-              </w:rPr>
-              <w:t>RecArithT</w:t>
-            </w:r>
-            <w:proofErr w:type="spellEnd"/>
-            <w:r>
-              <w:rPr>
-                <w:color w:val="auto"/>
-              </w:rPr>
-              <w:t>&gt;</w:t>
-            </w:r>
-          </w:p>
-          <w:p>
-            <w:pPr>
-              <w:pStyle w:val="Rules"/>
-              <w:ind w:left="-84"/>
-              <w:rPr>
-                <w:color w:val="auto"/>
-              </w:rPr>
-            </w:pPr>
-          </w:p>
-        </w:tc>
-      </w:tr>
-      <w:tr>
-        <w:trPr>
-          <w:trHeight w:hRule="exact" w:val="288"/>
-        </w:trPr>
-        <w:tc>
-          <w:tcPr>
-            <w:tcW w:w="1074" w:type="dxa"/>
-            <w:shd w:val="clear" w:color="auto" w:fill="D9D9D9" w:themeFill="background1" w:themeFillShade="D9"/>
-          </w:tcPr>
-          <w:p>
-            <w:pPr>
-              <w:pStyle w:val="10"/>
-              <w:numPr>
-                <w:ilvl w:val="0"/>
-                <w:numId w:val="12"/>
+                <w:numId w:val="18"/>
               </w:numPr>
             </w:pPr>
           </w:p>
@@ -8741,7 +8864,7 @@
               <w:pStyle w:val="10"/>
               <w:numPr>
                 <w:ilvl w:val="0"/>
-                <w:numId w:val="12"/>
+                <w:numId w:val="18"/>
               </w:numPr>
             </w:pPr>
           </w:p>
@@ -8762,7 +8885,21 @@
               <w:rPr>
                 <w:color w:val="auto"/>
               </w:rPr>
-              <w:t>&lt;Op2&gt;</w:t>
+              <w:t>&lt;</w:t>
+            </w:r>
+            <w:proofErr w:type="spellStart"/>
+            <w:r>
+              <w:rPr>
+                <w:color w:val="auto"/>
+              </w:rPr>
+              <w:t>ArithF</w:t>
+            </w:r>
+            <w:proofErr w:type="spellEnd"/>
+            <w:r>
+              <w:rPr>
+                <w:color w:val="auto"/>
+              </w:rPr>
+              <w:t>&gt;</w:t>
             </w:r>
           </w:p>
           <w:p>
@@ -8791,7 +8928,21 @@
               <w:rPr>
                 <w:color w:val="auto"/>
               </w:rPr>
-              <w:t>*</w:t>
+              <w:t>[</w:t>
+            </w:r>
+            <w:proofErr w:type="spellStart"/>
+            <w:r>
+              <w:rPr>
+                <w:color w:val="auto"/>
+              </w:rPr>
+              <w:t>VarName</w:t>
+            </w:r>
+            <w:proofErr w:type="spellEnd"/>
+            <w:r>
+              <w:rPr>
+                <w:color w:val="auto"/>
+              </w:rPr>
+              <w:t>]</w:t>
             </w:r>
           </w:p>
         </w:tc>
@@ -8810,7 +8961,7 @@
               <w:pStyle w:val="10"/>
               <w:numPr>
                 <w:ilvl w:val="0"/>
-                <w:numId w:val="12"/>
+                <w:numId w:val="18"/>
               </w:numPr>
             </w:pPr>
           </w:p>
@@ -8845,7 +8996,7 @@
               <w:rPr>
                 <w:color w:val="auto"/>
               </w:rPr>
-              <w:t>/</w:t>
+              <w:t>&lt;Number&gt;</w:t>
             </w:r>
           </w:p>
         </w:tc>
@@ -8864,7 +9015,7 @@
               <w:pStyle w:val="10"/>
               <w:numPr>
                 <w:ilvl w:val="0"/>
-                <w:numId w:val="12"/>
+                <w:numId w:val="18"/>
               </w:numPr>
             </w:pPr>
           </w:p>
@@ -8881,27 +9032,12 @@
                 <w:color w:val="auto"/>
               </w:rPr>
             </w:pPr>
-            <w:r>
-              <w:rPr>
-                <w:color w:val="auto"/>
-              </w:rPr>
-              <w:t>&lt;</w:t>
-            </w:r>
-            <w:proofErr w:type="spellStart"/>
-            <w:r>
-              <w:rPr>
-                <w:color w:val="auto"/>
-              </w:rPr>
-              <w:t>ArithF</w:t>
-            </w:r>
-            <w:proofErr w:type="spellEnd"/>
-            <w:r>
-              <w:rPr>
-                <w:color w:val="auto"/>
-              </w:rPr>
-              <w:t>&gt;</w:t>
-            </w:r>
-          </w:p>
+          </w:p>
+        </w:tc>
+        <w:tc>
+          <w:tcPr>
+            <w:tcW w:w="5784" w:type="dxa"/>
+          </w:tcPr>
           <w:p>
             <w:pPr>
               <w:pStyle w:val="Rules"/>
@@ -8910,12 +9046,27 @@
                 <w:color w:val="auto"/>
               </w:rPr>
             </w:pPr>
-          </w:p>
-        </w:tc>
-        <w:tc>
-          <w:tcPr>
-            <w:tcW w:w="5784" w:type="dxa"/>
-          </w:tcPr>
+            <w:r>
+              <w:rPr>
+                <w:color w:val="auto"/>
+              </w:rPr>
+              <w:t>(</w:t>
+            </w:r>
+            <w:proofErr w:type="spellStart"/>
+            <w:r>
+              <w:rPr>
+                <w:color w:val="auto"/>
+              </w:rPr>
+              <w:t>ExprArith</w:t>
+            </w:r>
+            <w:proofErr w:type="spellEnd"/>
+            <w:r>
+              <w:rPr>
+                <w:color w:val="auto"/>
+              </w:rPr>
+              <w:t>)</w:t>
+            </w:r>
+          </w:p>
           <w:p>
             <w:pPr>
               <w:pStyle w:val="Rules"/>
@@ -8924,26 +9075,6 @@
                 <w:color w:val="auto"/>
               </w:rPr>
             </w:pPr>
-            <w:r>
-              <w:rPr>
-                <w:color w:val="auto"/>
-              </w:rPr>
-              <w:t>[</w:t>
-            </w:r>
-            <w:proofErr w:type="spellStart"/>
-            <w:r>
-              <w:rPr>
-                <w:color w:val="auto"/>
-              </w:rPr>
-              <w:t>VarName</w:t>
-            </w:r>
-            <w:proofErr w:type="spellEnd"/>
-            <w:r>
-              <w:rPr>
-                <w:color w:val="auto"/>
-              </w:rPr>
-              <w:t>]</w:t>
-            </w:r>
           </w:p>
         </w:tc>
       </w:tr>
@@ -8961,7 +9092,7 @@
               <w:pStyle w:val="10"/>
               <w:numPr>
                 <w:ilvl w:val="0"/>
-                <w:numId w:val="12"/>
+                <w:numId w:val="18"/>
               </w:numPr>
             </w:pPr>
           </w:p>
@@ -8996,7 +9127,153 @@
               <w:rPr>
                 <w:color w:val="auto"/>
               </w:rPr>
-              <w:t>[Number]</w:t>
+              <w:t>-</w:t>
+            </w:r>
+            <w:r>
+              <w:rPr>
+                <w:color w:val="auto"/>
+              </w:rPr>
+              <w:t>&lt;</w:t>
+            </w:r>
+            <w:proofErr w:type="spellStart"/>
+            <w:r>
+              <w:rPr>
+                <w:color w:val="auto"/>
+              </w:rPr>
+              <w:t>ArithF</w:t>
+            </w:r>
+            <w:proofErr w:type="spellEnd"/>
+            <w:r>
+              <w:rPr>
+                <w:color w:val="auto"/>
+              </w:rPr>
+              <w:t>&gt;</w:t>
+            </w:r>
+          </w:p>
+          <w:p>
+            <w:pPr>
+              <w:pStyle w:val="Rules"/>
+              <w:ind w:left="-84"/>
+              <w:rPr>
+                <w:color w:val="auto"/>
+              </w:rPr>
+            </w:pPr>
+          </w:p>
+        </w:tc>
+      </w:tr>
+      <w:tr>
+        <w:trPr>
+          <w:trHeight w:val="475"/>
+        </w:trPr>
+        <w:tc>
+          <w:tcPr>
+            <w:tcW w:w="1074" w:type="dxa"/>
+            <w:shd w:val="clear" w:color="auto" w:fill="D9D9D9" w:themeFill="background1" w:themeFillShade="D9"/>
+          </w:tcPr>
+          <w:p>
+            <w:pPr>
+              <w:pStyle w:val="10"/>
+              <w:numPr>
+                <w:ilvl w:val="0"/>
+                <w:numId w:val="18"/>
+              </w:numPr>
+            </w:pPr>
+            <w:bookmarkStart w:id="0" w:name="_GoBack"/>
+            <w:bookmarkEnd w:id="0"/>
+          </w:p>
+        </w:tc>
+        <w:tc>
+          <w:tcPr>
+            <w:tcW w:w="2340" w:type="dxa"/>
+          </w:tcPr>
+          <w:p>
+            <w:pPr>
+              <w:pStyle w:val="Rules"/>
+              <w:ind w:left="-84"/>
+              <w:rPr>
+                <w:color w:val="auto"/>
+              </w:rPr>
+            </w:pPr>
+            <w:r>
+              <w:rPr>
+                <w:color w:val="auto"/>
+              </w:rPr>
+              <w:t>&lt;If&gt;</w:t>
+            </w:r>
+          </w:p>
+          <w:p>
+            <w:pPr>
+              <w:pStyle w:val="Rules"/>
+              <w:ind w:left="-84"/>
+              <w:rPr>
+                <w:color w:val="auto"/>
+              </w:rPr>
+            </w:pPr>
+          </w:p>
+        </w:tc>
+        <w:tc>
+          <w:tcPr>
+            <w:tcW w:w="5784" w:type="dxa"/>
+          </w:tcPr>
+          <w:p>
+            <w:pPr>
+              <w:pStyle w:val="Rules"/>
+              <w:ind w:left="-84"/>
+              <w:rPr>
+                <w:color w:val="auto"/>
+              </w:rPr>
+            </w:pPr>
+            <w:r>
+              <w:rPr>
+                <w:color w:val="auto"/>
+              </w:rPr>
+              <w:t>IF (&lt;</w:t>
+            </w:r>
+            <w:r>
+              <w:rPr>
+                <w:color w:val="auto"/>
+              </w:rPr>
+              <w:t>Cond&gt;) THEN [</w:t>
+            </w:r>
+            <w:proofErr w:type="spellStart"/>
+            <w:r>
+              <w:rPr>
+                <w:color w:val="auto"/>
+              </w:rPr>
+              <w:t>EndLine</w:t>
+            </w:r>
+            <w:proofErr w:type="spellEnd"/>
+            <w:r>
+              <w:rPr>
+                <w:color w:val="auto"/>
+              </w:rPr>
+              <w:t xml:space="preserve">] </w:t>
+            </w:r>
+            <w:r>
+              <w:rPr>
+                <w:color w:val="auto"/>
+              </w:rPr>
+              <w:t xml:space="preserve">&lt;Code&gt; </w:t>
+            </w:r>
+            <w:r>
+              <w:rPr>
+                <w:color w:val="auto"/>
+              </w:rPr>
+              <w:t>&lt;</w:t>
+            </w:r>
+            <w:proofErr w:type="spellStart"/>
+            <w:r>
+              <w:rPr>
+                <w:color w:val="auto"/>
+              </w:rPr>
+              <w:t>FactIf</w:t>
+            </w:r>
+            <w:proofErr w:type="spellEnd"/>
+            <w:r>
+              <w:rPr>
+                <w:color w:val="auto"/>
+              </w:rPr>
+              <w:t>&gt;</w:t>
             </w:r>
           </w:p>
         </w:tc>
@@ -9015,7 +9292,7 @@
               <w:pStyle w:val="10"/>
               <w:numPr>
                 <w:ilvl w:val="0"/>
-                <w:numId w:val="12"/>
+                <w:numId w:val="18"/>
               </w:numPr>
             </w:pPr>
           </w:p>
@@ -9032,6 +9309,35 @@
                 <w:color w:val="auto"/>
               </w:rPr>
             </w:pPr>
+            <w:r>
+              <w:rPr>
+                <w:color w:val="auto"/>
+              </w:rPr>
+              <w:t>&lt;</w:t>
+            </w:r>
+            <w:proofErr w:type="spellStart"/>
+            <w:r>
+              <w:rPr>
+                <w:color w:val="auto"/>
+              </w:rPr>
+              <w:t>FactIf</w:t>
+            </w:r>
+            <w:proofErr w:type="spellEnd"/>
+            <w:r>
+              <w:rPr>
+                <w:color w:val="auto"/>
+              </w:rPr>
+              <w:t>&gt;</w:t>
+            </w:r>
+          </w:p>
+          <w:p>
+            <w:pPr>
+              <w:pStyle w:val="Rules"/>
+              <w:ind w:left="-84"/>
+              <w:rPr>
+                <w:color w:val="auto"/>
+              </w:rPr>
+            </w:pPr>
           </w:p>
         </w:tc>
         <w:tc>
@@ -9050,21 +9356,7 @@
               <w:rPr>
                 <w:color w:val="auto"/>
               </w:rPr>
-              <w:t>(</w:t>
-            </w:r>
-            <w:proofErr w:type="spellStart"/>
-            <w:r>
-              <w:rPr>
-                <w:color w:val="auto"/>
-              </w:rPr>
-              <w:t>ExprArith</w:t>
-            </w:r>
-            <w:proofErr w:type="spellEnd"/>
-            <w:r>
-              <w:rPr>
-                <w:color w:val="auto"/>
-              </w:rPr>
-              <w:t>)</w:t>
+              <w:t>ENDIF</w:t>
             </w:r>
           </w:p>
           <w:p>
@@ -9092,7 +9384,7 @@
               <w:pStyle w:val="10"/>
               <w:numPr>
                 <w:ilvl w:val="0"/>
-                <w:numId w:val="12"/>
+                <w:numId w:val="18"/>
               </w:numPr>
             </w:pPr>
           </w:p>
@@ -9127,21 +9419,21 @@
               <w:rPr>
                 <w:color w:val="auto"/>
               </w:rPr>
-              <w:t>-&lt;</w:t>
-            </w:r>
-            <w:proofErr w:type="spellStart"/>
-            <w:r>
-              <w:rPr>
-                <w:color w:val="auto"/>
-              </w:rPr>
-              <w:t>ExprArith</w:t>
-            </w:r>
-            <w:proofErr w:type="spellEnd"/>
-            <w:r>
-              <w:rPr>
-                <w:color w:val="auto"/>
-              </w:rPr>
-              <w:t>&gt;</w:t>
+              <w:t>ELSE [</w:t>
+            </w:r>
+            <w:proofErr w:type="spellStart"/>
+            <w:r>
+              <w:rPr>
+                <w:color w:val="auto"/>
+              </w:rPr>
+              <w:t>EndLine</w:t>
+            </w:r>
+            <w:proofErr w:type="spellEnd"/>
+            <w:r>
+              <w:rPr>
+                <w:color w:val="auto"/>
+              </w:rPr>
+              <w:t>] &lt;Code&gt; ENDIF</w:t>
             </w:r>
           </w:p>
           <w:p>
@@ -9152,121 +9444,6 @@
                 <w:color w:val="auto"/>
               </w:rPr>
             </w:pPr>
-          </w:p>
-        </w:tc>
-      </w:tr>
-      <w:tr>
-        <w:trPr>
-          <w:trHeight w:val="475"/>
-        </w:trPr>
-        <w:tc>
-          <w:tcPr>
-            <w:tcW w:w="1074" w:type="dxa"/>
-            <w:shd w:val="clear" w:color="auto" w:fill="D9D9D9" w:themeFill="background1" w:themeFillShade="D9"/>
-          </w:tcPr>
-          <w:p>
-            <w:pPr>
-              <w:pStyle w:val="10"/>
-              <w:numPr>
-                <w:ilvl w:val="0"/>
-                <w:numId w:val="12"/>
-              </w:numPr>
-            </w:pPr>
-          </w:p>
-        </w:tc>
-        <w:tc>
-          <w:tcPr>
-            <w:tcW w:w="2340" w:type="dxa"/>
-          </w:tcPr>
-          <w:p>
-            <w:pPr>
-              <w:pStyle w:val="Rules"/>
-              <w:ind w:left="-84"/>
-              <w:rPr>
-                <w:color w:val="auto"/>
-              </w:rPr>
-            </w:pPr>
-            <w:r>
-              <w:rPr>
-                <w:color w:val="auto"/>
-              </w:rPr>
-              <w:t>&lt;If&gt;</w:t>
-            </w:r>
-          </w:p>
-          <w:p>
-            <w:pPr>
-              <w:pStyle w:val="Rules"/>
-              <w:ind w:left="-84"/>
-              <w:rPr>
-                <w:color w:val="auto"/>
-              </w:rPr>
-            </w:pPr>
-          </w:p>
-        </w:tc>
-        <w:tc>
-          <w:tcPr>
-            <w:tcW w:w="5784" w:type="dxa"/>
-          </w:tcPr>
-          <w:p>
-            <w:pPr>
-              <w:pStyle w:val="Rules"/>
-              <w:ind w:left="-84"/>
-              <w:rPr>
-                <w:color w:val="auto"/>
-              </w:rPr>
-            </w:pPr>
-            <w:r>
-              <w:rPr>
-                <w:color w:val="auto"/>
-              </w:rPr>
-              <w:t>IF (&lt;</w:t>
-            </w:r>
-            <w:r>
-              <w:rPr>
-                <w:color w:val="auto"/>
-              </w:rPr>
-              <w:t>Cond&gt;) THEN [</w:t>
-            </w:r>
-            <w:proofErr w:type="spellStart"/>
-            <w:r>
-              <w:rPr>
-                <w:color w:val="auto"/>
-              </w:rPr>
-              <w:t>EndLine</w:t>
-            </w:r>
-            <w:proofErr w:type="spellEnd"/>
-            <w:r>
-              <w:rPr>
-                <w:color w:val="auto"/>
-              </w:rPr>
-              <w:t xml:space="preserve">] </w:t>
-            </w:r>
-            <w:r>
-              <w:rPr>
-                <w:color w:val="auto"/>
-              </w:rPr>
-              <w:t xml:space="preserve">&lt;Code&gt; </w:t>
-            </w:r>
-            <w:r>
-              <w:rPr>
-                <w:color w:val="auto"/>
-              </w:rPr>
-              <w:t>&lt;</w:t>
-            </w:r>
-            <w:proofErr w:type="spellStart"/>
-            <w:r>
-              <w:rPr>
-                <w:color w:val="auto"/>
-              </w:rPr>
-              <w:t>FactIf</w:t>
-            </w:r>
-            <w:proofErr w:type="spellEnd"/>
-            <w:r>
-              <w:rPr>
-                <w:color w:val="auto"/>
-              </w:rPr>
-              <w:t>&gt;</w:t>
-            </w:r>
           </w:p>
         </w:tc>
       </w:tr>
@@ -9284,7 +9461,7 @@
               <w:pStyle w:val="10"/>
               <w:numPr>
                 <w:ilvl w:val="0"/>
-                <w:numId w:val="12"/>
+                <w:numId w:val="18"/>
               </w:numPr>
             </w:pPr>
           </w:p>
@@ -9312,7 +9489,7 @@
               <w:rPr>
                 <w:color w:val="auto"/>
               </w:rPr>
-              <w:t>FactIf</w:t>
+              <w:t>CondPrefix</w:t>
             </w:r>
             <w:proofErr w:type="spellEnd"/>
             <w:r>
@@ -9348,7 +9525,7 @@
               <w:rPr>
                 <w:color w:val="auto"/>
               </w:rPr>
-              <w:t>ENDIF</w:t>
+              <w:t>.NOT.</w:t>
             </w:r>
           </w:p>
           <w:p>
@@ -9376,176 +9553,7 @@
               <w:pStyle w:val="10"/>
               <w:numPr>
                 <w:ilvl w:val="0"/>
-                <w:numId w:val="12"/>
-              </w:numPr>
-            </w:pPr>
-          </w:p>
-        </w:tc>
-        <w:tc>
-          <w:tcPr>
-            <w:tcW w:w="2340" w:type="dxa"/>
-          </w:tcPr>
-          <w:p>
-            <w:pPr>
-              <w:pStyle w:val="Rules"/>
-              <w:ind w:left="-84"/>
-              <w:rPr>
-                <w:color w:val="auto"/>
-              </w:rPr>
-            </w:pPr>
-          </w:p>
-        </w:tc>
-        <w:tc>
-          <w:tcPr>
-            <w:tcW w:w="5784" w:type="dxa"/>
-          </w:tcPr>
-          <w:p>
-            <w:pPr>
-              <w:pStyle w:val="Rules"/>
-              <w:ind w:left="-84"/>
-              <w:rPr>
-                <w:color w:val="auto"/>
-              </w:rPr>
-            </w:pPr>
-            <w:r>
-              <w:rPr>
-                <w:color w:val="auto"/>
-              </w:rPr>
-              <w:t>ELSE [</w:t>
-            </w:r>
-            <w:proofErr w:type="spellStart"/>
-            <w:r>
-              <w:rPr>
-                <w:color w:val="auto"/>
-              </w:rPr>
-              <w:t>EndLine</w:t>
-            </w:r>
-            <w:proofErr w:type="spellEnd"/>
-            <w:r>
-              <w:rPr>
-                <w:color w:val="auto"/>
-              </w:rPr>
-              <w:t>] &lt;Code&gt; ENDIF</w:t>
-            </w:r>
-          </w:p>
-          <w:p>
-            <w:pPr>
-              <w:pStyle w:val="Rules"/>
-              <w:ind w:left="-84"/>
-              <w:rPr>
-                <w:color w:val="auto"/>
-              </w:rPr>
-            </w:pPr>
-          </w:p>
-        </w:tc>
-      </w:tr>
-      <w:tr>
-        <w:trPr>
-          <w:trHeight w:hRule="exact" w:val="288"/>
-        </w:trPr>
-        <w:tc>
-          <w:tcPr>
-            <w:tcW w:w="1074" w:type="dxa"/>
-            <w:shd w:val="clear" w:color="auto" w:fill="D9D9D9" w:themeFill="background1" w:themeFillShade="D9"/>
-          </w:tcPr>
-          <w:p>
-            <w:pPr>
-              <w:pStyle w:val="10"/>
-              <w:numPr>
-                <w:ilvl w:val="0"/>
-                <w:numId w:val="12"/>
-              </w:numPr>
-            </w:pPr>
-          </w:p>
-        </w:tc>
-        <w:tc>
-          <w:tcPr>
-            <w:tcW w:w="2340" w:type="dxa"/>
-          </w:tcPr>
-          <w:p>
-            <w:pPr>
-              <w:pStyle w:val="Rules"/>
-              <w:ind w:left="-84"/>
-              <w:rPr>
-                <w:color w:val="auto"/>
-              </w:rPr>
-            </w:pPr>
-            <w:r>
-              <w:rPr>
-                <w:color w:val="auto"/>
-              </w:rPr>
-              <w:t>&lt;</w:t>
-            </w:r>
-            <w:proofErr w:type="spellStart"/>
-            <w:r>
-              <w:rPr>
-                <w:color w:val="auto"/>
-              </w:rPr>
-              <w:t>CondPrefix</w:t>
-            </w:r>
-            <w:proofErr w:type="spellEnd"/>
-            <w:r>
-              <w:rPr>
-                <w:color w:val="auto"/>
-              </w:rPr>
-              <w:t>&gt;</w:t>
-            </w:r>
-          </w:p>
-          <w:p>
-            <w:pPr>
-              <w:pStyle w:val="Rules"/>
-              <w:ind w:left="-84"/>
-              <w:rPr>
-                <w:color w:val="auto"/>
-              </w:rPr>
-            </w:pPr>
-          </w:p>
-        </w:tc>
-        <w:tc>
-          <w:tcPr>
-            <w:tcW w:w="5784" w:type="dxa"/>
-          </w:tcPr>
-          <w:p>
-            <w:pPr>
-              <w:pStyle w:val="Rules"/>
-              <w:ind w:left="-84"/>
-              <w:rPr>
-                <w:color w:val="auto"/>
-              </w:rPr>
-            </w:pPr>
-            <w:r>
-              <w:rPr>
-                <w:color w:val="auto"/>
-              </w:rPr>
-              <w:t>.NOT.</w:t>
-            </w:r>
-          </w:p>
-          <w:p>
-            <w:pPr>
-              <w:pStyle w:val="Rules"/>
-              <w:ind w:left="-84"/>
-              <w:rPr>
-                <w:color w:val="auto"/>
-              </w:rPr>
-            </w:pPr>
-          </w:p>
-        </w:tc>
-      </w:tr>
-      <w:tr>
-        <w:trPr>
-          <w:trHeight w:hRule="exact" w:val="288"/>
-        </w:trPr>
-        <w:tc>
-          <w:tcPr>
-            <w:tcW w:w="1074" w:type="dxa"/>
-            <w:shd w:val="clear" w:color="auto" w:fill="D9D9D9" w:themeFill="background1" w:themeFillShade="D9"/>
-          </w:tcPr>
-          <w:p>
-            <w:pPr>
-              <w:pStyle w:val="10"/>
-              <w:numPr>
-                <w:ilvl w:val="0"/>
-                <w:numId w:val="12"/>
+                <w:numId w:val="18"/>
               </w:numPr>
             </w:pPr>
           </w:p>
@@ -9616,7 +9624,7 @@
               <w:pStyle w:val="10"/>
               <w:numPr>
                 <w:ilvl w:val="0"/>
-                <w:numId w:val="12"/>
+                <w:numId w:val="18"/>
               </w:numPr>
             </w:pPr>
           </w:p>
@@ -9713,7 +9721,7 @@
               <w:pStyle w:val="10"/>
               <w:numPr>
                 <w:ilvl w:val="0"/>
-                <w:numId w:val="12"/>
+                <w:numId w:val="18"/>
               </w:numPr>
             </w:pPr>
           </w:p>
@@ -9835,7 +9843,7 @@
               <w:pStyle w:val="10"/>
               <w:numPr>
                 <w:ilvl w:val="0"/>
-                <w:numId w:val="12"/>
+                <w:numId w:val="18"/>
               </w:numPr>
             </w:pPr>
           </w:p>
@@ -9906,7 +9914,7 @@
               <w:pStyle w:val="10"/>
               <w:numPr>
                 <w:ilvl w:val="0"/>
-                <w:numId w:val="12"/>
+                <w:numId w:val="18"/>
               </w:numPr>
             </w:pPr>
           </w:p>
@@ -10031,7 +10039,7 @@
               <w:pStyle w:val="10"/>
               <w:numPr>
                 <w:ilvl w:val="0"/>
-                <w:numId w:val="12"/>
+                <w:numId w:val="18"/>
               </w:numPr>
             </w:pPr>
           </w:p>
@@ -10177,7 +10185,7 @@
               <w:pStyle w:val="10"/>
               <w:numPr>
                 <w:ilvl w:val="0"/>
-                <w:numId w:val="12"/>
+                <w:numId w:val="18"/>
               </w:numPr>
             </w:pPr>
           </w:p>
@@ -10248,7 +10256,7 @@
               <w:pStyle w:val="10"/>
               <w:numPr>
                 <w:ilvl w:val="0"/>
-                <w:numId w:val="12"/>
+                <w:numId w:val="18"/>
               </w:numPr>
             </w:pPr>
           </w:p>
@@ -10368,7 +10376,7 @@
               <w:pStyle w:val="10"/>
               <w:numPr>
                 <w:ilvl w:val="0"/>
-                <w:numId w:val="12"/>
+                <w:numId w:val="18"/>
               </w:numPr>
             </w:pPr>
           </w:p>
@@ -10446,7 +10454,7 @@
               <w:pStyle w:val="10"/>
               <w:numPr>
                 <w:ilvl w:val="0"/>
-                <w:numId w:val="12"/>
+                <w:numId w:val="18"/>
               </w:numPr>
             </w:pPr>
           </w:p>
@@ -10509,7 +10517,7 @@
               <w:pStyle w:val="10"/>
               <w:numPr>
                 <w:ilvl w:val="0"/>
-                <w:numId w:val="12"/>
+                <w:numId w:val="18"/>
               </w:numPr>
             </w:pPr>
           </w:p>
@@ -10572,7 +10580,7 @@
               <w:pStyle w:val="10"/>
               <w:numPr>
                 <w:ilvl w:val="0"/>
-                <w:numId w:val="12"/>
+                <w:numId w:val="18"/>
               </w:numPr>
             </w:pPr>
           </w:p>
@@ -10635,7 +10643,7 @@
               <w:pStyle w:val="10"/>
               <w:numPr>
                 <w:ilvl w:val="0"/>
-                <w:numId w:val="12"/>
+                <w:numId w:val="18"/>
               </w:numPr>
             </w:pPr>
           </w:p>
@@ -10698,7 +10706,7 @@
               <w:pStyle w:val="10"/>
               <w:numPr>
                 <w:ilvl w:val="0"/>
-                <w:numId w:val="12"/>
+                <w:numId w:val="18"/>
               </w:numPr>
             </w:pPr>
           </w:p>
@@ -10759,7 +10767,7 @@
               <w:pStyle w:val="10"/>
               <w:numPr>
                 <w:ilvl w:val="0"/>
-                <w:numId w:val="12"/>
+                <w:numId w:val="18"/>
               </w:numPr>
             </w:pPr>
           </w:p>
@@ -10878,7 +10886,7 @@
               <w:pStyle w:val="10"/>
               <w:numPr>
                 <w:ilvl w:val="0"/>
-                <w:numId w:val="12"/>
+                <w:numId w:val="18"/>
               </w:numPr>
             </w:pPr>
           </w:p>
@@ -10962,7 +10970,7 @@
               <w:pStyle w:val="10"/>
               <w:numPr>
                 <w:ilvl w:val="0"/>
-                <w:numId w:val="12"/>
+                <w:numId w:val="18"/>
               </w:numPr>
             </w:pPr>
           </w:p>
@@ -11046,7 +11054,7 @@
               <w:pStyle w:val="10"/>
               <w:numPr>
                 <w:ilvl w:val="0"/>
-                <w:numId w:val="12"/>
+                <w:numId w:val="18"/>
               </w:numPr>
             </w:pPr>
           </w:p>
@@ -11164,7 +11172,7 @@
               <w:pStyle w:val="10"/>
               <w:numPr>
                 <w:ilvl w:val="0"/>
-                <w:numId w:val="12"/>
+                <w:numId w:val="18"/>
               </w:numPr>
             </w:pPr>
           </w:p>
@@ -11268,7 +11276,7 @@
               <w:pStyle w:val="10"/>
               <w:numPr>
                 <w:ilvl w:val="0"/>
-                <w:numId w:val="12"/>
+                <w:numId w:val="18"/>
               </w:numPr>
             </w:pPr>
           </w:p>
@@ -14279,8 +14287,6 @@
               </w:rPr>
               <w:t xml:space="preserve">$, </w:t>
             </w:r>
-            <w:bookmarkStart w:id="0" w:name="_GoBack"/>
-            <w:bookmarkEnd w:id="0"/>
             <w:r>
               <w:rPr>
                 <w:color w:val="auto"/>
@@ -14476,55 +14482,27 @@
               <w:rPr>
                 <w:color w:val="auto"/>
               </w:rPr>
-              <w:t>ENDLINE</w:t>
-            </w:r>
-            <w:r>
-              <w:rPr>
-                <w:color w:val="auto"/>
-              </w:rPr>
-              <w:t xml:space="preserve">, </w:t>
-            </w:r>
-            <w:r>
-              <w:rPr>
-                <w:color w:val="auto"/>
-              </w:rPr>
-              <w:t>*, /, +, -</w:t>
-            </w:r>
-            <w:r>
-              <w:rPr>
-                <w:color w:val="auto"/>
-              </w:rPr>
-              <w:t xml:space="preserve">, .EQ., .GE., .GT., .LE, .LT., .NE., </w:t>
-            </w:r>
-            <w:r>
-              <w:rPr>
-                <w:color w:val="auto"/>
-              </w:rPr>
-              <w:t>.AND.,</w:t>
-            </w:r>
-            <w:r>
-              <w:rPr>
-                <w:color w:val="auto"/>
-              </w:rPr>
-              <w:t xml:space="preserve"> </w:t>
-            </w:r>
-            <w:r>
-              <w:rPr>
-                <w:color w:val="auto"/>
-              </w:rPr>
-              <w:t>), .OR.</w:t>
-            </w:r>
-            <w:r>
-              <w:rPr>
-                <w:color w:val="auto"/>
-              </w:rPr>
-              <w:t xml:space="preserve">, </w:t>
-            </w:r>
-            <w:r>
-              <w:rPr>
-                <w:color w:val="auto"/>
-              </w:rPr>
-              <w:t>COMMA</w:t>
+              <w:t>ENDLINE,</w:t>
+            </w:r>
+            <w:r>
+              <w:rPr>
+                <w:color w:val="auto"/>
+              </w:rPr>
+              <w:t xml:space="preserve"> .EQ., .GE., .GT., .LE, .LT., .NE., .AND.,</w:t>
+            </w:r>
+          </w:p>
+          <w:p>
+            <w:pPr>
+              <w:pStyle w:val="Rules"/>
+              <w:rPr>
+                <w:color w:val="auto"/>
+              </w:rPr>
+            </w:pPr>
+            <w:r>
+              <w:rPr>
+                <w:color w:val="auto"/>
+              </w:rPr>
+              <w:t>), .OR., COMMA, ENDLINE</w:t>
             </w:r>
           </w:p>
         </w:tc>
@@ -14606,7 +14584,21 @@
               <w:rPr>
                 <w:color w:val="auto"/>
               </w:rPr>
-              <w:t>ENDLINE, *, /, +, -, .EQ., .GE., .GT., .LE, .LT., .NE., .AND., ), .OR., COMMA</w:t>
+              <w:t>ENDLINE, .EQ., .GE., .GT., .LE, .LT., .NE., .AND.,</w:t>
+            </w:r>
+          </w:p>
+          <w:p>
+            <w:pPr>
+              <w:pStyle w:val="Rules"/>
+              <w:rPr>
+                <w:color w:val="auto"/>
+              </w:rPr>
+            </w:pPr>
+            <w:r>
+              <w:rPr>
+                <w:color w:val="auto"/>
+              </w:rPr>
+              <w:t>), .OR., COMMA, ENDLINE</w:t>
             </w:r>
           </w:p>
         </w:tc>
@@ -14664,12 +14656,6 @@
                 <w:color w:val="auto"/>
               </w:rPr>
             </w:pPr>
-            <w:r>
-              <w:rPr>
-                <w:color w:val="auto"/>
-              </w:rPr>
-              <w:t>+, -</w:t>
-            </w:r>
           </w:p>
         </w:tc>
       </w:tr>
@@ -14741,7 +14727,27 @@
               <w:rPr>
                 <w:color w:val="auto"/>
               </w:rPr>
-              <w:t>ENDLINE, *, /, +, -, .EQ., .GE., .GT., .LE, .LT., .NE., .AND., ), .OR., COMMA</w:t>
+              <w:t xml:space="preserve">+, -, </w:t>
+            </w:r>
+            <w:r>
+              <w:rPr>
+                <w:color w:val="auto"/>
+              </w:rPr>
+              <w:t>ENDLINE, .EQ., .GE., .GT., .LE, .LT., .NE., .AND.,</w:t>
+            </w:r>
+          </w:p>
+          <w:p>
+            <w:pPr>
+              <w:pStyle w:val="Rules"/>
+              <w:rPr>
+                <w:color w:val="auto"/>
+              </w:rPr>
+            </w:pPr>
+            <w:r>
+              <w:rPr>
+                <w:color w:val="auto"/>
+              </w:rPr>
+              <w:t>), .OR., COMMA, ENDLINE</w:t>
             </w:r>
           </w:p>
         </w:tc>
@@ -14819,19 +14825,6 @@
                 <w:color w:val="auto"/>
               </w:rPr>
             </w:pPr>
-            <w:r>
-              <w:rPr>
-                <w:color w:val="auto"/>
-              </w:rPr>
-              <w:t xml:space="preserve">ENDLINE, *, /, +, -, .EQ., .GE., .GT., .LE, .LT., .NE., .AND., ), .OR., </w:t>
-            </w:r>
-            <w:r>
-              <w:rPr>
-                <w:color w:val="auto"/>
-              </w:rPr>
-              <w:lastRenderedPageBreak/>
-              <w:t>COMMA</w:t>
-            </w:r>
           </w:p>
         </w:tc>
       </w:tr>
@@ -14851,7 +14844,6 @@
               <w:rPr>
                 <w:color w:val="auto"/>
               </w:rPr>
-              <w:lastRenderedPageBreak/>
               <w:t>&lt;Op2&gt;</w:t>
             </w:r>
           </w:p>
@@ -14886,12 +14878,6 @@
                 <w:color w:val="auto"/>
               </w:rPr>
             </w:pPr>
-            <w:r>
-              <w:rPr>
-                <w:color w:val="auto"/>
-              </w:rPr>
-              <w:t>*, /</w:t>
-            </w:r>
           </w:p>
         </w:tc>
       </w:tr>
@@ -14959,12 +14945,6 @@
                 <w:color w:val="auto"/>
               </w:rPr>
             </w:pPr>
-            <w:r>
-              <w:rPr>
-                <w:color w:val="auto"/>
-              </w:rPr>
-              <w:t>ENDLINE, *, /, +, -, .EQ., .GE., .GT., .LE, .LT., .NE., .AND., ), .OR., COMMA</w:t>
-            </w:r>
           </w:p>
         </w:tc>
       </w:tr>
@@ -15043,6 +15023,7 @@
               <w:rPr>
                 <w:color w:val="auto"/>
               </w:rPr>
+              <w:lastRenderedPageBreak/>
               <w:t>&lt;</w:t>
             </w:r>
             <w:proofErr w:type="spellStart"/>
@@ -16084,6 +16065,92 @@
 <file path=word/numbering.xml><?xml version="1.0" encoding="utf-8"?>
 <w:numbering xmlns:wpc="http://schemas.microsoft.com/office/word/2010/wordprocessingCanvas" xmlns:mc="http://schemas.openxmlformats.org/markup-compatibility/2006" xmlns:o="urn:schemas-microsoft-com:office:office" xmlns:r="http://schemas.openxmlformats.org/officeDocument/2006/relationships" xmlns:m="http://schemas.openxmlformats.org/officeDocument/2006/math" xmlns:v="urn:schemas-microsoft-com:vml" xmlns:wp14="http://schemas.microsoft.com/office/word/2010/wordprocessingDrawing" xmlns:wp="http://schemas.openxmlformats.org/drawingml/2006/wordprocessingDrawing" xmlns:w10="urn:schemas-microsoft-com:office:word" xmlns:w="http://schemas.openxmlformats.org/wordprocessingml/2006/main" xmlns:w14="http://schemas.microsoft.com/office/word/2010/wordml" xmlns:wpg="http://schemas.microsoft.com/office/word/2010/wordprocessingGroup" xmlns:wpi="http://schemas.microsoft.com/office/word/2010/wordprocessingInk" xmlns:wne="http://schemas.microsoft.com/office/word/2006/wordml" xmlns:wps="http://schemas.microsoft.com/office/word/2010/wordprocessingShape" mc:Ignorable="w14 wp14">
   <w:abstractNum w:abstractNumId="0">
+    <w:nsid w:val="0068455A"/>
+    <w:multiLevelType w:val="hybridMultilevel"/>
+    <w:tmpl w:val="89AC13B8"/>
+    <w:lvl w:ilvl="0" w:tplc="0419000F">
+      <w:start w:val="1"/>
+      <w:numFmt w:val="decimal"/>
+      <w:lvlText w:val="%1."/>
+      <w:lvlJc w:val="left"/>
+      <w:pPr>
+        <w:ind w:left="720" w:hanging="360"/>
+      </w:pPr>
+    </w:lvl>
+    <w:lvl w:ilvl="1" w:tplc="04190019" w:tentative="1">
+      <w:start w:val="1"/>
+      <w:numFmt w:val="lowerLetter"/>
+      <w:lvlText w:val="%2."/>
+      <w:lvlJc w:val="left"/>
+      <w:pPr>
+        <w:ind w:left="1440" w:hanging="360"/>
+      </w:pPr>
+    </w:lvl>
+    <w:lvl w:ilvl="2" w:tplc="0419001B" w:tentative="1">
+      <w:start w:val="1"/>
+      <w:numFmt w:val="lowerRoman"/>
+      <w:lvlText w:val="%3."/>
+      <w:lvlJc w:val="right"/>
+      <w:pPr>
+        <w:ind w:left="2160" w:hanging="180"/>
+      </w:pPr>
+    </w:lvl>
+    <w:lvl w:ilvl="3" w:tplc="0419000F" w:tentative="1">
+      <w:start w:val="1"/>
+      <w:numFmt w:val="decimal"/>
+      <w:lvlText w:val="%4."/>
+      <w:lvlJc w:val="left"/>
+      <w:pPr>
+        <w:ind w:left="2880" w:hanging="360"/>
+      </w:pPr>
+    </w:lvl>
+    <w:lvl w:ilvl="4" w:tplc="04190019" w:tentative="1">
+      <w:start w:val="1"/>
+      <w:numFmt w:val="lowerLetter"/>
+      <w:lvlText w:val="%5."/>
+      <w:lvlJc w:val="left"/>
+      <w:pPr>
+        <w:ind w:left="3600" w:hanging="360"/>
+      </w:pPr>
+    </w:lvl>
+    <w:lvl w:ilvl="5" w:tplc="0419001B" w:tentative="1">
+      <w:start w:val="1"/>
+      <w:numFmt w:val="lowerRoman"/>
+      <w:lvlText w:val="%6."/>
+      <w:lvlJc w:val="right"/>
+      <w:pPr>
+        <w:ind w:left="4320" w:hanging="180"/>
+      </w:pPr>
+    </w:lvl>
+    <w:lvl w:ilvl="6" w:tplc="0419000F" w:tentative="1">
+      <w:start w:val="1"/>
+      <w:numFmt w:val="decimal"/>
+      <w:lvlText w:val="%7."/>
+      <w:lvlJc w:val="left"/>
+      <w:pPr>
+        <w:ind w:left="5040" w:hanging="360"/>
+      </w:pPr>
+    </w:lvl>
+    <w:lvl w:ilvl="7" w:tplc="04190019" w:tentative="1">
+      <w:start w:val="1"/>
+      <w:numFmt w:val="lowerLetter"/>
+      <w:lvlText w:val="%8."/>
+      <w:lvlJc w:val="left"/>
+      <w:pPr>
+        <w:ind w:left="5760" w:hanging="360"/>
+      </w:pPr>
+    </w:lvl>
+    <w:lvl w:ilvl="8" w:tplc="0419001B" w:tentative="1">
+      <w:start w:val="1"/>
+      <w:numFmt w:val="lowerRoman"/>
+      <w:lvlText w:val="%9."/>
+      <w:lvlJc w:val="right"/>
+      <w:pPr>
+        <w:ind w:left="6480" w:hanging="180"/>
+      </w:pPr>
+    </w:lvl>
+  </w:abstractNum>
+  <w:abstractNum w:abstractNumId="1">
     <w:nsid w:val="0EE46C9E"/>
     <w:multiLevelType w:val="hybridMultilevel"/>
     <w:tmpl w:val="BFB4DFA0"/>
@@ -16195,7 +16262,7 @@
       </w:rPr>
     </w:lvl>
   </w:abstractNum>
-  <w:abstractNum w:abstractNumId="1">
+  <w:abstractNum w:abstractNumId="2">
     <w:nsid w:val="135C7758"/>
     <w:multiLevelType w:val="hybridMultilevel"/>
     <w:tmpl w:val="1A662500"/>
@@ -16307,7 +16374,7 @@
       </w:rPr>
     </w:lvl>
   </w:abstractNum>
-  <w:abstractNum w:abstractNumId="2">
+  <w:abstractNum w:abstractNumId="3">
     <w:nsid w:val="1FA94AFD"/>
     <w:multiLevelType w:val="hybridMultilevel"/>
     <w:tmpl w:val="9450475C"/>
@@ -16419,7 +16486,93 @@
       </w:rPr>
     </w:lvl>
   </w:abstractNum>
-  <w:abstractNum w:abstractNumId="3">
+  <w:abstractNum w:abstractNumId="4">
+    <w:nsid w:val="224B5A85"/>
+    <w:multiLevelType w:val="hybridMultilevel"/>
+    <w:tmpl w:val="C5248418"/>
+    <w:lvl w:ilvl="0" w:tplc="0419000F">
+      <w:start w:val="1"/>
+      <w:numFmt w:val="decimal"/>
+      <w:lvlText w:val="%1."/>
+      <w:lvlJc w:val="left"/>
+      <w:pPr>
+        <w:ind w:left="720" w:hanging="360"/>
+      </w:pPr>
+    </w:lvl>
+    <w:lvl w:ilvl="1" w:tplc="04190019" w:tentative="1">
+      <w:start w:val="1"/>
+      <w:numFmt w:val="lowerLetter"/>
+      <w:lvlText w:val="%2."/>
+      <w:lvlJc w:val="left"/>
+      <w:pPr>
+        <w:ind w:left="1440" w:hanging="360"/>
+      </w:pPr>
+    </w:lvl>
+    <w:lvl w:ilvl="2" w:tplc="0419001B" w:tentative="1">
+      <w:start w:val="1"/>
+      <w:numFmt w:val="lowerRoman"/>
+      <w:lvlText w:val="%3."/>
+      <w:lvlJc w:val="right"/>
+      <w:pPr>
+        <w:ind w:left="2160" w:hanging="180"/>
+      </w:pPr>
+    </w:lvl>
+    <w:lvl w:ilvl="3" w:tplc="0419000F" w:tentative="1">
+      <w:start w:val="1"/>
+      <w:numFmt w:val="decimal"/>
+      <w:lvlText w:val="%4."/>
+      <w:lvlJc w:val="left"/>
+      <w:pPr>
+        <w:ind w:left="2880" w:hanging="360"/>
+      </w:pPr>
+    </w:lvl>
+    <w:lvl w:ilvl="4" w:tplc="04190019" w:tentative="1">
+      <w:start w:val="1"/>
+      <w:numFmt w:val="lowerLetter"/>
+      <w:lvlText w:val="%5."/>
+      <w:lvlJc w:val="left"/>
+      <w:pPr>
+        <w:ind w:left="3600" w:hanging="360"/>
+      </w:pPr>
+    </w:lvl>
+    <w:lvl w:ilvl="5" w:tplc="0419001B" w:tentative="1">
+      <w:start w:val="1"/>
+      <w:numFmt w:val="lowerRoman"/>
+      <w:lvlText w:val="%6."/>
+      <w:lvlJc w:val="right"/>
+      <w:pPr>
+        <w:ind w:left="4320" w:hanging="180"/>
+      </w:pPr>
+    </w:lvl>
+    <w:lvl w:ilvl="6" w:tplc="0419000F" w:tentative="1">
+      <w:start w:val="1"/>
+      <w:numFmt w:val="decimal"/>
+      <w:lvlText w:val="%7."/>
+      <w:lvlJc w:val="left"/>
+      <w:pPr>
+        <w:ind w:left="5040" w:hanging="360"/>
+      </w:pPr>
+    </w:lvl>
+    <w:lvl w:ilvl="7" w:tplc="04190019" w:tentative="1">
+      <w:start w:val="1"/>
+      <w:numFmt w:val="lowerLetter"/>
+      <w:lvlText w:val="%8."/>
+      <w:lvlJc w:val="left"/>
+      <w:pPr>
+        <w:ind w:left="5760" w:hanging="360"/>
+      </w:pPr>
+    </w:lvl>
+    <w:lvl w:ilvl="8" w:tplc="0419001B" w:tentative="1">
+      <w:start w:val="1"/>
+      <w:numFmt w:val="lowerRoman"/>
+      <w:lvlText w:val="%9."/>
+      <w:lvlJc w:val="right"/>
+      <w:pPr>
+        <w:ind w:left="6480" w:hanging="180"/>
+      </w:pPr>
+    </w:lvl>
+  </w:abstractNum>
+  <w:abstractNum w:abstractNumId="5">
     <w:nsid w:val="259C1B63"/>
     <w:multiLevelType w:val="hybridMultilevel"/>
     <w:tmpl w:val="AE30F9BC"/>
@@ -16531,7 +16684,7 @@
       </w:rPr>
     </w:lvl>
   </w:abstractNum>
-  <w:abstractNum w:abstractNumId="4">
+  <w:abstractNum w:abstractNumId="6">
     <w:nsid w:val="2A867ECD"/>
     <w:multiLevelType w:val="hybridMultilevel"/>
     <w:tmpl w:val="C5248418"/>
@@ -16617,7 +16770,7 @@
       </w:pPr>
     </w:lvl>
   </w:abstractNum>
-  <w:abstractNum w:abstractNumId="5">
+  <w:abstractNum w:abstractNumId="7">
     <w:nsid w:val="2B174BE8"/>
     <w:multiLevelType w:val="hybridMultilevel"/>
     <w:tmpl w:val="9B9655E2"/>
@@ -16729,7 +16882,179 @@
       </w:rPr>
     </w:lvl>
   </w:abstractNum>
-  <w:abstractNum w:abstractNumId="6">
+  <w:abstractNum w:abstractNumId="8">
+    <w:nsid w:val="32D01491"/>
+    <w:multiLevelType w:val="hybridMultilevel"/>
+    <w:tmpl w:val="C5248418"/>
+    <w:lvl w:ilvl="0" w:tplc="0419000F">
+      <w:start w:val="1"/>
+      <w:numFmt w:val="decimal"/>
+      <w:lvlText w:val="%1."/>
+      <w:lvlJc w:val="left"/>
+      <w:pPr>
+        <w:ind w:left="720" w:hanging="360"/>
+      </w:pPr>
+    </w:lvl>
+    <w:lvl w:ilvl="1" w:tplc="04190019" w:tentative="1">
+      <w:start w:val="1"/>
+      <w:numFmt w:val="lowerLetter"/>
+      <w:lvlText w:val="%2."/>
+      <w:lvlJc w:val="left"/>
+      <w:pPr>
+        <w:ind w:left="1440" w:hanging="360"/>
+      </w:pPr>
+    </w:lvl>
+    <w:lvl w:ilvl="2" w:tplc="0419001B" w:tentative="1">
+      <w:start w:val="1"/>
+      <w:numFmt w:val="lowerRoman"/>
+      <w:lvlText w:val="%3."/>
+      <w:lvlJc w:val="right"/>
+      <w:pPr>
+        <w:ind w:left="2160" w:hanging="180"/>
+      </w:pPr>
+    </w:lvl>
+    <w:lvl w:ilvl="3" w:tplc="0419000F" w:tentative="1">
+      <w:start w:val="1"/>
+      <w:numFmt w:val="decimal"/>
+      <w:lvlText w:val="%4."/>
+      <w:lvlJc w:val="left"/>
+      <w:pPr>
+        <w:ind w:left="2880" w:hanging="360"/>
+      </w:pPr>
+    </w:lvl>
+    <w:lvl w:ilvl="4" w:tplc="04190019" w:tentative="1">
+      <w:start w:val="1"/>
+      <w:numFmt w:val="lowerLetter"/>
+      <w:lvlText w:val="%5."/>
+      <w:lvlJc w:val="left"/>
+      <w:pPr>
+        <w:ind w:left="3600" w:hanging="360"/>
+      </w:pPr>
+    </w:lvl>
+    <w:lvl w:ilvl="5" w:tplc="0419001B" w:tentative="1">
+      <w:start w:val="1"/>
+      <w:numFmt w:val="lowerRoman"/>
+      <w:lvlText w:val="%6."/>
+      <w:lvlJc w:val="right"/>
+      <w:pPr>
+        <w:ind w:left="4320" w:hanging="180"/>
+      </w:pPr>
+    </w:lvl>
+    <w:lvl w:ilvl="6" w:tplc="0419000F" w:tentative="1">
+      <w:start w:val="1"/>
+      <w:numFmt w:val="decimal"/>
+      <w:lvlText w:val="%7."/>
+      <w:lvlJc w:val="left"/>
+      <w:pPr>
+        <w:ind w:left="5040" w:hanging="360"/>
+      </w:pPr>
+    </w:lvl>
+    <w:lvl w:ilvl="7" w:tplc="04190019" w:tentative="1">
+      <w:start w:val="1"/>
+      <w:numFmt w:val="lowerLetter"/>
+      <w:lvlText w:val="%8."/>
+      <w:lvlJc w:val="left"/>
+      <w:pPr>
+        <w:ind w:left="5760" w:hanging="360"/>
+      </w:pPr>
+    </w:lvl>
+    <w:lvl w:ilvl="8" w:tplc="0419001B" w:tentative="1">
+      <w:start w:val="1"/>
+      <w:numFmt w:val="lowerRoman"/>
+      <w:lvlText w:val="%9."/>
+      <w:lvlJc w:val="right"/>
+      <w:pPr>
+        <w:ind w:left="6480" w:hanging="180"/>
+      </w:pPr>
+    </w:lvl>
+  </w:abstractNum>
+  <w:abstractNum w:abstractNumId="9">
+    <w:nsid w:val="3B190131"/>
+    <w:multiLevelType w:val="hybridMultilevel"/>
+    <w:tmpl w:val="B6BCF078"/>
+    <w:lvl w:ilvl="0" w:tplc="0419000F">
+      <w:start w:val="1"/>
+      <w:numFmt w:val="decimal"/>
+      <w:lvlText w:val="%1."/>
+      <w:lvlJc w:val="left"/>
+      <w:pPr>
+        <w:ind w:left="720" w:hanging="360"/>
+      </w:pPr>
+    </w:lvl>
+    <w:lvl w:ilvl="1" w:tplc="04190019" w:tentative="1">
+      <w:start w:val="1"/>
+      <w:numFmt w:val="lowerLetter"/>
+      <w:lvlText w:val="%2."/>
+      <w:lvlJc w:val="left"/>
+      <w:pPr>
+        <w:ind w:left="1440" w:hanging="360"/>
+      </w:pPr>
+    </w:lvl>
+    <w:lvl w:ilvl="2" w:tplc="0419001B" w:tentative="1">
+      <w:start w:val="1"/>
+      <w:numFmt w:val="lowerRoman"/>
+      <w:lvlText w:val="%3."/>
+      <w:lvlJc w:val="right"/>
+      <w:pPr>
+        <w:ind w:left="2160" w:hanging="180"/>
+      </w:pPr>
+    </w:lvl>
+    <w:lvl w:ilvl="3" w:tplc="0419000F" w:tentative="1">
+      <w:start w:val="1"/>
+      <w:numFmt w:val="decimal"/>
+      <w:lvlText w:val="%4."/>
+      <w:lvlJc w:val="left"/>
+      <w:pPr>
+        <w:ind w:left="2880" w:hanging="360"/>
+      </w:pPr>
+    </w:lvl>
+    <w:lvl w:ilvl="4" w:tplc="04190019" w:tentative="1">
+      <w:start w:val="1"/>
+      <w:numFmt w:val="lowerLetter"/>
+      <w:lvlText w:val="%5."/>
+      <w:lvlJc w:val="left"/>
+      <w:pPr>
+        <w:ind w:left="3600" w:hanging="360"/>
+      </w:pPr>
+    </w:lvl>
+    <w:lvl w:ilvl="5" w:tplc="0419001B" w:tentative="1">
+      <w:start w:val="1"/>
+      <w:numFmt w:val="lowerRoman"/>
+      <w:lvlText w:val="%6."/>
+      <w:lvlJc w:val="right"/>
+      <w:pPr>
+        <w:ind w:left="4320" w:hanging="180"/>
+      </w:pPr>
+    </w:lvl>
+    <w:lvl w:ilvl="6" w:tplc="0419000F" w:tentative="1">
+      <w:start w:val="1"/>
+      <w:numFmt w:val="decimal"/>
+      <w:lvlText w:val="%7."/>
+      <w:lvlJc w:val="left"/>
+      <w:pPr>
+        <w:ind w:left="5040" w:hanging="360"/>
+      </w:pPr>
+    </w:lvl>
+    <w:lvl w:ilvl="7" w:tplc="04190019" w:tentative="1">
+      <w:start w:val="1"/>
+      <w:numFmt w:val="lowerLetter"/>
+      <w:lvlText w:val="%8."/>
+      <w:lvlJc w:val="left"/>
+      <w:pPr>
+        <w:ind w:left="5760" w:hanging="360"/>
+      </w:pPr>
+    </w:lvl>
+    <w:lvl w:ilvl="8" w:tplc="0419001B" w:tentative="1">
+      <w:start w:val="1"/>
+      <w:numFmt w:val="lowerRoman"/>
+      <w:lvlText w:val="%9."/>
+      <w:lvlJc w:val="right"/>
+      <w:pPr>
+        <w:ind w:left="6480" w:hanging="180"/>
+      </w:pPr>
+    </w:lvl>
+  </w:abstractNum>
+  <w:abstractNum w:abstractNumId="10">
     <w:nsid w:val="46560BDD"/>
     <w:multiLevelType w:val="hybridMultilevel"/>
     <w:tmpl w:val="CEC28E5A"/>
@@ -16841,7 +17166,7 @@
       </w:rPr>
     </w:lvl>
   </w:abstractNum>
-  <w:abstractNum w:abstractNumId="7">
+  <w:abstractNum w:abstractNumId="11">
     <w:nsid w:val="4D2433B9"/>
     <w:multiLevelType w:val="hybridMultilevel"/>
     <w:tmpl w:val="75A842E2"/>
@@ -16953,7 +17278,7 @@
       </w:rPr>
     </w:lvl>
   </w:abstractNum>
-  <w:abstractNum w:abstractNumId="8">
+  <w:abstractNum w:abstractNumId="12">
     <w:nsid w:val="55B41950"/>
     <w:multiLevelType w:val="hybridMultilevel"/>
     <w:tmpl w:val="56A09A34"/>
@@ -17042,7 +17367,93 @@
       </w:pPr>
     </w:lvl>
   </w:abstractNum>
-  <w:abstractNum w:abstractNumId="9">
+  <w:abstractNum w:abstractNumId="13">
+    <w:nsid w:val="625E7F8F"/>
+    <w:multiLevelType w:val="hybridMultilevel"/>
+    <w:tmpl w:val="C5248418"/>
+    <w:lvl w:ilvl="0" w:tplc="0419000F">
+      <w:start w:val="1"/>
+      <w:numFmt w:val="decimal"/>
+      <w:lvlText w:val="%1."/>
+      <w:lvlJc w:val="left"/>
+      <w:pPr>
+        <w:ind w:left="720" w:hanging="360"/>
+      </w:pPr>
+    </w:lvl>
+    <w:lvl w:ilvl="1" w:tplc="04190019" w:tentative="1">
+      <w:start w:val="1"/>
+      <w:numFmt w:val="lowerLetter"/>
+      <w:lvlText w:val="%2."/>
+      <w:lvlJc w:val="left"/>
+      <w:pPr>
+        <w:ind w:left="1440" w:hanging="360"/>
+      </w:pPr>
+    </w:lvl>
+    <w:lvl w:ilvl="2" w:tplc="0419001B" w:tentative="1">
+      <w:start w:val="1"/>
+      <w:numFmt w:val="lowerRoman"/>
+      <w:lvlText w:val="%3."/>
+      <w:lvlJc w:val="right"/>
+      <w:pPr>
+        <w:ind w:left="2160" w:hanging="180"/>
+      </w:pPr>
+    </w:lvl>
+    <w:lvl w:ilvl="3" w:tplc="0419000F" w:tentative="1">
+      <w:start w:val="1"/>
+      <w:numFmt w:val="decimal"/>
+      <w:lvlText w:val="%4."/>
+      <w:lvlJc w:val="left"/>
+      <w:pPr>
+        <w:ind w:left="2880" w:hanging="360"/>
+      </w:pPr>
+    </w:lvl>
+    <w:lvl w:ilvl="4" w:tplc="04190019" w:tentative="1">
+      <w:start w:val="1"/>
+      <w:numFmt w:val="lowerLetter"/>
+      <w:lvlText w:val="%5."/>
+      <w:lvlJc w:val="left"/>
+      <w:pPr>
+        <w:ind w:left="3600" w:hanging="360"/>
+      </w:pPr>
+    </w:lvl>
+    <w:lvl w:ilvl="5" w:tplc="0419001B" w:tentative="1">
+      <w:start w:val="1"/>
+      <w:numFmt w:val="lowerRoman"/>
+      <w:lvlText w:val="%6."/>
+      <w:lvlJc w:val="right"/>
+      <w:pPr>
+        <w:ind w:left="4320" w:hanging="180"/>
+      </w:pPr>
+    </w:lvl>
+    <w:lvl w:ilvl="6" w:tplc="0419000F" w:tentative="1">
+      <w:start w:val="1"/>
+      <w:numFmt w:val="decimal"/>
+      <w:lvlText w:val="%7."/>
+      <w:lvlJc w:val="left"/>
+      <w:pPr>
+        <w:ind w:left="5040" w:hanging="360"/>
+      </w:pPr>
+    </w:lvl>
+    <w:lvl w:ilvl="7" w:tplc="04190019" w:tentative="1">
+      <w:start w:val="1"/>
+      <w:numFmt w:val="lowerLetter"/>
+      <w:lvlText w:val="%8."/>
+      <w:lvlJc w:val="left"/>
+      <w:pPr>
+        <w:ind w:left="5760" w:hanging="360"/>
+      </w:pPr>
+    </w:lvl>
+    <w:lvl w:ilvl="8" w:tplc="0419001B" w:tentative="1">
+      <w:start w:val="1"/>
+      <w:numFmt w:val="lowerRoman"/>
+      <w:lvlText w:val="%9."/>
+      <w:lvlJc w:val="right"/>
+      <w:pPr>
+        <w:ind w:left="6480" w:hanging="180"/>
+      </w:pPr>
+    </w:lvl>
+  </w:abstractNum>
+  <w:abstractNum w:abstractNumId="14">
     <w:nsid w:val="68B81896"/>
     <w:multiLevelType w:val="hybridMultilevel"/>
     <w:tmpl w:val="3B4A0AA8"/>
@@ -17154,7 +17565,93 @@
       </w:rPr>
     </w:lvl>
   </w:abstractNum>
-  <w:abstractNum w:abstractNumId="10">
+  <w:abstractNum w:abstractNumId="15">
+    <w:nsid w:val="6BD47EC5"/>
+    <w:multiLevelType w:val="hybridMultilevel"/>
+    <w:tmpl w:val="25AC87D2"/>
+    <w:lvl w:ilvl="0" w:tplc="0419000F">
+      <w:start w:val="1"/>
+      <w:numFmt w:val="decimal"/>
+      <w:lvlText w:val="%1."/>
+      <w:lvlJc w:val="left"/>
+      <w:pPr>
+        <w:ind w:left="720" w:hanging="360"/>
+      </w:pPr>
+    </w:lvl>
+    <w:lvl w:ilvl="1" w:tplc="04190019" w:tentative="1">
+      <w:start w:val="1"/>
+      <w:numFmt w:val="lowerLetter"/>
+      <w:lvlText w:val="%2."/>
+      <w:lvlJc w:val="left"/>
+      <w:pPr>
+        <w:ind w:left="1440" w:hanging="360"/>
+      </w:pPr>
+    </w:lvl>
+    <w:lvl w:ilvl="2" w:tplc="0419001B" w:tentative="1">
+      <w:start w:val="1"/>
+      <w:numFmt w:val="lowerRoman"/>
+      <w:lvlText w:val="%3."/>
+      <w:lvlJc w:val="right"/>
+      <w:pPr>
+        <w:ind w:left="2160" w:hanging="180"/>
+      </w:pPr>
+    </w:lvl>
+    <w:lvl w:ilvl="3" w:tplc="0419000F" w:tentative="1">
+      <w:start w:val="1"/>
+      <w:numFmt w:val="decimal"/>
+      <w:lvlText w:val="%4."/>
+      <w:lvlJc w:val="left"/>
+      <w:pPr>
+        <w:ind w:left="2880" w:hanging="360"/>
+      </w:pPr>
+    </w:lvl>
+    <w:lvl w:ilvl="4" w:tplc="04190019" w:tentative="1">
+      <w:start w:val="1"/>
+      <w:numFmt w:val="lowerLetter"/>
+      <w:lvlText w:val="%5."/>
+      <w:lvlJc w:val="left"/>
+      <w:pPr>
+        <w:ind w:left="3600" w:hanging="360"/>
+      </w:pPr>
+    </w:lvl>
+    <w:lvl w:ilvl="5" w:tplc="0419001B" w:tentative="1">
+      <w:start w:val="1"/>
+      <w:numFmt w:val="lowerRoman"/>
+      <w:lvlText w:val="%6."/>
+      <w:lvlJc w:val="right"/>
+      <w:pPr>
+        <w:ind w:left="4320" w:hanging="180"/>
+      </w:pPr>
+    </w:lvl>
+    <w:lvl w:ilvl="6" w:tplc="0419000F" w:tentative="1">
+      <w:start w:val="1"/>
+      <w:numFmt w:val="decimal"/>
+      <w:lvlText w:val="%7."/>
+      <w:lvlJc w:val="left"/>
+      <w:pPr>
+        <w:ind w:left="5040" w:hanging="360"/>
+      </w:pPr>
+    </w:lvl>
+    <w:lvl w:ilvl="7" w:tplc="04190019" w:tentative="1">
+      <w:start w:val="1"/>
+      <w:numFmt w:val="lowerLetter"/>
+      <w:lvlText w:val="%8."/>
+      <w:lvlJc w:val="left"/>
+      <w:pPr>
+        <w:ind w:left="5760" w:hanging="360"/>
+      </w:pPr>
+    </w:lvl>
+    <w:lvl w:ilvl="8" w:tplc="0419001B" w:tentative="1">
+      <w:start w:val="1"/>
+      <w:numFmt w:val="lowerRoman"/>
+      <w:lvlText w:val="%9."/>
+      <w:lvlJc w:val="right"/>
+      <w:pPr>
+        <w:ind w:left="6480" w:hanging="180"/>
+      </w:pPr>
+    </w:lvl>
+  </w:abstractNum>
+  <w:abstractNum w:abstractNumId="16">
     <w:nsid w:val="7AAC753D"/>
     <w:multiLevelType w:val="hybridMultilevel"/>
     <w:tmpl w:val="373A09AA"/>
@@ -17266,7 +17763,7 @@
       </w:rPr>
     </w:lvl>
   </w:abstractNum>
-  <w:abstractNum w:abstractNumId="11">
+  <w:abstractNum w:abstractNumId="17">
     <w:nsid w:val="7DC53D0A"/>
     <w:multiLevelType w:val="hybridMultilevel"/>
     <w:tmpl w:val="A6EC1FEC"/>
@@ -17379,40 +17876,58 @@
     </w:lvl>
   </w:abstractNum>
   <w:num w:numId="1">
+    <w:abstractNumId w:val="17"/>
+  </w:num>
+  <w:num w:numId="2">
+    <w:abstractNumId w:val="16"/>
+  </w:num>
+  <w:num w:numId="3">
+    <w:abstractNumId w:val="5"/>
+  </w:num>
+  <w:num w:numId="4">
     <w:abstractNumId w:val="11"/>
   </w:num>
-  <w:num w:numId="2">
+  <w:num w:numId="5">
+    <w:abstractNumId w:val="2"/>
+  </w:num>
+  <w:num w:numId="6">
+    <w:abstractNumId w:val="3"/>
+  </w:num>
+  <w:num w:numId="7">
+    <w:abstractNumId w:val="7"/>
+  </w:num>
+  <w:num w:numId="8">
+    <w:abstractNumId w:val="14"/>
+  </w:num>
+  <w:num w:numId="9">
+    <w:abstractNumId w:val="1"/>
+  </w:num>
+  <w:num w:numId="10">
     <w:abstractNumId w:val="10"/>
   </w:num>
-  <w:num w:numId="3">
-    <w:abstractNumId w:val="3"/>
+  <w:num w:numId="11">
+    <w:abstractNumId w:val="12"/>
   </w:num>
-  <w:num w:numId="4">
-    <w:abstractNumId w:val="7"/>
+  <w:num w:numId="12">
+    <w:abstractNumId w:val="6"/>
   </w:num>
-  <w:num w:numId="5">
-    <w:abstractNumId w:val="1"/>
+  <w:num w:numId="13">
+    <w:abstractNumId w:val="13"/>
   </w:num>
-  <w:num w:numId="6">
-    <w:abstractNumId w:val="2"/>
+  <w:num w:numId="14">
+    <w:abstractNumId w:val="4"/>
   </w:num>
-  <w:num w:numId="7">
-    <w:abstractNumId w:val="5"/>
+  <w:num w:numId="15">
+    <w:abstractNumId w:val="8"/>
   </w:num>
-  <w:num w:numId="8">
-    <w:abstractNumId w:val="9"/>
-  </w:num>
-  <w:num w:numId="9">
+  <w:num w:numId="16">
     <w:abstractNumId w:val="0"/>
   </w:num>
-  <w:num w:numId="10">
-    <w:abstractNumId w:val="6"/>
+  <w:num w:numId="17">
+    <w:abstractNumId w:val="15"/>
   </w:num>
-  <w:num w:numId="11">
-    <w:abstractNumId w:val="8"/>
-  </w:num>
-  <w:num w:numId="12">
-    <w:abstractNumId w:val="4"/>
+  <w:num w:numId="18">
+    <w:abstractNumId w:val="9"/>
   </w:num>
 </w:numbering>
 </file>
@@ -18931,7 +19446,7 @@
 </file>
 
 <file path=customXml/itemProps1.xml><?xml version="1.0" encoding="utf-8"?>
-<ds:datastoreItem xmlns:ds="http://schemas.openxmlformats.org/officeDocument/2006/customXml" ds:itemID="{DDB1E263-E728-4A6A-9AC9-561D2AE7C716}">
+<ds:datastoreItem xmlns:ds="http://schemas.openxmlformats.org/officeDocument/2006/customXml" ds:itemID="{A6EB307E-7CC8-4D34-99BE-C57B086AD31A}">
   <ds:schemaRefs>
     <ds:schemaRef ds:uri="http://schemas.openxmlformats.org/officeDocument/2006/bibliography"/>
   </ds:schemaRefs>

</xml_diff>

<commit_message>
Fix rule 1 end
</commit_message>
<xml_diff>
--- a/Report2.docx
+++ b/Report2.docx
@@ -6965,7 +6965,7 @@
       </w:tr>
       <w:tr>
         <w:trPr>
-          <w:trHeight w:hRule="exact" w:val="288"/>
+          <w:trHeight w:hRule="exact" w:val="775"/>
         </w:trPr>
         <w:tc>
           <w:tcPr>
@@ -7056,7 +7056,15 @@
               <w:rPr>
                 <w:color w:val="auto"/>
               </w:rPr>
-              <w:t>&gt; &lt;Code&gt; END</w:t>
+              <w:t xml:space="preserve">&gt; &lt;Code&gt; </w:t>
+            </w:r>
+            <w:bookmarkStart w:id="0" w:name="_GoBack"/>
+            <w:bookmarkEnd w:id="0"/>
+            <w:r>
+              <w:rPr>
+                <w:color w:val="auto"/>
+              </w:rPr>
+              <w:t>END</w:t>
             </w:r>
           </w:p>
         </w:tc>
@@ -12713,6 +12721,7 @@
               <w:rPr>
                 <w:color w:val="auto"/>
               </w:rPr>
+              <w:lastRenderedPageBreak/>
               <w:t>IF (&lt;</w:t>
             </w:r>
             <w:r>
@@ -12733,14 +12742,7 @@
               <w:rPr>
                 <w:color w:val="auto"/>
               </w:rPr>
-              <w:t xml:space="preserve">] </w:t>
-            </w:r>
-            <w:r>
-              <w:rPr>
-                <w:color w:val="auto"/>
-              </w:rPr>
-              <w:lastRenderedPageBreak/>
-              <w:t xml:space="preserve">&lt;Code&gt; </w:t>
+              <w:t xml:space="preserve">] &lt;Code&gt; </w:t>
             </w:r>
             <w:r>
               <w:rPr>
@@ -12779,7 +12781,6 @@
               <w:rPr>
                 <w:color w:val="auto"/>
               </w:rPr>
-              <w:lastRenderedPageBreak/>
               <w:t>IF</w:t>
             </w:r>
           </w:p>
@@ -12802,7 +12803,6 @@
               <w:rPr>
                 <w:color w:val="auto"/>
               </w:rPr>
-              <w:lastRenderedPageBreak/>
               <w:t>ENDIF</w:t>
             </w:r>
           </w:p>
@@ -14694,51 +14694,21 @@
               <w:rPr>
                 <w:color w:val="auto"/>
               </w:rPr>
-              <w:t xml:space="preserve">ENDLINE, </w:t>
-            </w:r>
-            <w:r>
-              <w:rPr>
-                <w:color w:val="auto"/>
-              </w:rPr>
-              <w:t>.EQ., .GE., .GT., .LE, .LT., .NE.</w:t>
-            </w:r>
-            <w:r>
-              <w:rPr>
-                <w:color w:val="auto"/>
-              </w:rPr>
-              <w:t xml:space="preserve">, </w:t>
-            </w:r>
-            <w:r>
-              <w:rPr>
-                <w:color w:val="auto"/>
-              </w:rPr>
-              <w:t>.AND.,</w:t>
-            </w:r>
-          </w:p>
-          <w:p>
-            <w:pPr>
-              <w:pStyle w:val="Rules"/>
-              <w:rPr>
-                <w:color w:val="auto"/>
-              </w:rPr>
-            </w:pPr>
-            <w:r>
-              <w:rPr>
-                <w:color w:val="auto"/>
-              </w:rPr>
-              <w:t>), .OR.</w:t>
-            </w:r>
-            <w:r>
-              <w:rPr>
-                <w:color w:val="auto"/>
-              </w:rPr>
-              <w:t xml:space="preserve">, </w:t>
-            </w:r>
-            <w:r>
-              <w:rPr>
-                <w:color w:val="auto"/>
-              </w:rPr>
-              <w:t>COMMA</w:t>
+              <w:t>ENDLINE, .EQ., .GE., .GT., .LE, .LT., .NE., .AND.,</w:t>
+            </w:r>
+          </w:p>
+          <w:p>
+            <w:pPr>
+              <w:pStyle w:val="Rules"/>
+              <w:rPr>
+                <w:color w:val="auto"/>
+              </w:rPr>
+            </w:pPr>
+            <w:r>
+              <w:rPr>
+                <w:color w:val="auto"/>
+              </w:rPr>
+              <w:t>), .OR., COMMA</w:t>
             </w:r>
           </w:p>
         </w:tc>
@@ -14802,13 +14772,7 @@
               <w:rPr>
                 <w:color w:val="auto"/>
               </w:rPr>
-              <w:t xml:space="preserve">, </w:t>
-            </w:r>
-            <w:r>
-              <w:rPr>
-                <w:color w:val="auto"/>
-              </w:rPr>
-              <w:t>+, -</w:t>
+              <w:t>, +, -</w:t>
             </w:r>
           </w:p>
         </w:tc>
@@ -14915,25 +14879,7 @@
               <w:rPr>
                 <w:color w:val="auto"/>
               </w:rPr>
-              <w:t xml:space="preserve">+, -, </w:t>
-            </w:r>
-            <w:r>
-              <w:rPr>
-                <w:color w:val="auto"/>
-              </w:rPr>
-              <w:t>ENDLINE, .EQ., .GE., .GT., .LE, .LT., .NE., .AND.,</w:t>
-            </w:r>
-            <w:r>
-              <w:rPr>
-                <w:color w:val="auto"/>
-              </w:rPr>
-              <w:t xml:space="preserve"> </w:t>
-            </w:r>
-            <w:r>
-              <w:rPr>
-                <w:color w:val="auto"/>
-              </w:rPr>
-              <w:t>), .OR., COMMA</w:t>
+              <w:t>+, -, ENDLINE, .EQ., .GE., .GT., .LE, .LT., .NE., .AND., ), .OR., COMMA</w:t>
             </w:r>
           </w:p>
         </w:tc>
@@ -15090,13 +15036,7 @@
               <w:rPr>
                 <w:color w:val="auto"/>
               </w:rPr>
-              <w:t xml:space="preserve">*, /, </w:t>
-            </w:r>
-            <w:r>
-              <w:rPr>
-                <w:color w:val="auto"/>
-              </w:rPr>
-              <w:t xml:space="preserve">+, -, ENDLINE, .EQ., </w:t>
+              <w:t xml:space="preserve">*, /, +, -, ENDLINE, .EQ., </w:t>
             </w:r>
             <w:r>
               <w:rPr>
@@ -32489,8 +32429,6 @@
                 <w:color w:val="auto"/>
               </w:rPr>
             </w:pPr>
-            <w:bookmarkStart w:id="0" w:name="_GoBack"/>
-            <w:bookmarkEnd w:id="0"/>
           </w:p>
         </w:tc>
       </w:tr>
@@ -36703,7 +36641,7 @@
 </file>
 
 <file path=customXml/itemProps1.xml><?xml version="1.0" encoding="utf-8"?>
-<ds:datastoreItem xmlns:ds="http://schemas.openxmlformats.org/officeDocument/2006/customXml" ds:itemID="{DDE4416A-261F-4BB4-870F-4A01D6FDFEC2}">
+<ds:datastoreItem xmlns:ds="http://schemas.openxmlformats.org/officeDocument/2006/customXml" ds:itemID="{0761C030-A452-4267-A17D-3FAB0BC73F4C}">
   <ds:schemaRefs>
     <ds:schemaRef ds:uri="http://schemas.openxmlformats.org/officeDocument/2006/bibliography"/>
   </ds:schemaRefs>

</xml_diff>

<commit_message>
Fix actionTable in cond
</commit_message>
<xml_diff>
--- a/Report2.docx
+++ b/Report2.docx
@@ -7308,7 +7308,13 @@
               <w:rPr>
                 <w:color w:val="auto"/>
               </w:rPr>
-              <w:t>], &lt;</w:t>
+              <w:t xml:space="preserve">] </w:t>
+            </w:r>
+            <w:r>
+              <w:rPr>
+                <w:color w:val="auto"/>
+              </w:rPr>
+              <w:t>&lt;</w:t>
             </w:r>
             <w:proofErr w:type="spellStart"/>
             <w:r>
@@ -7403,6 +7409,12 @@
                 <w:color w:val="auto"/>
               </w:rPr>
             </w:pPr>
+            <w:r>
+              <w:rPr>
+                <w:color w:val="auto"/>
+              </w:rPr>
+              <w:t xml:space="preserve">, </w:t>
+            </w:r>
             <w:r>
               <w:rPr>
                 <w:color w:val="auto"/>
@@ -10552,8 +10564,6 @@
               </w:rPr>
               <w:t>.GT.</w:t>
             </w:r>
-            <w:bookmarkStart w:id="0" w:name="_GoBack"/>
-            <w:bookmarkEnd w:id="0"/>
           </w:p>
           <w:p>
             <w:pPr>
@@ -14271,7 +14281,13 @@
               <w:rPr>
                 <w:color w:val="auto"/>
               </w:rPr>
-              <w:t>, VARNAME</w:t>
+              <w:t xml:space="preserve">, </w:t>
+            </w:r>
+            <w:r>
+              <w:rPr>
+                <w:color w:val="auto"/>
+              </w:rPr>
+              <w:t>COMMA</w:t>
             </w:r>
           </w:p>
         </w:tc>
@@ -16895,77 +16911,79 @@
                 <w:color w:val="auto"/>
               </w:rPr>
             </w:pPr>
+          </w:p>
+        </w:tc>
+        <w:tc>
+          <w:tcPr>
+            <w:tcW w:w="1082" w:type="dxa"/>
+          </w:tcPr>
+          <w:p>
+            <w:pPr>
+              <w:pStyle w:val="Rules"/>
+              <w:rPr>
+                <w:color w:val="auto"/>
+              </w:rPr>
+            </w:pPr>
+          </w:p>
+        </w:tc>
+        <w:tc>
+          <w:tcPr>
+            <w:tcW w:w="987" w:type="dxa"/>
+          </w:tcPr>
+          <w:p>
+            <w:pPr>
+              <w:pStyle w:val="Rules"/>
+              <w:rPr>
+                <w:color w:val="auto"/>
+              </w:rPr>
+            </w:pPr>
+          </w:p>
+        </w:tc>
+        <w:tc>
+          <w:tcPr>
+            <w:tcW w:w="1082" w:type="dxa"/>
+          </w:tcPr>
+          <w:p>
+            <w:pPr>
+              <w:pStyle w:val="Rules"/>
+              <w:rPr>
+                <w:color w:val="auto"/>
+              </w:rPr>
+            </w:pPr>
+          </w:p>
+        </w:tc>
+        <w:tc>
+          <w:tcPr>
+            <w:tcW w:w="705" w:type="dxa"/>
+          </w:tcPr>
+          <w:p>
+            <w:pPr>
+              <w:pStyle w:val="Rules"/>
+              <w:rPr>
+                <w:color w:val="auto"/>
+              </w:rPr>
+            </w:pPr>
+          </w:p>
+        </w:tc>
+        <w:tc>
+          <w:tcPr>
+            <w:tcW w:w="893" w:type="dxa"/>
+          </w:tcPr>
+          <w:p>
+            <w:pPr>
+              <w:pStyle w:val="Rules"/>
+              <w:rPr>
+                <w:color w:val="auto"/>
+              </w:rPr>
+            </w:pPr>
             <w:r>
               <w:rPr>
                 <w:color w:val="auto"/>
               </w:rPr>
               <w:t>5</w:t>
             </w:r>
-          </w:p>
-        </w:tc>
-        <w:tc>
-          <w:tcPr>
-            <w:tcW w:w="1082" w:type="dxa"/>
-          </w:tcPr>
-          <w:p>
-            <w:pPr>
-              <w:pStyle w:val="Rules"/>
-              <w:rPr>
-                <w:color w:val="auto"/>
-              </w:rPr>
-            </w:pPr>
-          </w:p>
-        </w:tc>
-        <w:tc>
-          <w:tcPr>
-            <w:tcW w:w="987" w:type="dxa"/>
-          </w:tcPr>
-          <w:p>
-            <w:pPr>
-              <w:pStyle w:val="Rules"/>
-              <w:rPr>
-                <w:color w:val="auto"/>
-              </w:rPr>
-            </w:pPr>
-          </w:p>
-        </w:tc>
-        <w:tc>
-          <w:tcPr>
-            <w:tcW w:w="1082" w:type="dxa"/>
-          </w:tcPr>
-          <w:p>
-            <w:pPr>
-              <w:pStyle w:val="Rules"/>
-              <w:rPr>
-                <w:color w:val="auto"/>
-              </w:rPr>
-            </w:pPr>
-          </w:p>
-        </w:tc>
-        <w:tc>
-          <w:tcPr>
-            <w:tcW w:w="705" w:type="dxa"/>
-          </w:tcPr>
-          <w:p>
-            <w:pPr>
-              <w:pStyle w:val="Rules"/>
-              <w:rPr>
-                <w:color w:val="auto"/>
-              </w:rPr>
-            </w:pPr>
-          </w:p>
-        </w:tc>
-        <w:tc>
-          <w:tcPr>
-            <w:tcW w:w="893" w:type="dxa"/>
-          </w:tcPr>
-          <w:p>
-            <w:pPr>
-              <w:pStyle w:val="Rules"/>
-              <w:rPr>
-                <w:color w:val="auto"/>
-              </w:rPr>
-            </w:pPr>
+            <w:bookmarkStart w:id="0" w:name="_GoBack"/>
+            <w:bookmarkEnd w:id="0"/>
           </w:p>
         </w:tc>
         <w:tc>
@@ -36627,7 +36645,7 @@
 </file>
 
 <file path=customXml/itemProps1.xml><?xml version="1.0" encoding="utf-8"?>
-<ds:datastoreItem xmlns:ds="http://schemas.openxmlformats.org/officeDocument/2006/customXml" ds:itemID="{406EEFB7-6FAB-463D-849A-A3B6C562E71D}">
+<ds:datastoreItem xmlns:ds="http://schemas.openxmlformats.org/officeDocument/2006/customXml" ds:itemID="{813395BD-34CE-40B3-9E03-68A998D6C1DC}">
   <ds:schemaRefs>
     <ds:schemaRef ds:uri="http://schemas.openxmlformats.org/officeDocument/2006/bibliography"/>
   </ds:schemaRefs>

</xml_diff>